<commit_message>
se agregaron los diagramas del documento de autenticación
</commit_message>
<xml_diff>
--- a/jm/Documento1.docx
+++ b/jm/Documento1.docx
@@ -36,47 +36,203 @@
         <w:rPr>
           <w:lang w:val="es-ES_tradnl"/>
         </w:rPr>
-        <w:t>Creación de Usuario</w:t>
-      </w:r>
-    </w:p>
-    <w:p>
-      <w:pPr>
-        <w:rPr>
-          <w:lang w:val="es-ES_tradnl"/>
-        </w:rPr>
-      </w:pPr>
-    </w:p>
-    <w:p>
-      <w:pPr>
-        <w:rPr>
-          <w:lang w:val="es-ES_tradnl"/>
-        </w:rPr>
-      </w:pPr>
-      <w:r>
-        <w:rPr>
-          <w:lang w:val="es-ES_tradnl"/>
-        </w:rPr>
-        <w:t>El sistema de Clientes solicita la creación del usuario en el sistema de seguridad(Single Sign On) con el correo que proporciono el Cliente durante el proceso de compra del producto.</w:t>
-      </w:r>
-    </w:p>
-    <w:p>
-      <w:pPr>
-        <w:rPr>
-          <w:lang w:val="es-ES_tradnl"/>
-        </w:rPr>
-      </w:pPr>
-    </w:p>
-    <w:p>
-      <w:pPr>
-        <w:rPr>
-          <w:lang w:val="es-ES_tradnl"/>
-        </w:rPr>
-      </w:pPr>
-      <w:r>
-        <w:rPr>
-          <w:lang w:val="es-ES_tradnl"/>
-        </w:rPr>
-        <w:t>El sistema de seguridad le envía un correo al Usuario con una liga donde podrá definir su contraseña.</w:t>
+        <w:t xml:space="preserve">Aprovisionar </w:t>
+      </w:r>
+      <w:r>
+        <w:rPr>
+          <w:lang w:val="es-ES_tradnl"/>
+        </w:rPr>
+        <w:t>Usuario</w:t>
+      </w:r>
+    </w:p>
+    <w:p>
+      <w:pPr>
+        <w:rPr>
+          <w:lang w:val="es-ES_tradnl"/>
+        </w:rPr>
+      </w:pPr>
+    </w:p>
+    <w:p>
+      <w:pPr>
+        <w:rPr>
+          <w:lang w:val="es-ES_tradnl"/>
+        </w:rPr>
+      </w:pPr>
+      <w:r>
+        <w:rPr>
+          <w:lang w:val="es-ES_tradnl"/>
+        </w:rPr>
+        <w:t>El aprovisionamiento</w:t>
+      </w:r>
+      <w:r>
+        <w:rPr>
+          <w:lang w:val="es-ES_tradnl"/>
+        </w:rPr>
+        <w:t xml:space="preserve"> del Usuario se realiza a través del </w:t>
+      </w:r>
+      <w:r>
+        <w:rPr>
+          <w:lang w:val="es-ES_tradnl"/>
+        </w:rPr>
+        <w:t>s</w:t>
+      </w:r>
+      <w:r>
+        <w:rPr>
+          <w:lang w:val="es-ES_tradnl"/>
+        </w:rPr>
+        <w:t>istema de Clientes utilizando el correo que proporciono el Cliente durante el proceso de compra.</w:t>
+      </w:r>
+    </w:p>
+    <w:p>
+      <w:pPr>
+        <w:rPr>
+          <w:lang w:val="es-ES_tradnl"/>
+        </w:rPr>
+      </w:pPr>
+    </w:p>
+    <w:p>
+      <w:pPr>
+        <w:rPr>
+          <w:lang w:val="es-ES_tradnl"/>
+        </w:rPr>
+      </w:pPr>
+      <w:r>
+        <w:rPr>
+          <w:lang w:val="es-ES_tradnl"/>
+        </w:rPr>
+        <w:t>El Flujo es el siguiente:</w:t>
+      </w:r>
+    </w:p>
+    <w:p>
+      <w:pPr>
+        <w:rPr>
+          <w:lang w:val="es-ES_tradnl"/>
+        </w:rPr>
+      </w:pPr>
+    </w:p>
+    <w:p>
+      <w:pPr>
+        <w:pStyle w:val="Prrafodelista"/>
+        <w:numPr>
+          <w:ilvl w:val="0"/>
+          <w:numId w:val="6"/>
+        </w:numPr>
+        <w:rPr>
+          <w:lang w:val="es-ES_tradnl"/>
+        </w:rPr>
+      </w:pPr>
+      <w:r>
+        <w:rPr>
+          <w:lang w:val="es-ES_tradnl"/>
+        </w:rPr>
+        <w:t xml:space="preserve">El sistema de Clientes solicita la creación del usuario en el sistema de seguridad(Single </w:t>
+      </w:r>
+      <w:proofErr w:type="spellStart"/>
+      <w:r>
+        <w:rPr>
+          <w:lang w:val="es-ES_tradnl"/>
+        </w:rPr>
+        <w:t>Sign</w:t>
+      </w:r>
+      <w:proofErr w:type="spellEnd"/>
+      <w:r>
+        <w:rPr>
+          <w:lang w:val="es-ES_tradnl"/>
+        </w:rPr>
+        <w:t xml:space="preserve"> On) con el correo que proporciono el Cliente durante el proceso de compra.</w:t>
+      </w:r>
+    </w:p>
+    <w:p>
+      <w:pPr>
+        <w:pStyle w:val="Prrafodelista"/>
+        <w:numPr>
+          <w:ilvl w:val="0"/>
+          <w:numId w:val="6"/>
+        </w:numPr>
+        <w:rPr>
+          <w:lang w:val="es-ES_tradnl"/>
+        </w:rPr>
+      </w:pPr>
+      <w:r>
+        <w:rPr>
+          <w:lang w:val="es-ES_tradnl"/>
+        </w:rPr>
+        <w:t xml:space="preserve">El sistema de seguridad </w:t>
+      </w:r>
+      <w:r>
+        <w:rPr>
+          <w:lang w:val="es-ES_tradnl"/>
+        </w:rPr>
+        <w:t>envía un correo al Usuario con una liga donde podrá definir su contraseña.</w:t>
+      </w:r>
+    </w:p>
+    <w:p>
+      <w:pPr>
+        <w:rPr>
+          <w:lang w:val="es-ES_tradnl"/>
+        </w:rPr>
+      </w:pPr>
+    </w:p>
+    <w:p>
+      <w:pPr>
+        <w:jc w:val="center"/>
+        <w:rPr>
+          <w:lang w:val="es-ES_tradnl"/>
+        </w:rPr>
+      </w:pPr>
+      <w:r>
+        <w:rPr>
+          <w:noProof/>
+          <w:lang w:val="es-ES_tradnl"/>
+        </w:rPr>
+        <w:drawing>
+          <wp:inline distT="0" distB="0" distL="0" distR="0" wp14:anchorId="13BEFE7F" wp14:editId="54229191">
+            <wp:extent cx="5612130" cy="1879880"/>
+            <wp:effectExtent l="0" t="0" r="1270" b="0"/>
+            <wp:docPr id="3" name="Imagen 3"/>
+            <wp:cNvGraphicFramePr>
+              <a:graphicFrameLocks xmlns:a="http://schemas.openxmlformats.org/drawingml/2006/main" noChangeAspect="1"/>
+            </wp:cNvGraphicFramePr>
+            <a:graphic xmlns:a="http://schemas.openxmlformats.org/drawingml/2006/main">
+              <a:graphicData uri="http://schemas.openxmlformats.org/drawingml/2006/picture">
+                <pic:pic xmlns:pic="http://schemas.openxmlformats.org/drawingml/2006/picture">
+                  <pic:nvPicPr>
+                    <pic:cNvPr id="0" name="Picture 3"/>
+                    <pic:cNvPicPr>
+                      <a:picLocks noChangeAspect="1" noChangeArrowheads="1"/>
+                    </pic:cNvPicPr>
+                  </pic:nvPicPr>
+                  <pic:blipFill>
+                    <a:blip r:embed="rId6">
+                      <a:extLst>
+                        <a:ext uri="{28A0092B-C50C-407E-A947-70E740481C1C}">
+                          <a14:useLocalDpi xmlns:a14="http://schemas.microsoft.com/office/drawing/2010/main" val="0"/>
+                        </a:ext>
+                      </a:extLst>
+                    </a:blip>
+                    <a:srcRect/>
+                    <a:stretch>
+                      <a:fillRect/>
+                    </a:stretch>
+                  </pic:blipFill>
+                  <pic:spPr bwMode="auto">
+                    <a:xfrm>
+                      <a:off x="0" y="0"/>
+                      <a:ext cx="5612130" cy="1879880"/>
+                    </a:xfrm>
+                    <a:prstGeom prst="rect">
+                      <a:avLst/>
+                    </a:prstGeom>
+                    <a:noFill/>
+                    <a:ln>
+                      <a:noFill/>
+                    </a:ln>
+                  </pic:spPr>
+                </pic:pic>
+              </a:graphicData>
+            </a:graphic>
+          </wp:inline>
+        </w:drawing>
       </w:r>
     </w:p>
     <w:bookmarkEnd w:id="0"/>
@@ -99,47 +255,41 @@
         <w:rPr>
           <w:lang w:val="es-ES_tradnl"/>
         </w:rPr>
-        <w:t>Creación de Token</w:t>
-      </w:r>
-    </w:p>
-    <w:p>
-      <w:pPr>
-        <w:rPr>
-          <w:lang w:val="es-ES_tradnl"/>
-        </w:rPr>
-      </w:pPr>
-    </w:p>
-    <w:p>
-      <w:pPr>
-        <w:rPr>
-          <w:lang w:val="es-ES_tradnl"/>
-        </w:rPr>
-      </w:pPr>
-      <w:r>
-        <w:rPr>
-          <w:lang w:val="es-ES_tradnl"/>
-        </w:rPr>
-        <w:t>El sistema de Clientes solicita la creación del token en el sistema de seguridad(Single Sign On).</w:t>
-      </w:r>
-    </w:p>
-    <w:p>
-      <w:pPr>
-        <w:rPr>
-          <w:lang w:val="es-ES_tradnl"/>
-        </w:rPr>
-      </w:pPr>
-    </w:p>
-    <w:p>
-      <w:pPr>
-        <w:rPr>
-          <w:lang w:val="es-ES_tradnl"/>
-        </w:rPr>
-      </w:pPr>
-      <w:r>
-        <w:rPr>
-          <w:lang w:val="es-ES_tradnl"/>
-        </w:rPr>
-        <w:t>El sistema de seguridad le envía un correo al Usuario con el token.</w:t>
+        <w:t>Definición de Contraseña</w:t>
+      </w:r>
+    </w:p>
+    <w:p>
+      <w:pPr>
+        <w:rPr>
+          <w:lang w:val="es-ES_tradnl"/>
+        </w:rPr>
+      </w:pPr>
+    </w:p>
+    <w:p>
+      <w:pPr>
+        <w:rPr>
+          <w:lang w:val="es-ES_tradnl"/>
+        </w:rPr>
+      </w:pPr>
+      <w:r>
+        <w:rPr>
+          <w:lang w:val="es-ES_tradnl"/>
+        </w:rPr>
+        <w:t xml:space="preserve">El usuario utilizando la liga que se le </w:t>
+      </w:r>
+      <w:proofErr w:type="spellStart"/>
+      <w:r>
+        <w:rPr>
+          <w:lang w:val="es-ES_tradnl"/>
+        </w:rPr>
+        <w:t>envio</w:t>
+      </w:r>
+      <w:proofErr w:type="spellEnd"/>
+      <w:r>
+        <w:rPr>
+          <w:lang w:val="es-ES_tradnl"/>
+        </w:rPr>
+        <w:t xml:space="preserve"> por correo define su contraseña.</w:t>
       </w:r>
     </w:p>
     <w:p>
@@ -160,21 +310,204 @@
         <w:rPr>
           <w:lang w:val="es-ES_tradnl"/>
         </w:rPr>
-        <w:t>Definición de Contraseña</w:t>
-      </w:r>
-    </w:p>
-    <w:p>
-      <w:pPr>
-        <w:rPr>
-          <w:lang w:val="es-ES_tradnl"/>
-        </w:rPr>
-      </w:pPr>
-      <w:r>
-        <w:rPr>
-          <w:lang w:val="es-ES_tradnl"/>
-        </w:rPr>
-        <w:t>El usuario utilizando la liga que se le envio por correo define su contraseña.</w:t>
-      </w:r>
+        <w:t xml:space="preserve">Aprovisionar </w:t>
+      </w:r>
+      <w:r>
+        <w:rPr>
+          <w:lang w:val="es-ES_tradnl"/>
+        </w:rPr>
+        <w:t>Token</w:t>
+      </w:r>
+    </w:p>
+    <w:p>
+      <w:pPr>
+        <w:rPr>
+          <w:lang w:val="es-ES_tradnl"/>
+        </w:rPr>
+      </w:pPr>
+    </w:p>
+    <w:p>
+      <w:pPr>
+        <w:rPr>
+          <w:lang w:val="es-ES_tradnl"/>
+        </w:rPr>
+      </w:pPr>
+      <w:r>
+        <w:rPr>
+          <w:lang w:val="es-ES_tradnl"/>
+        </w:rPr>
+        <w:t>El</w:t>
+      </w:r>
+      <w:r>
+        <w:rPr>
+          <w:lang w:val="es-ES_tradnl"/>
+        </w:rPr>
+        <w:t xml:space="preserve"> aprovisionamiento del Token se realiza a través del</w:t>
+      </w:r>
+      <w:r>
+        <w:rPr>
+          <w:lang w:val="es-ES_tradnl"/>
+        </w:rPr>
+        <w:t xml:space="preserve"> sistema de Clientes</w:t>
+      </w:r>
+      <w:r>
+        <w:rPr>
+          <w:lang w:val="es-ES_tradnl"/>
+        </w:rPr>
+        <w:t>, enviando el token al correo que proporciono el Cliente durante el proceso de compra.</w:t>
+      </w:r>
+    </w:p>
+    <w:p>
+      <w:pPr>
+        <w:rPr>
+          <w:lang w:val="es-ES_tradnl"/>
+        </w:rPr>
+      </w:pPr>
+    </w:p>
+    <w:p>
+      <w:pPr>
+        <w:rPr>
+          <w:lang w:val="es-ES_tradnl"/>
+        </w:rPr>
+      </w:pPr>
+      <w:r>
+        <w:rPr>
+          <w:lang w:val="es-ES_tradnl"/>
+        </w:rPr>
+        <w:t>El Flujo es el siguiente:</w:t>
+      </w:r>
+    </w:p>
+    <w:p>
+      <w:pPr>
+        <w:rPr>
+          <w:lang w:val="es-ES_tradnl"/>
+        </w:rPr>
+      </w:pPr>
+    </w:p>
+    <w:p>
+      <w:pPr>
+        <w:pStyle w:val="Prrafodelista"/>
+        <w:numPr>
+          <w:ilvl w:val="0"/>
+          <w:numId w:val="7"/>
+        </w:numPr>
+        <w:rPr>
+          <w:lang w:val="es-ES_tradnl"/>
+        </w:rPr>
+      </w:pPr>
+      <w:r>
+        <w:rPr>
+          <w:lang w:val="es-ES_tradnl"/>
+        </w:rPr>
+        <w:t>El sistema de Clientes solicita la creación del Usuario en el sistema de seguridad.</w:t>
+      </w:r>
+    </w:p>
+    <w:p>
+      <w:pPr>
+        <w:pStyle w:val="Prrafodelista"/>
+        <w:numPr>
+          <w:ilvl w:val="0"/>
+          <w:numId w:val="7"/>
+        </w:numPr>
+        <w:rPr>
+          <w:lang w:val="es-ES_tradnl"/>
+        </w:rPr>
+      </w:pPr>
+      <w:r>
+        <w:rPr>
+          <w:lang w:val="es-ES_tradnl"/>
+        </w:rPr>
+        <w:t xml:space="preserve">El sistema de seguridad </w:t>
+      </w:r>
+      <w:r>
+        <w:rPr>
+          <w:lang w:val="es-ES_tradnl"/>
+        </w:rPr>
+        <w:t>envía</w:t>
+      </w:r>
+      <w:r>
+        <w:rPr>
+          <w:lang w:val="es-ES_tradnl"/>
+        </w:rPr>
+        <w:t xml:space="preserve"> el Token vía correo electrónico.</w:t>
+      </w:r>
+    </w:p>
+    <w:p>
+      <w:pPr>
+        <w:rPr>
+          <w:lang w:val="es-ES_tradnl"/>
+        </w:rPr>
+      </w:pPr>
+    </w:p>
+    <w:p>
+      <w:pPr>
+        <w:jc w:val="center"/>
+        <w:rPr>
+          <w:lang w:val="es-ES_tradnl"/>
+        </w:rPr>
+      </w:pPr>
+      <w:r>
+        <w:rPr>
+          <w:noProof/>
+          <w:lang w:val="es-ES_tradnl"/>
+        </w:rPr>
+        <w:lastRenderedPageBreak/>
+        <w:drawing>
+          <wp:inline distT="0" distB="0" distL="0" distR="0" wp14:anchorId="58727F94" wp14:editId="3DE14A6A">
+            <wp:extent cx="5612130" cy="1879880"/>
+            <wp:effectExtent l="0" t="0" r="1270" b="0"/>
+            <wp:docPr id="4" name="Imagen 4"/>
+            <wp:cNvGraphicFramePr>
+              <a:graphicFrameLocks xmlns:a="http://schemas.openxmlformats.org/drawingml/2006/main" noChangeAspect="1"/>
+            </wp:cNvGraphicFramePr>
+            <a:graphic xmlns:a="http://schemas.openxmlformats.org/drawingml/2006/main">
+              <a:graphicData uri="http://schemas.openxmlformats.org/drawingml/2006/picture">
+                <pic:pic xmlns:pic="http://schemas.openxmlformats.org/drawingml/2006/picture">
+                  <pic:nvPicPr>
+                    <pic:cNvPr id="0" name="Picture 4"/>
+                    <pic:cNvPicPr>
+                      <a:picLocks noChangeAspect="1" noChangeArrowheads="1"/>
+                    </pic:cNvPicPr>
+                  </pic:nvPicPr>
+                  <pic:blipFill>
+                    <a:blip r:embed="rId7">
+                      <a:extLst>
+                        <a:ext uri="{28A0092B-C50C-407E-A947-70E740481C1C}">
+                          <a14:useLocalDpi xmlns:a14="http://schemas.microsoft.com/office/drawing/2010/main" val="0"/>
+                        </a:ext>
+                      </a:extLst>
+                    </a:blip>
+                    <a:srcRect/>
+                    <a:stretch>
+                      <a:fillRect/>
+                    </a:stretch>
+                  </pic:blipFill>
+                  <pic:spPr bwMode="auto">
+                    <a:xfrm>
+                      <a:off x="0" y="0"/>
+                      <a:ext cx="5612130" cy="1879880"/>
+                    </a:xfrm>
+                    <a:prstGeom prst="rect">
+                      <a:avLst/>
+                    </a:prstGeom>
+                    <a:noFill/>
+                    <a:ln>
+                      <a:noFill/>
+                    </a:ln>
+                  </pic:spPr>
+                </pic:pic>
+              </a:graphicData>
+            </a:graphic>
+          </wp:inline>
+        </w:drawing>
+      </w:r>
+    </w:p>
+    <w:p>
+      <w:pPr>
+        <w:rPr>
+          <w:lang w:val="es-ES_tradnl"/>
+        </w:rPr>
+      </w:pPr>
     </w:p>
     <w:p>
       <w:pPr>
@@ -203,11 +536,217 @@
           <w:lang w:val="es-ES_tradnl"/>
         </w:rPr>
       </w:pPr>
-      <w:r>
-        <w:rPr>
-          <w:lang w:val="es-ES_tradnl"/>
-        </w:rPr>
-        <w:t>El usuario se autentica y selecciona la opción Registro de la Clave Publica de la FIEL el sistema le muestra la opción para que pueda capturar la ruta del archivo .cer y la opción de aceptar.</w:t>
+    </w:p>
+    <w:p>
+      <w:pPr>
+        <w:rPr>
+          <w:lang w:val="es-ES_tradnl"/>
+        </w:rPr>
+      </w:pPr>
+      <w:r>
+        <w:rPr>
+          <w:lang w:val="es-ES_tradnl"/>
+        </w:rPr>
+        <w:t xml:space="preserve">Para implementar el mecanismo de </w:t>
+      </w:r>
+      <w:r>
+        <w:rPr>
+          <w:b/>
+          <w:lang w:val="es-ES_tradnl"/>
+        </w:rPr>
+        <w:t>no repudio de transacciones</w:t>
+      </w:r>
+      <w:r>
+        <w:rPr>
+          <w:lang w:val="es-ES_tradnl"/>
+        </w:rPr>
+        <w:t xml:space="preserve"> es necesario registrar la Clave Pública de l</w:t>
+      </w:r>
+      <w:r>
+        <w:rPr>
+          <w:lang w:val="es-ES_tradnl"/>
+        </w:rPr>
+        <w:t>a FIEL el flujo es el siguiente:</w:t>
+      </w:r>
+    </w:p>
+    <w:p>
+      <w:pPr>
+        <w:rPr>
+          <w:lang w:val="es-ES_tradnl"/>
+        </w:rPr>
+      </w:pPr>
+    </w:p>
+    <w:p>
+      <w:pPr>
+        <w:pStyle w:val="Prrafodelista"/>
+        <w:numPr>
+          <w:ilvl w:val="0"/>
+          <w:numId w:val="9"/>
+        </w:numPr>
+        <w:rPr>
+          <w:lang w:val="es-ES_tradnl"/>
+        </w:rPr>
+      </w:pPr>
+      <w:r>
+        <w:rPr>
+          <w:lang w:val="es-ES_tradnl"/>
+        </w:rPr>
+        <w:t>El usuario se autentica</w:t>
+      </w:r>
+      <w:r>
+        <w:rPr>
+          <w:lang w:val="es-ES_tradnl"/>
+        </w:rPr>
+        <w:t xml:space="preserve"> utilizando su usuario y contraseña</w:t>
+      </w:r>
+    </w:p>
+    <w:p>
+      <w:pPr>
+        <w:pStyle w:val="Prrafodelista"/>
+        <w:numPr>
+          <w:ilvl w:val="0"/>
+          <w:numId w:val="9"/>
+        </w:numPr>
+        <w:rPr>
+          <w:lang w:val="es-ES_tradnl"/>
+        </w:rPr>
+      </w:pPr>
+      <w:r>
+        <w:rPr>
+          <w:lang w:val="es-ES_tradnl"/>
+        </w:rPr>
+        <w:t>S</w:t>
+      </w:r>
+      <w:r>
+        <w:rPr>
+          <w:lang w:val="es-ES_tradnl"/>
+        </w:rPr>
+        <w:t>elecciona la opción Registro de la Clave Publica de la FIEL</w:t>
+      </w:r>
+    </w:p>
+    <w:p>
+      <w:pPr>
+        <w:pStyle w:val="Prrafodelista"/>
+        <w:numPr>
+          <w:ilvl w:val="0"/>
+          <w:numId w:val="9"/>
+        </w:numPr>
+        <w:rPr>
+          <w:lang w:val="es-ES_tradnl"/>
+        </w:rPr>
+      </w:pPr>
+      <w:r>
+        <w:rPr>
+          <w:lang w:val="es-ES_tradnl"/>
+        </w:rPr>
+        <w:t>E</w:t>
+      </w:r>
+      <w:r>
+        <w:rPr>
+          <w:lang w:val="es-ES_tradnl"/>
+        </w:rPr>
+        <w:t>l sistema le muestra la opción para que pueda capturar la ruta del archivo .</w:t>
+      </w:r>
+      <w:proofErr w:type="spellStart"/>
+      <w:r>
+        <w:rPr>
+          <w:lang w:val="es-ES_tradnl"/>
+        </w:rPr>
+        <w:t>cer</w:t>
+      </w:r>
+      <w:proofErr w:type="spellEnd"/>
+      <w:r>
+        <w:rPr>
+          <w:lang w:val="es-ES_tradnl"/>
+        </w:rPr>
+        <w:t xml:space="preserve"> y la opción de aceptar.</w:t>
+      </w:r>
+    </w:p>
+    <w:p>
+      <w:pPr>
+        <w:pStyle w:val="Prrafodelista"/>
+        <w:numPr>
+          <w:ilvl w:val="0"/>
+          <w:numId w:val="9"/>
+        </w:numPr>
+        <w:rPr>
+          <w:lang w:val="es-ES_tradnl"/>
+        </w:rPr>
+      </w:pPr>
+      <w:r>
+        <w:rPr>
+          <w:lang w:val="es-ES_tradnl"/>
+        </w:rPr>
+        <w:t>El sistema guarda la clave publica de la FIEL.</w:t>
+      </w:r>
+    </w:p>
+    <w:p>
+      <w:pPr>
+        <w:rPr>
+          <w:lang w:val="es-ES_tradnl"/>
+        </w:rPr>
+      </w:pPr>
+    </w:p>
+    <w:p>
+      <w:pPr>
+        <w:jc w:val="center"/>
+        <w:rPr>
+          <w:lang w:val="es-ES_tradnl"/>
+        </w:rPr>
+      </w:pPr>
+      <w:r>
+        <w:rPr>
+          <w:noProof/>
+          <w:lang w:val="es-ES"/>
+        </w:rPr>
+        <w:drawing>
+          <wp:inline distT="0" distB="0" distL="0" distR="0" wp14:anchorId="343215DC" wp14:editId="77E0CAF5">
+            <wp:extent cx="4419600" cy="3332480"/>
+            <wp:effectExtent l="0" t="0" r="0" b="0"/>
+            <wp:docPr id="7" name="Imagen 7"/>
+            <wp:cNvGraphicFramePr>
+              <a:graphicFrameLocks xmlns:a="http://schemas.openxmlformats.org/drawingml/2006/main" noChangeAspect="1"/>
+            </wp:cNvGraphicFramePr>
+            <a:graphic xmlns:a="http://schemas.openxmlformats.org/drawingml/2006/main">
+              <a:graphicData uri="http://schemas.openxmlformats.org/drawingml/2006/picture">
+                <pic:pic xmlns:pic="http://schemas.openxmlformats.org/drawingml/2006/picture">
+                  <pic:nvPicPr>
+                    <pic:cNvPr id="0" name="Picture 7"/>
+                    <pic:cNvPicPr>
+                      <a:picLocks noChangeAspect="1" noChangeArrowheads="1"/>
+                    </pic:cNvPicPr>
+                  </pic:nvPicPr>
+                  <pic:blipFill>
+                    <a:blip r:embed="rId8">
+                      <a:extLst>
+                        <a:ext uri="{28A0092B-C50C-407E-A947-70E740481C1C}">
+                          <a14:useLocalDpi xmlns:a14="http://schemas.microsoft.com/office/drawing/2010/main" val="0"/>
+                        </a:ext>
+                      </a:extLst>
+                    </a:blip>
+                    <a:srcRect/>
+                    <a:stretch>
+                      <a:fillRect/>
+                    </a:stretch>
+                  </pic:blipFill>
+                  <pic:spPr bwMode="auto">
+                    <a:xfrm>
+                      <a:off x="0" y="0"/>
+                      <a:ext cx="4419600" cy="3332480"/>
+                    </a:xfrm>
+                    <a:prstGeom prst="rect">
+                      <a:avLst/>
+                    </a:prstGeom>
+                    <a:noFill/>
+                    <a:ln>
+                      <a:noFill/>
+                    </a:ln>
+                  </pic:spPr>
+                </pic:pic>
+              </a:graphicData>
+            </a:graphic>
+          </wp:inline>
+        </w:drawing>
       </w:r>
     </w:p>
     <w:p>
@@ -237,24 +776,335 @@
           <w:lang w:val="es-ES_tradnl"/>
         </w:rPr>
       </w:pPr>
-      <w:r>
-        <w:rPr>
-          <w:lang w:val="es-ES_tradnl"/>
-        </w:rPr>
-        <w:t>El usuario se autentica y selecciona la opción Registro del Certificado de Sello Digital el sistema le muestra la opcion para que pueda capturar la ruta de los archivos .cer, .key y la clave de acceso y la opción de aceptar.</w:t>
-      </w:r>
-    </w:p>
-    <w:p>
-      <w:pPr>
-        <w:rPr>
-          <w:lang w:val="es-ES_tradnl"/>
-        </w:rPr>
-      </w:pPr>
-      <w:r>
-        <w:rPr>
-          <w:lang w:val="es-ES_tradnl"/>
-        </w:rPr>
-        <w:t>El sistema encripta la contraseña de la clave privada del CSD con una nueva masterkey y almacena los archivos .cer y .key.</w:t>
+    </w:p>
+    <w:p>
+      <w:pPr>
+        <w:rPr>
+          <w:lang w:val="es-ES_tradnl"/>
+        </w:rPr>
+      </w:pPr>
+      <w:r>
+        <w:rPr>
+          <w:lang w:val="es-ES_tradnl"/>
+        </w:rPr>
+        <w:t>Para poder sellar los documentos digitalmente es necesario registrar el Certificado de Sello Digital el flujo es el siguiente:</w:t>
+      </w:r>
+    </w:p>
+    <w:p>
+      <w:pPr>
+        <w:rPr>
+          <w:lang w:val="es-ES_tradnl"/>
+        </w:rPr>
+      </w:pPr>
+    </w:p>
+    <w:p>
+      <w:pPr>
+        <w:pStyle w:val="Prrafodelista"/>
+        <w:numPr>
+          <w:ilvl w:val="0"/>
+          <w:numId w:val="10"/>
+        </w:numPr>
+        <w:rPr>
+          <w:lang w:val="es-ES_tradnl"/>
+        </w:rPr>
+      </w:pPr>
+      <w:r>
+        <w:rPr>
+          <w:lang w:val="es-ES_tradnl"/>
+        </w:rPr>
+        <w:t>El usuario se autentica</w:t>
+      </w:r>
+    </w:p>
+    <w:p>
+      <w:pPr>
+        <w:pStyle w:val="Prrafodelista"/>
+        <w:numPr>
+          <w:ilvl w:val="0"/>
+          <w:numId w:val="10"/>
+        </w:numPr>
+        <w:rPr>
+          <w:lang w:val="es-ES_tradnl"/>
+        </w:rPr>
+      </w:pPr>
+      <w:r>
+        <w:rPr>
+          <w:lang w:val="es-ES_tradnl"/>
+        </w:rPr>
+        <w:t>S</w:t>
+      </w:r>
+      <w:r>
+        <w:rPr>
+          <w:lang w:val="es-ES_tradnl"/>
+        </w:rPr>
+        <w:t>elecciona la opción Registro del Certificado de Sello Digital</w:t>
+      </w:r>
+    </w:p>
+    <w:p>
+      <w:pPr>
+        <w:pStyle w:val="Prrafodelista"/>
+        <w:numPr>
+          <w:ilvl w:val="0"/>
+          <w:numId w:val="10"/>
+        </w:numPr>
+        <w:rPr>
+          <w:lang w:val="es-ES_tradnl"/>
+        </w:rPr>
+      </w:pPr>
+      <w:r>
+        <w:rPr>
+          <w:lang w:val="es-ES_tradnl"/>
+        </w:rPr>
+        <w:t>E</w:t>
+      </w:r>
+      <w:r>
+        <w:rPr>
+          <w:lang w:val="es-ES_tradnl"/>
+        </w:rPr>
+        <w:t xml:space="preserve">l sistema le muestra la </w:t>
+      </w:r>
+      <w:r>
+        <w:rPr>
+          <w:lang w:val="es-ES_tradnl"/>
+        </w:rPr>
+        <w:t>opción</w:t>
+      </w:r>
+      <w:r>
+        <w:rPr>
+          <w:lang w:val="es-ES_tradnl"/>
+        </w:rPr>
+        <w:t xml:space="preserve"> para que pueda capturar</w:t>
+      </w:r>
+    </w:p>
+    <w:p>
+      <w:pPr>
+        <w:pStyle w:val="Prrafodelista"/>
+        <w:numPr>
+          <w:ilvl w:val="1"/>
+          <w:numId w:val="10"/>
+        </w:numPr>
+        <w:rPr>
+          <w:lang w:val="es-ES_tradnl"/>
+        </w:rPr>
+      </w:pPr>
+      <w:r>
+        <w:rPr>
+          <w:lang w:val="es-ES_tradnl"/>
+        </w:rPr>
+        <w:t>la ruta de</w:t>
+      </w:r>
+      <w:r>
+        <w:rPr>
+          <w:lang w:val="es-ES_tradnl"/>
+        </w:rPr>
+        <w:t>l</w:t>
+      </w:r>
+      <w:r>
+        <w:rPr>
+          <w:lang w:val="es-ES_tradnl"/>
+        </w:rPr>
+        <w:t xml:space="preserve"> archivo</w:t>
+      </w:r>
+      <w:r>
+        <w:rPr>
+          <w:lang w:val="es-ES_tradnl"/>
+        </w:rPr>
+        <w:t xml:space="preserve"> .</w:t>
+      </w:r>
+      <w:proofErr w:type="spellStart"/>
+      <w:r>
+        <w:rPr>
+          <w:lang w:val="es-ES_tradnl"/>
+        </w:rPr>
+        <w:t>cer</w:t>
+      </w:r>
+      <w:proofErr w:type="spellEnd"/>
+    </w:p>
+    <w:p>
+      <w:pPr>
+        <w:pStyle w:val="Prrafodelista"/>
+        <w:numPr>
+          <w:ilvl w:val="1"/>
+          <w:numId w:val="10"/>
+        </w:numPr>
+        <w:rPr>
+          <w:lang w:val="es-ES_tradnl"/>
+        </w:rPr>
+      </w:pPr>
+      <w:r>
+        <w:rPr>
+          <w:lang w:val="es-ES_tradnl"/>
+        </w:rPr>
+        <w:t xml:space="preserve">la ruta del archivo </w:t>
+      </w:r>
+      <w:r>
+        <w:rPr>
+          <w:lang w:val="es-ES_tradnl"/>
+        </w:rPr>
+        <w:t>.</w:t>
+      </w:r>
+      <w:proofErr w:type="spellStart"/>
+      <w:r>
+        <w:rPr>
+          <w:lang w:val="es-ES_tradnl"/>
+        </w:rPr>
+        <w:t>key</w:t>
+      </w:r>
+      <w:proofErr w:type="spellEnd"/>
+    </w:p>
+    <w:p>
+      <w:pPr>
+        <w:pStyle w:val="Prrafodelista"/>
+        <w:numPr>
+          <w:ilvl w:val="1"/>
+          <w:numId w:val="10"/>
+        </w:numPr>
+        <w:rPr>
+          <w:lang w:val="es-ES_tradnl"/>
+        </w:rPr>
+      </w:pPr>
+      <w:r>
+        <w:rPr>
+          <w:lang w:val="es-ES_tradnl"/>
+        </w:rPr>
+        <w:t>la clave de acceso</w:t>
+      </w:r>
+    </w:p>
+    <w:p>
+      <w:pPr>
+        <w:pStyle w:val="Prrafodelista"/>
+        <w:numPr>
+          <w:ilvl w:val="0"/>
+          <w:numId w:val="10"/>
+        </w:numPr>
+        <w:rPr>
+          <w:lang w:val="es-ES_tradnl"/>
+        </w:rPr>
+      </w:pPr>
+      <w:r>
+        <w:rPr>
+          <w:lang w:val="es-ES_tradnl"/>
+        </w:rPr>
+        <w:t xml:space="preserve">El sistema genera una </w:t>
+      </w:r>
+      <w:proofErr w:type="spellStart"/>
+      <w:r>
+        <w:rPr>
+          <w:lang w:val="es-ES_tradnl"/>
+        </w:rPr>
+        <w:t>masterkey</w:t>
+      </w:r>
+      <w:proofErr w:type="spellEnd"/>
+      <w:r>
+        <w:rPr>
+          <w:lang w:val="es-ES_tradnl"/>
+        </w:rPr>
+        <w:t xml:space="preserve"> nueva</w:t>
+      </w:r>
+    </w:p>
+    <w:p>
+      <w:pPr>
+        <w:pStyle w:val="Prrafodelista"/>
+        <w:numPr>
+          <w:ilvl w:val="0"/>
+          <w:numId w:val="10"/>
+        </w:numPr>
+        <w:rPr>
+          <w:lang w:val="es-ES_tradnl"/>
+        </w:rPr>
+      </w:pPr>
+      <w:r>
+        <w:rPr>
+          <w:lang w:val="es-ES_tradnl"/>
+        </w:rPr>
+        <w:t>E</w:t>
+      </w:r>
+      <w:r>
+        <w:rPr>
+          <w:lang w:val="es-ES_tradnl"/>
+        </w:rPr>
+        <w:t xml:space="preserve">l sistema </w:t>
+      </w:r>
+      <w:proofErr w:type="spellStart"/>
+      <w:r>
+        <w:rPr>
+          <w:lang w:val="es-ES_tradnl"/>
+        </w:rPr>
+        <w:t>encripta</w:t>
+      </w:r>
+      <w:proofErr w:type="spellEnd"/>
+      <w:r>
+        <w:rPr>
+          <w:lang w:val="es-ES_tradnl"/>
+        </w:rPr>
+        <w:t xml:space="preserve"> la clave de acceso </w:t>
+      </w:r>
+      <w:r>
+        <w:rPr>
+          <w:lang w:val="es-ES_tradnl"/>
+        </w:rPr>
+        <w:t>del CSD con</w:t>
+      </w:r>
+      <w:r>
+        <w:rPr>
+          <w:lang w:val="es-ES_tradnl"/>
+        </w:rPr>
+        <w:t xml:space="preserve"> la </w:t>
+      </w:r>
+      <w:proofErr w:type="spellStart"/>
+      <w:r>
+        <w:rPr>
+          <w:lang w:val="es-ES_tradnl"/>
+        </w:rPr>
+        <w:t>masterkey</w:t>
+      </w:r>
+      <w:proofErr w:type="spellEnd"/>
+      <w:r>
+        <w:rPr>
+          <w:lang w:val="es-ES_tradnl"/>
+        </w:rPr>
+        <w:t xml:space="preserve"> y almacena los archivos .</w:t>
+      </w:r>
+      <w:proofErr w:type="spellStart"/>
+      <w:r>
+        <w:rPr>
+          <w:lang w:val="es-ES_tradnl"/>
+        </w:rPr>
+        <w:t>cer</w:t>
+      </w:r>
+      <w:proofErr w:type="spellEnd"/>
+      <w:r>
+        <w:rPr>
+          <w:lang w:val="es-ES_tradnl"/>
+        </w:rPr>
+        <w:t>, .</w:t>
+      </w:r>
+      <w:proofErr w:type="spellStart"/>
+      <w:r>
+        <w:rPr>
+          <w:lang w:val="es-ES_tradnl"/>
+        </w:rPr>
+        <w:t>key</w:t>
+      </w:r>
+      <w:proofErr w:type="spellEnd"/>
+      <w:r>
+        <w:rPr>
+          <w:lang w:val="es-ES_tradnl"/>
+        </w:rPr>
+        <w:t xml:space="preserve"> y la clave de acceso del CSD </w:t>
+      </w:r>
+      <w:proofErr w:type="spellStart"/>
+      <w:r>
+        <w:rPr>
+          <w:lang w:val="es-ES_tradnl"/>
+        </w:rPr>
+        <w:t>encriptada</w:t>
+      </w:r>
+      <w:proofErr w:type="spellEnd"/>
+      <w:r>
+        <w:rPr>
+          <w:lang w:val="es-ES_tradnl"/>
+        </w:rPr>
+        <w:t>.</w:t>
       </w:r>
     </w:p>
     <w:p>
@@ -272,8 +1122,714 @@
         <w:rPr>
           <w:lang w:val="es-ES_tradnl"/>
         </w:rPr>
-        <w:t>El sistema genera una masterkey nueva</w:t>
-      </w:r>
+        <w:t xml:space="preserve">El sistema </w:t>
+      </w:r>
+      <w:proofErr w:type="spellStart"/>
+      <w:r>
+        <w:rPr>
+          <w:lang w:val="es-ES_tradnl"/>
+        </w:rPr>
+        <w:t>encripta</w:t>
+      </w:r>
+      <w:proofErr w:type="spellEnd"/>
+      <w:r>
+        <w:rPr>
+          <w:lang w:val="es-ES_tradnl"/>
+        </w:rPr>
+        <w:t xml:space="preserve"> la </w:t>
+      </w:r>
+      <w:proofErr w:type="spellStart"/>
+      <w:r>
+        <w:rPr>
+          <w:lang w:val="es-ES_tradnl"/>
+        </w:rPr>
+        <w:t>masterkey</w:t>
+      </w:r>
+      <w:proofErr w:type="spellEnd"/>
+      <w:r>
+        <w:rPr>
+          <w:lang w:val="es-ES_tradnl"/>
+        </w:rPr>
+        <w:t xml:space="preserve"> con la clave publica de la FIEL y la almacena </w:t>
+      </w:r>
+      <w:proofErr w:type="spellStart"/>
+      <w:r>
+        <w:rPr>
+          <w:lang w:val="es-ES_tradnl"/>
+        </w:rPr>
+        <w:t>encriptada</w:t>
+      </w:r>
+      <w:proofErr w:type="spellEnd"/>
+      <w:r>
+        <w:rPr>
+          <w:lang w:val="es-ES_tradnl"/>
+        </w:rPr>
+        <w:t>.</w:t>
+      </w:r>
+    </w:p>
+    <w:p>
+      <w:pPr>
+        <w:rPr>
+          <w:lang w:val="es-ES_tradnl"/>
+        </w:rPr>
+      </w:pPr>
+    </w:p>
+    <w:p>
+      <w:pPr>
+        <w:jc w:val="center"/>
+        <w:rPr>
+          <w:lang w:val="es-ES_tradnl"/>
+        </w:rPr>
+      </w:pPr>
+      <w:r>
+        <w:rPr>
+          <w:noProof/>
+          <w:lang w:val="es-ES"/>
+        </w:rPr>
+        <w:drawing>
+          <wp:inline distT="0" distB="0" distL="0" distR="0" wp14:anchorId="2AB53963" wp14:editId="68963338">
+            <wp:extent cx="5612130" cy="3029901"/>
+            <wp:effectExtent l="0" t="0" r="1270" b="0"/>
+            <wp:docPr id="8" name="Imagen 8"/>
+            <wp:cNvGraphicFramePr>
+              <a:graphicFrameLocks xmlns:a="http://schemas.openxmlformats.org/drawingml/2006/main" noChangeAspect="1"/>
+            </wp:cNvGraphicFramePr>
+            <a:graphic xmlns:a="http://schemas.openxmlformats.org/drawingml/2006/main">
+              <a:graphicData uri="http://schemas.openxmlformats.org/drawingml/2006/picture">
+                <pic:pic xmlns:pic="http://schemas.openxmlformats.org/drawingml/2006/picture">
+                  <pic:nvPicPr>
+                    <pic:cNvPr id="0" name="Picture 8"/>
+                    <pic:cNvPicPr>
+                      <a:picLocks noChangeAspect="1" noChangeArrowheads="1"/>
+                    </pic:cNvPicPr>
+                  </pic:nvPicPr>
+                  <pic:blipFill>
+                    <a:blip r:embed="rId9">
+                      <a:extLst>
+                        <a:ext uri="{28A0092B-C50C-407E-A947-70E740481C1C}">
+                          <a14:useLocalDpi xmlns:a14="http://schemas.microsoft.com/office/drawing/2010/main" val="0"/>
+                        </a:ext>
+                      </a:extLst>
+                    </a:blip>
+                    <a:srcRect/>
+                    <a:stretch>
+                      <a:fillRect/>
+                    </a:stretch>
+                  </pic:blipFill>
+                  <pic:spPr bwMode="auto">
+                    <a:xfrm>
+                      <a:off x="0" y="0"/>
+                      <a:ext cx="5612130" cy="3029901"/>
+                    </a:xfrm>
+                    <a:prstGeom prst="rect">
+                      <a:avLst/>
+                    </a:prstGeom>
+                    <a:noFill/>
+                    <a:ln>
+                      <a:noFill/>
+                    </a:ln>
+                  </pic:spPr>
+                </pic:pic>
+              </a:graphicData>
+            </a:graphic>
+          </wp:inline>
+        </w:drawing>
+      </w:r>
+    </w:p>
+    <w:p>
+      <w:pPr>
+        <w:ind w:left="360"/>
+        <w:rPr>
+          <w:lang w:val="es-ES_tradnl"/>
+        </w:rPr>
+      </w:pPr>
+    </w:p>
+    <w:p>
+      <w:pPr>
+        <w:pStyle w:val="Ttulo2"/>
+        <w:rPr>
+          <w:lang w:val="es-ES_tradnl"/>
+        </w:rPr>
+      </w:pPr>
+      <w:bookmarkStart w:id="2" w:name="OLE_LINK5"/>
+      <w:bookmarkStart w:id="3" w:name="OLE_LINK6"/>
+      <w:bookmarkStart w:id="4" w:name="OLE_LINK7"/>
+      <w:bookmarkStart w:id="5" w:name="OLE_LINK8"/>
+      <w:r>
+        <w:rPr>
+          <w:lang w:val="es-ES_tradnl"/>
+        </w:rPr>
+        <w:t>Autenticación</w:t>
+      </w:r>
+    </w:p>
+    <w:bookmarkEnd w:id="4"/>
+    <w:bookmarkEnd w:id="5"/>
+    <w:p>
+      <w:pPr>
+        <w:rPr>
+          <w:lang w:val="es-ES_tradnl"/>
+        </w:rPr>
+      </w:pPr>
+    </w:p>
+    <w:p>
+      <w:pPr>
+        <w:rPr>
+          <w:b/>
+          <w:lang w:val="es-ES_tradnl"/>
+        </w:rPr>
+      </w:pPr>
+      <w:r>
+        <w:rPr>
+          <w:lang w:val="es-ES_tradnl"/>
+        </w:rPr>
+        <w:t xml:space="preserve">Para autenticar a los usuarios dentro del sistema se utilizara un mecanismo de usuario y contraseña, una vez autenticado se utilizara la FIEL para implementar el mecanismo de </w:t>
+      </w:r>
+      <w:r>
+        <w:rPr>
+          <w:b/>
+          <w:lang w:val="es-ES_tradnl"/>
+        </w:rPr>
+        <w:t>no repudio de transacciones.</w:t>
+      </w:r>
+    </w:p>
+    <w:p>
+      <w:pPr>
+        <w:rPr>
+          <w:b/>
+          <w:lang w:val="es-ES_tradnl"/>
+        </w:rPr>
+      </w:pPr>
+    </w:p>
+    <w:p>
+      <w:pPr>
+        <w:rPr>
+          <w:lang w:val="es-ES_tradnl"/>
+        </w:rPr>
+      </w:pPr>
+      <w:r>
+        <w:rPr>
+          <w:lang w:val="es-ES_tradnl"/>
+        </w:rPr>
+        <w:t>El Flujo es el siguiente:</w:t>
+      </w:r>
+    </w:p>
+    <w:p>
+      <w:pPr>
+        <w:rPr>
+          <w:lang w:val="es-ES_tradnl"/>
+        </w:rPr>
+      </w:pPr>
+    </w:p>
+    <w:p>
+      <w:pPr>
+        <w:pStyle w:val="Prrafodelista"/>
+        <w:numPr>
+          <w:ilvl w:val="0"/>
+          <w:numId w:val="1"/>
+        </w:numPr>
+        <w:rPr>
+          <w:lang w:val="es-ES_tradnl"/>
+        </w:rPr>
+      </w:pPr>
+      <w:r>
+        <w:rPr>
+          <w:lang w:val="es-ES_tradnl"/>
+        </w:rPr>
+        <w:t>El usuario se autentica</w:t>
+      </w:r>
+    </w:p>
+    <w:p>
+      <w:pPr>
+        <w:pStyle w:val="Prrafodelista"/>
+        <w:numPr>
+          <w:ilvl w:val="0"/>
+          <w:numId w:val="1"/>
+        </w:numPr>
+        <w:rPr>
+          <w:lang w:val="es-ES_tradnl"/>
+        </w:rPr>
+      </w:pPr>
+      <w:r>
+        <w:rPr>
+          <w:lang w:val="es-ES_tradnl"/>
+        </w:rPr>
+        <w:t>El usuario solicita realizar una transacción en el sistema que debe ser confirmada utilizando la FIEL.</w:t>
+      </w:r>
+    </w:p>
+    <w:p>
+      <w:pPr>
+        <w:pStyle w:val="Prrafodelista"/>
+        <w:numPr>
+          <w:ilvl w:val="0"/>
+          <w:numId w:val="1"/>
+        </w:numPr>
+        <w:rPr>
+          <w:lang w:val="es-ES_tradnl"/>
+        </w:rPr>
+      </w:pPr>
+      <w:r>
+        <w:rPr>
+          <w:lang w:val="es-ES_tradnl"/>
+        </w:rPr>
+        <w:t>El sistema solicita</w:t>
+      </w:r>
+      <w:r>
+        <w:rPr>
+          <w:lang w:val="es-ES_tradnl"/>
+        </w:rPr>
+        <w:t xml:space="preserve"> la autorización</w:t>
+      </w:r>
+      <w:r>
+        <w:rPr>
+          <w:lang w:val="es-ES_tradnl"/>
+        </w:rPr>
+        <w:t xml:space="preserve"> utilizando la FIEL</w:t>
+      </w:r>
+    </w:p>
+    <w:p>
+      <w:pPr>
+        <w:pStyle w:val="Prrafodelista"/>
+        <w:numPr>
+          <w:ilvl w:val="1"/>
+          <w:numId w:val="1"/>
+        </w:numPr>
+        <w:rPr>
+          <w:lang w:val="es-ES_tradnl"/>
+        </w:rPr>
+      </w:pPr>
+      <w:r>
+        <w:rPr>
+          <w:lang w:val="es-ES_tradnl"/>
+        </w:rPr>
+        <w:t xml:space="preserve">El sistema obtiene la </w:t>
+      </w:r>
+      <w:proofErr w:type="spellStart"/>
+      <w:r>
+        <w:rPr>
+          <w:lang w:val="es-ES_tradnl"/>
+        </w:rPr>
+        <w:t>masterkey</w:t>
+      </w:r>
+      <w:proofErr w:type="spellEnd"/>
+      <w:r>
+        <w:rPr>
+          <w:lang w:val="es-ES_tradnl"/>
+        </w:rPr>
+        <w:t xml:space="preserve"> </w:t>
+      </w:r>
+      <w:proofErr w:type="spellStart"/>
+      <w:r>
+        <w:rPr>
+          <w:lang w:val="es-ES_tradnl"/>
+        </w:rPr>
+        <w:t>encriptada</w:t>
+      </w:r>
+      <w:proofErr w:type="spellEnd"/>
+      <w:r>
+        <w:rPr>
+          <w:lang w:val="es-ES_tradnl"/>
+        </w:rPr>
+        <w:t xml:space="preserve"> y la envía del lado del cliente(navegador)</w:t>
+      </w:r>
+    </w:p>
+    <w:p>
+      <w:pPr>
+        <w:pStyle w:val="Prrafodelista"/>
+        <w:numPr>
+          <w:ilvl w:val="1"/>
+          <w:numId w:val="1"/>
+        </w:numPr>
+        <w:rPr>
+          <w:lang w:val="es-ES_tradnl"/>
+        </w:rPr>
+      </w:pPr>
+      <w:r>
+        <w:rPr>
+          <w:lang w:val="es-ES_tradnl"/>
+        </w:rPr>
+        <w:t xml:space="preserve">Dentro del navegador utilizando la clave privada y </w:t>
+      </w:r>
+      <w:r>
+        <w:rPr>
+          <w:lang w:val="es-ES_tradnl"/>
+        </w:rPr>
+        <w:t>clave de acceso</w:t>
+      </w:r>
+      <w:r>
+        <w:rPr>
+          <w:lang w:val="es-ES_tradnl"/>
+        </w:rPr>
+        <w:t xml:space="preserve"> de la FIEL se </w:t>
+      </w:r>
+      <w:proofErr w:type="spellStart"/>
+      <w:r>
+        <w:rPr>
+          <w:lang w:val="es-ES_tradnl"/>
+        </w:rPr>
+        <w:t>desencripta</w:t>
+      </w:r>
+      <w:proofErr w:type="spellEnd"/>
+      <w:r>
+        <w:rPr>
+          <w:lang w:val="es-ES_tradnl"/>
+        </w:rPr>
+        <w:t xml:space="preserve"> y se envía de regreso al servidor</w:t>
+      </w:r>
+    </w:p>
+    <w:p>
+      <w:pPr>
+        <w:pStyle w:val="Prrafodelista"/>
+        <w:numPr>
+          <w:ilvl w:val="1"/>
+          <w:numId w:val="1"/>
+        </w:numPr>
+        <w:rPr>
+          <w:lang w:val="es-ES_tradnl"/>
+        </w:rPr>
+      </w:pPr>
+      <w:r>
+        <w:rPr>
+          <w:lang w:val="es-ES_tradnl"/>
+        </w:rPr>
+        <w:t xml:space="preserve">El sistema con la </w:t>
+      </w:r>
+      <w:proofErr w:type="spellStart"/>
+      <w:r>
+        <w:rPr>
+          <w:lang w:val="es-ES_tradnl"/>
+        </w:rPr>
+        <w:t>masterkey</w:t>
+      </w:r>
+      <w:proofErr w:type="spellEnd"/>
+      <w:r>
+        <w:rPr>
+          <w:lang w:val="es-ES_tradnl"/>
+        </w:rPr>
+        <w:t xml:space="preserve"> </w:t>
+      </w:r>
+      <w:proofErr w:type="spellStart"/>
+      <w:r>
+        <w:rPr>
+          <w:lang w:val="es-ES_tradnl"/>
+        </w:rPr>
+        <w:t>desencripta</w:t>
+      </w:r>
+      <w:proofErr w:type="spellEnd"/>
+      <w:r>
+        <w:rPr>
+          <w:lang w:val="es-ES_tradnl"/>
+        </w:rPr>
+        <w:t xml:space="preserve"> la clave de acceso del CSD</w:t>
+      </w:r>
+    </w:p>
+    <w:p>
+      <w:pPr>
+        <w:pStyle w:val="Prrafodelista"/>
+        <w:numPr>
+          <w:ilvl w:val="1"/>
+          <w:numId w:val="1"/>
+        </w:numPr>
+        <w:rPr>
+          <w:lang w:val="es-ES_tradnl"/>
+        </w:rPr>
+      </w:pPr>
+      <w:r>
+        <w:rPr>
+          <w:lang w:val="es-ES_tradnl"/>
+        </w:rPr>
+        <w:t>El sistema realiza la transacción</w:t>
+      </w:r>
+    </w:p>
+    <w:p>
+      <w:pPr>
+        <w:pStyle w:val="Prrafodelista"/>
+        <w:numPr>
+          <w:ilvl w:val="1"/>
+          <w:numId w:val="1"/>
+        </w:numPr>
+        <w:rPr>
+          <w:lang w:val="es-ES_tradnl"/>
+        </w:rPr>
+      </w:pPr>
+      <w:r>
+        <w:rPr>
+          <w:lang w:val="es-ES_tradnl"/>
+        </w:rPr>
+        <w:t xml:space="preserve">El sistema mantiene la </w:t>
+      </w:r>
+      <w:proofErr w:type="spellStart"/>
+      <w:r>
+        <w:rPr>
+          <w:lang w:val="es-ES_tradnl"/>
+        </w:rPr>
+        <w:t>masterkey</w:t>
+      </w:r>
+      <w:proofErr w:type="spellEnd"/>
+      <w:r>
+        <w:rPr>
+          <w:lang w:val="es-ES_tradnl"/>
+        </w:rPr>
+        <w:t xml:space="preserve"> </w:t>
+      </w:r>
+      <w:proofErr w:type="spellStart"/>
+      <w:r>
+        <w:rPr>
+          <w:lang w:val="es-ES_tradnl"/>
+        </w:rPr>
+        <w:t>desencriptada</w:t>
+      </w:r>
+      <w:proofErr w:type="spellEnd"/>
+      <w:r>
+        <w:rPr>
+          <w:lang w:val="es-ES_tradnl"/>
+        </w:rPr>
+        <w:t xml:space="preserve"> mientras dure la sesión</w:t>
+      </w:r>
+    </w:p>
+    <w:p>
+      <w:pPr>
+        <w:rPr>
+          <w:lang w:val="es-ES_tradnl"/>
+        </w:rPr>
+      </w:pPr>
+    </w:p>
+    <w:p>
+      <w:pPr>
+        <w:jc w:val="center"/>
+        <w:rPr>
+          <w:lang w:val="es-ES_tradnl"/>
+        </w:rPr>
+      </w:pPr>
+      <w:r>
+        <w:rPr>
+          <w:noProof/>
+          <w:lang w:val="es-ES"/>
+        </w:rPr>
+        <w:drawing>
+          <wp:inline distT="0" distB="0" distL="0" distR="0" wp14:anchorId="36C97C53" wp14:editId="0126C276">
+            <wp:extent cx="5612130" cy="3726974"/>
+            <wp:effectExtent l="0" t="0" r="1270" b="6985"/>
+            <wp:docPr id="10" name="Imagen 10"/>
+            <wp:cNvGraphicFramePr>
+              <a:graphicFrameLocks xmlns:a="http://schemas.openxmlformats.org/drawingml/2006/main" noChangeAspect="1"/>
+            </wp:cNvGraphicFramePr>
+            <a:graphic xmlns:a="http://schemas.openxmlformats.org/drawingml/2006/main">
+              <a:graphicData uri="http://schemas.openxmlformats.org/drawingml/2006/picture">
+                <pic:pic xmlns:pic="http://schemas.openxmlformats.org/drawingml/2006/picture">
+                  <pic:nvPicPr>
+                    <pic:cNvPr id="0" name="Picture 10"/>
+                    <pic:cNvPicPr>
+                      <a:picLocks noChangeAspect="1" noChangeArrowheads="1"/>
+                    </pic:cNvPicPr>
+                  </pic:nvPicPr>
+                  <pic:blipFill>
+                    <a:blip r:embed="rId10">
+                      <a:extLst>
+                        <a:ext uri="{28A0092B-C50C-407E-A947-70E740481C1C}">
+                          <a14:useLocalDpi xmlns:a14="http://schemas.microsoft.com/office/drawing/2010/main" val="0"/>
+                        </a:ext>
+                      </a:extLst>
+                    </a:blip>
+                    <a:srcRect/>
+                    <a:stretch>
+                      <a:fillRect/>
+                    </a:stretch>
+                  </pic:blipFill>
+                  <pic:spPr bwMode="auto">
+                    <a:xfrm>
+                      <a:off x="0" y="0"/>
+                      <a:ext cx="5612130" cy="3726974"/>
+                    </a:xfrm>
+                    <a:prstGeom prst="rect">
+                      <a:avLst/>
+                    </a:prstGeom>
+                    <a:noFill/>
+                    <a:ln>
+                      <a:noFill/>
+                    </a:ln>
+                  </pic:spPr>
+                </pic:pic>
+              </a:graphicData>
+            </a:graphic>
+          </wp:inline>
+        </w:drawing>
+      </w:r>
+    </w:p>
+    <w:bookmarkEnd w:id="2"/>
+    <w:bookmarkEnd w:id="3"/>
+    <w:p>
+      <w:pPr>
+        <w:rPr>
+          <w:lang w:val="es-ES_tradnl"/>
+        </w:rPr>
+      </w:pPr>
+    </w:p>
+    <w:p>
+      <w:pPr>
+        <w:pStyle w:val="Ttulo2"/>
+        <w:rPr>
+          <w:lang w:val="es-ES_tradnl"/>
+        </w:rPr>
+      </w:pPr>
+      <w:r>
+        <w:rPr>
+          <w:lang w:val="es-ES_tradnl"/>
+        </w:rPr>
+        <w:t xml:space="preserve">Autenticación </w:t>
+      </w:r>
+      <w:proofErr w:type="spellStart"/>
+      <w:r>
+        <w:rPr>
+          <w:lang w:val="es-ES_tradnl"/>
+        </w:rPr>
+        <w:t>via</w:t>
+      </w:r>
+      <w:proofErr w:type="spellEnd"/>
+      <w:r>
+        <w:rPr>
+          <w:lang w:val="es-ES_tradnl"/>
+        </w:rPr>
+        <w:t xml:space="preserve"> token</w:t>
+      </w:r>
+    </w:p>
+    <w:p>
+      <w:pPr>
+        <w:rPr>
+          <w:lang w:val="es-ES_tradnl"/>
+        </w:rPr>
+      </w:pPr>
+    </w:p>
+    <w:p>
+      <w:pPr>
+        <w:rPr>
+          <w:b/>
+          <w:lang w:val="es-ES_tradnl"/>
+        </w:rPr>
+      </w:pPr>
+      <w:r>
+        <w:rPr>
+          <w:lang w:val="es-ES_tradnl"/>
+        </w:rPr>
+        <w:t xml:space="preserve">Para autenticar a un sistema cliente se utilizara el token proporcionado, una vez autenticado se utilizara la FIEL para implementar el mecanismo de </w:t>
+      </w:r>
+      <w:r>
+        <w:rPr>
+          <w:b/>
+          <w:lang w:val="es-ES_tradnl"/>
+        </w:rPr>
+        <w:t>no repudio de transacciones.</w:t>
+      </w:r>
+    </w:p>
+    <w:p>
+      <w:pPr>
+        <w:rPr>
+          <w:b/>
+          <w:lang w:val="es-ES_tradnl"/>
+        </w:rPr>
+      </w:pPr>
+    </w:p>
+    <w:p>
+      <w:pPr>
+        <w:rPr>
+          <w:lang w:val="es-ES_tradnl"/>
+        </w:rPr>
+      </w:pPr>
+      <w:r>
+        <w:rPr>
+          <w:lang w:val="es-ES_tradnl"/>
+        </w:rPr>
+        <w:t>El Flujo es el siguiente:</w:t>
+      </w:r>
+    </w:p>
+    <w:p>
+      <w:pPr>
+        <w:rPr>
+          <w:lang w:val="es-ES_tradnl"/>
+        </w:rPr>
+      </w:pPr>
+    </w:p>
+    <w:p>
+      <w:pPr>
+        <w:pStyle w:val="Prrafodelista"/>
+        <w:numPr>
+          <w:ilvl w:val="0"/>
+          <w:numId w:val="4"/>
+        </w:numPr>
+        <w:rPr>
+          <w:lang w:val="es-ES_tradnl"/>
+        </w:rPr>
+      </w:pPr>
+      <w:r>
+        <w:rPr>
+          <w:lang w:val="es-ES_tradnl"/>
+        </w:rPr>
+        <w:t xml:space="preserve">El </w:t>
+      </w:r>
+      <w:r>
+        <w:rPr>
+          <w:lang w:val="es-ES_tradnl"/>
+        </w:rPr>
+        <w:t>sistema cliente</w:t>
+      </w:r>
+      <w:r>
+        <w:rPr>
+          <w:lang w:val="es-ES_tradnl"/>
+        </w:rPr>
+        <w:t xml:space="preserve"> se autentica utilizando </w:t>
+      </w:r>
+      <w:r>
+        <w:rPr>
+          <w:lang w:val="es-ES_tradnl"/>
+        </w:rPr>
+        <w:t>el token</w:t>
+      </w:r>
+      <w:r>
+        <w:rPr>
+          <w:lang w:val="es-ES_tradnl"/>
+        </w:rPr>
+        <w:t xml:space="preserve"> en el sistema(Producto PSRDD).</w:t>
+      </w:r>
+    </w:p>
+    <w:p>
+      <w:pPr>
+        <w:pStyle w:val="Ttulo2"/>
+        <w:rPr>
+          <w:lang w:val="es-ES_tradnl"/>
+        </w:rPr>
+      </w:pPr>
+      <w:r>
+        <w:rPr>
+          <w:lang w:val="es-ES_tradnl"/>
+        </w:rPr>
+        <w:t>Fin de Sesión</w:t>
+      </w:r>
+    </w:p>
+    <w:p>
+      <w:pPr>
+        <w:rPr>
+          <w:lang w:val="es-ES_tradnl"/>
+        </w:rPr>
+      </w:pPr>
+    </w:p>
+    <w:p>
+      <w:pPr>
+        <w:rPr>
+          <w:lang w:val="es-ES_tradnl"/>
+        </w:rPr>
+      </w:pPr>
+      <w:r>
+        <w:rPr>
+          <w:lang w:val="es-ES_tradnl"/>
+        </w:rPr>
+        <w:t>Cuando la sesión de un Usuario termina ocurre lo siguiente:</w:t>
+      </w:r>
+    </w:p>
+    <w:p>
+      <w:pPr>
+        <w:rPr>
+          <w:lang w:val="es-ES_tradnl"/>
+        </w:rPr>
+      </w:pPr>
     </w:p>
     <w:p>
       <w:pPr>
@@ -290,7 +1846,7 @@
         <w:rPr>
           <w:lang w:val="es-ES_tradnl"/>
         </w:rPr>
-        <w:t>El sistema desencripta la contraseña de la clave privada del CSD con la masterkey actual, la encripta con la masterkey nueva y la almacena encriptada.</w:t>
+        <w:t>El usuario solicita al sistema terminar su sesión.</w:t>
       </w:r>
     </w:p>
     <w:p>
@@ -304,146 +1860,43 @@
           <w:lang w:val="es-ES_tradnl"/>
         </w:rPr>
       </w:pPr>
-      <w:r>
-        <w:rPr>
-          <w:lang w:val="es-ES_tradnl"/>
-        </w:rPr>
-        <w:t>El sistema encripta la masterkey nueva con la clave publica de la FIEL y la almacena</w:t>
-      </w:r>
-    </w:p>
-    <w:p>
-      <w:pPr>
-        <w:pStyle w:val="Ttulo2"/>
-        <w:rPr>
-          <w:lang w:val="es-ES_tradnl"/>
-        </w:rPr>
-      </w:pPr>
-      <w:bookmarkStart w:id="2" w:name="OLE_LINK5"/>
-      <w:bookmarkStart w:id="3" w:name="OLE_LINK6"/>
-      <w:r>
-        <w:rPr>
-          <w:lang w:val="es-ES_tradnl"/>
-        </w:rPr>
-        <w:t>Autenticación</w:t>
-      </w:r>
-    </w:p>
-    <w:p>
-      <w:pPr>
-        <w:rPr>
-          <w:lang w:val="es-ES_tradnl"/>
-        </w:rPr>
-      </w:pPr>
-    </w:p>
-    <w:p>
-      <w:pPr>
-        <w:rPr>
-          <w:b/>
-          <w:lang w:val="es-ES_tradnl"/>
-        </w:rPr>
-      </w:pPr>
-      <w:r>
-        <w:rPr>
-          <w:lang w:val="es-ES_tradnl"/>
-        </w:rPr>
-        <w:lastRenderedPageBreak/>
-        <w:t xml:space="preserve">Para autenticar a los usuarios dentro del sistema se utilizara un mecanismo de usuario y contraseña, una vez autenticado se utilizara la FIEL para implementar el mecanismo de </w:t>
-      </w:r>
-      <w:r>
-        <w:rPr>
-          <w:b/>
-          <w:lang w:val="es-ES_tradnl"/>
-        </w:rPr>
-        <w:t>no repudio de transacciones.</w:t>
-      </w:r>
-    </w:p>
-    <w:p>
-      <w:pPr>
-        <w:rPr>
-          <w:b/>
-          <w:lang w:val="es-ES_tradnl"/>
-        </w:rPr>
-      </w:pPr>
-    </w:p>
-    <w:p>
-      <w:pPr>
-        <w:rPr>
-          <w:lang w:val="es-ES_tradnl"/>
-        </w:rPr>
-      </w:pPr>
-      <w:r>
-        <w:rPr>
-          <w:lang w:val="es-ES_tradnl"/>
-        </w:rPr>
-        <w:t>El Flujo es el siguiente:</w:t>
-      </w:r>
-    </w:p>
-    <w:p>
-      <w:pPr>
-        <w:rPr>
-          <w:lang w:val="es-ES_tradnl"/>
-        </w:rPr>
-      </w:pPr>
-    </w:p>
-    <w:p>
-      <w:pPr>
-        <w:pStyle w:val="Prrafodelista"/>
-        <w:numPr>
-          <w:ilvl w:val="0"/>
-          <w:numId w:val="1"/>
-        </w:numPr>
-        <w:rPr>
-          <w:lang w:val="es-ES_tradnl"/>
-        </w:rPr>
-      </w:pPr>
-      <w:r>
-        <w:rPr>
-          <w:lang w:val="es-ES_tradnl"/>
-        </w:rPr>
-        <w:t>El usuario se autentica utilizando su usuario y contraseña en el sistema(Producto PSRDD).</w:t>
-      </w:r>
-    </w:p>
-    <w:p>
-      <w:pPr>
-        <w:pStyle w:val="Prrafodelista"/>
-        <w:numPr>
-          <w:ilvl w:val="0"/>
-          <w:numId w:val="1"/>
-        </w:numPr>
-        <w:rPr>
-          <w:lang w:val="es-ES_tradnl"/>
-        </w:rPr>
-      </w:pPr>
-      <w:r>
-        <w:rPr>
-          <w:lang w:val="es-ES_tradnl"/>
-        </w:rPr>
-        <w:t>El usuario solicita realizar una transacción en el sistema que debe ser confirmada utilizando la FIEL.</w:t>
-      </w:r>
-    </w:p>
-    <w:p>
-      <w:pPr>
-        <w:pStyle w:val="Prrafodelista"/>
-        <w:numPr>
-          <w:ilvl w:val="0"/>
-          <w:numId w:val="1"/>
-        </w:numPr>
-        <w:rPr>
-          <w:lang w:val="es-ES_tradnl"/>
-        </w:rPr>
-      </w:pPr>
-      <w:r>
-        <w:rPr>
-          <w:lang w:val="es-ES_tradnl"/>
-        </w:rPr>
-        <w:t>El sistema solicita desencriptar la masterkey</w:t>
-      </w:r>
+      <w:bookmarkStart w:id="6" w:name="OLE_LINK1"/>
+      <w:bookmarkStart w:id="7" w:name="OLE_LINK2"/>
+      <w:r>
+        <w:rPr>
+          <w:lang w:val="es-ES_tradnl"/>
+        </w:rPr>
+        <w:t xml:space="preserve">El sistema </w:t>
+      </w:r>
+      <w:proofErr w:type="spellStart"/>
+      <w:r>
+        <w:rPr>
+          <w:lang w:val="es-ES_tradnl"/>
+        </w:rPr>
+        <w:t>encripta</w:t>
+      </w:r>
+      <w:proofErr w:type="spellEnd"/>
+      <w:r>
+        <w:rPr>
+          <w:lang w:val="es-ES_tradnl"/>
+        </w:rPr>
+        <w:t xml:space="preserve"> la contraseña de la clave privada del CSD con una nueva </w:t>
+      </w:r>
+      <w:proofErr w:type="spellStart"/>
+      <w:r>
+        <w:rPr>
+          <w:lang w:val="es-ES_tradnl"/>
+        </w:rPr>
+        <w:t>masterkey</w:t>
+      </w:r>
+      <w:proofErr w:type="spellEnd"/>
     </w:p>
     <w:p>
       <w:pPr>
         <w:pStyle w:val="Prrafodelista"/>
         <w:numPr>
           <w:ilvl w:val="1"/>
-          <w:numId w:val="1"/>
+          <w:numId w:val="3"/>
         </w:numPr>
         <w:rPr>
           <w:lang w:val="es-ES_tradnl"/>
@@ -453,7 +1906,21 @@
         <w:rPr>
           <w:lang w:val="es-ES_tradnl"/>
         </w:rPr>
-        <w:t>El sistema obtiene la masterkey encriptada y la envía del lado del cliente(navegador)</w:t>
+        <w:t xml:space="preserve">El sistema genera una </w:t>
+      </w:r>
+      <w:proofErr w:type="spellStart"/>
+      <w:r>
+        <w:rPr>
+          <w:lang w:val="es-ES_tradnl"/>
+        </w:rPr>
+        <w:t>masterkey</w:t>
+      </w:r>
+      <w:proofErr w:type="spellEnd"/>
+      <w:r>
+        <w:rPr>
+          <w:lang w:val="es-ES_tradnl"/>
+        </w:rPr>
+        <w:t xml:space="preserve"> nueva</w:t>
       </w:r>
     </w:p>
     <w:p>
@@ -461,7 +1928,7 @@
         <w:pStyle w:val="Prrafodelista"/>
         <w:numPr>
           <w:ilvl w:val="1"/>
-          <w:numId w:val="1"/>
+          <w:numId w:val="3"/>
         </w:numPr>
         <w:rPr>
           <w:lang w:val="es-ES_tradnl"/>
@@ -471,15 +1938,85 @@
         <w:rPr>
           <w:lang w:val="es-ES_tradnl"/>
         </w:rPr>
-        <w:t>Dentro del navegador utilizando la clave privada y contraseña de la clave privada de la FIEL se desencripta y se envía de regreso al server</w:t>
+        <w:t xml:space="preserve">El sistema </w:t>
+      </w:r>
+      <w:proofErr w:type="spellStart"/>
+      <w:r>
+        <w:rPr>
+          <w:lang w:val="es-ES_tradnl"/>
+        </w:rPr>
+        <w:t>desencripta</w:t>
+      </w:r>
+      <w:proofErr w:type="spellEnd"/>
+      <w:r>
+        <w:rPr>
+          <w:lang w:val="es-ES_tradnl"/>
+        </w:rPr>
+        <w:t xml:space="preserve"> la contraseña de la clave privada del CSD con la </w:t>
+      </w:r>
+      <w:proofErr w:type="spellStart"/>
+      <w:r>
+        <w:rPr>
+          <w:lang w:val="es-ES_tradnl"/>
+        </w:rPr>
+        <w:t>masterkey</w:t>
+      </w:r>
+      <w:proofErr w:type="spellEnd"/>
+      <w:r>
+        <w:rPr>
+          <w:lang w:val="es-ES_tradnl"/>
+        </w:rPr>
+        <w:t xml:space="preserve"> actual, la </w:t>
+      </w:r>
+      <w:proofErr w:type="spellStart"/>
+      <w:r>
+        <w:rPr>
+          <w:lang w:val="es-ES_tradnl"/>
+        </w:rPr>
+        <w:t>encripta</w:t>
+      </w:r>
+      <w:proofErr w:type="spellEnd"/>
+      <w:r>
+        <w:rPr>
+          <w:lang w:val="es-ES_tradnl"/>
+        </w:rPr>
+        <w:t xml:space="preserve"> con la </w:t>
+      </w:r>
+      <w:proofErr w:type="spellStart"/>
+      <w:r>
+        <w:rPr>
+          <w:lang w:val="es-ES_tradnl"/>
+        </w:rPr>
+        <w:t>masterkey</w:t>
+      </w:r>
+      <w:proofErr w:type="spellEnd"/>
+      <w:r>
+        <w:rPr>
+          <w:lang w:val="es-ES_tradnl"/>
+        </w:rPr>
+        <w:t xml:space="preserve"> nueva y la almacena </w:t>
+      </w:r>
+      <w:proofErr w:type="spellStart"/>
+      <w:r>
+        <w:rPr>
+          <w:lang w:val="es-ES_tradnl"/>
+        </w:rPr>
+        <w:t>encriptada</w:t>
+      </w:r>
+      <w:proofErr w:type="spellEnd"/>
+      <w:r>
+        <w:rPr>
+          <w:lang w:val="es-ES_tradnl"/>
+        </w:rPr>
+        <w:t>.</w:t>
       </w:r>
     </w:p>
     <w:p>
       <w:pPr>
         <w:pStyle w:val="Prrafodelista"/>
         <w:numPr>
-          <w:ilvl w:val="0"/>
-          <w:numId w:val="1"/>
+          <w:ilvl w:val="1"/>
+          <w:numId w:val="3"/>
         </w:numPr>
         <w:rPr>
           <w:lang w:val="es-ES_tradnl"/>
@@ -489,221 +2026,39 @@
         <w:rPr>
           <w:lang w:val="es-ES_tradnl"/>
         </w:rPr>
-        <w:t>El sistema realiza la transacción</w:t>
-      </w:r>
-    </w:p>
-    <w:p>
-      <w:pPr>
-        <w:pStyle w:val="Prrafodelista"/>
-        <w:numPr>
-          <w:ilvl w:val="0"/>
-          <w:numId w:val="1"/>
-        </w:numPr>
-        <w:rPr>
-          <w:lang w:val="es-ES_tradnl"/>
-        </w:rPr>
-      </w:pPr>
-      <w:r>
-        <w:rPr>
-          <w:lang w:val="es-ES_tradnl"/>
-        </w:rPr>
-        <w:t>El sistema mantiene la masterkey desencriptada mientras dure la sesión</w:t>
-      </w:r>
-    </w:p>
-    <w:bookmarkEnd w:id="2"/>
-    <w:bookmarkEnd w:id="3"/>
-    <w:p>
-      <w:pPr>
-        <w:rPr>
-          <w:lang w:val="es-ES_tradnl"/>
-        </w:rPr>
-      </w:pPr>
-    </w:p>
-    <w:p>
-      <w:pPr>
-        <w:pStyle w:val="Ttulo2"/>
-        <w:rPr>
-          <w:lang w:val="es-ES_tradnl"/>
-        </w:rPr>
-      </w:pPr>
-      <w:r>
-        <w:rPr>
-          <w:lang w:val="es-ES_tradnl"/>
-        </w:rPr>
-        <w:t>Autenticación</w:t>
-      </w:r>
-      <w:r>
-        <w:rPr>
-          <w:lang w:val="es-ES_tradnl"/>
-        </w:rPr>
-        <w:t xml:space="preserve"> via token</w:t>
-      </w:r>
-    </w:p>
-    <w:p>
-      <w:pPr>
-        <w:rPr>
-          <w:lang w:val="es-ES_tradnl"/>
-        </w:rPr>
-      </w:pPr>
-    </w:p>
-    <w:p>
-      <w:pPr>
-        <w:rPr>
-          <w:b/>
-          <w:lang w:val="es-ES_tradnl"/>
-        </w:rPr>
-      </w:pPr>
-      <w:r>
-        <w:rPr>
-          <w:lang w:val="es-ES_tradnl"/>
-        </w:rPr>
-        <w:t>Para autenticar a</w:t>
-      </w:r>
-      <w:r>
-        <w:rPr>
-          <w:lang w:val="es-ES_tradnl"/>
-        </w:rPr>
-        <w:t xml:space="preserve"> un sistema cliente </w:t>
-      </w:r>
-      <w:r>
-        <w:rPr>
-          <w:lang w:val="es-ES_tradnl"/>
-        </w:rPr>
-        <w:t>se utilizara</w:t>
-      </w:r>
-      <w:r>
-        <w:rPr>
-          <w:lang w:val="es-ES_tradnl"/>
-        </w:rPr>
-        <w:t xml:space="preserve"> el token proporcionado</w:t>
-      </w:r>
-      <w:r>
-        <w:rPr>
-          <w:lang w:val="es-ES_tradnl"/>
-        </w:rPr>
-        <w:t xml:space="preserve">, una vez autenticado se utilizara la FIEL para implementar el mecanismo de </w:t>
-      </w:r>
-      <w:r>
-        <w:rPr>
-          <w:b/>
-          <w:lang w:val="es-ES_tradnl"/>
-        </w:rPr>
-        <w:t>no repudio de transacciones.</w:t>
-      </w:r>
-    </w:p>
-    <w:p>
-      <w:pPr>
-        <w:rPr>
-          <w:b/>
-          <w:lang w:val="es-ES_tradnl"/>
-        </w:rPr>
-      </w:pPr>
-    </w:p>
-    <w:p>
-      <w:pPr>
-        <w:rPr>
-          <w:lang w:val="es-ES_tradnl"/>
-        </w:rPr>
-      </w:pPr>
-      <w:r>
-        <w:rPr>
-          <w:lang w:val="es-ES_tradnl"/>
-        </w:rPr>
-        <w:t>El Flujo es el siguiente:</w:t>
-      </w:r>
-    </w:p>
-    <w:p>
-      <w:pPr>
-        <w:rPr>
-          <w:lang w:val="es-ES_tradnl"/>
-        </w:rPr>
-      </w:pPr>
-    </w:p>
-    <w:p>
-      <w:pPr>
-        <w:pStyle w:val="Prrafodelista"/>
-        <w:numPr>
-          <w:ilvl w:val="0"/>
-          <w:numId w:val="4"/>
-        </w:numPr>
-        <w:rPr>
-          <w:lang w:val="es-ES_tradnl"/>
-        </w:rPr>
-      </w:pPr>
-      <w:r>
-        <w:rPr>
-          <w:lang w:val="es-ES_tradnl"/>
-        </w:rPr>
-        <w:t xml:space="preserve">El </w:t>
-      </w:r>
-      <w:r>
-        <w:rPr>
-          <w:lang w:val="es-ES_tradnl"/>
-        </w:rPr>
-        <w:t>sistema cliente</w:t>
-      </w:r>
-      <w:r>
-        <w:rPr>
-          <w:lang w:val="es-ES_tradnl"/>
-        </w:rPr>
-        <w:t xml:space="preserve"> se autentica utilizando </w:t>
-      </w:r>
-      <w:r>
-        <w:rPr>
-          <w:lang w:val="es-ES_tradnl"/>
-        </w:rPr>
-        <w:t>el token</w:t>
-      </w:r>
-      <w:r>
-        <w:rPr>
-          <w:lang w:val="es-ES_tradnl"/>
-        </w:rPr>
-        <w:t xml:space="preserve"> en el sistema(Producto PSRDD).</w:t>
-      </w:r>
-      <w:bookmarkStart w:id="4" w:name="_GoBack"/>
-      <w:bookmarkEnd w:id="4"/>
-    </w:p>
-    <w:p>
-      <w:pPr>
-        <w:pStyle w:val="Ttulo2"/>
-        <w:rPr>
-          <w:lang w:val="es-ES_tradnl"/>
-        </w:rPr>
-      </w:pPr>
-      <w:r>
-        <w:rPr>
-          <w:lang w:val="es-ES_tradnl"/>
-        </w:rPr>
-        <w:t>Fin de Sesión</w:t>
-      </w:r>
-    </w:p>
-    <w:p>
-      <w:pPr>
-        <w:rPr>
-          <w:lang w:val="es-ES_tradnl"/>
-        </w:rPr>
-      </w:pPr>
-    </w:p>
-    <w:p>
-      <w:pPr>
-        <w:rPr>
-          <w:lang w:val="es-ES_tradnl"/>
-        </w:rPr>
-      </w:pPr>
-      <w:r>
-        <w:rPr>
-          <w:lang w:val="es-ES_tradnl"/>
-        </w:rPr>
-        <w:t>Cuando la sesión de un Usuario termina ocurre lo siguiente:</w:t>
-      </w:r>
-    </w:p>
-    <w:p>
-      <w:pPr>
-        <w:rPr>
-          <w:lang w:val="es-ES_tradnl"/>
-        </w:rPr>
-      </w:pPr>
-    </w:p>
+        <w:t xml:space="preserve">El sistema </w:t>
+      </w:r>
+      <w:proofErr w:type="spellStart"/>
+      <w:r>
+        <w:rPr>
+          <w:lang w:val="es-ES_tradnl"/>
+        </w:rPr>
+        <w:t>encripta</w:t>
+      </w:r>
+      <w:proofErr w:type="spellEnd"/>
+      <w:r>
+        <w:rPr>
+          <w:lang w:val="es-ES_tradnl"/>
+        </w:rPr>
+        <w:t xml:space="preserve"> la </w:t>
+      </w:r>
+      <w:proofErr w:type="spellStart"/>
+      <w:r>
+        <w:rPr>
+          <w:lang w:val="es-ES_tradnl"/>
+        </w:rPr>
+        <w:t>masterkey</w:t>
+      </w:r>
+      <w:proofErr w:type="spellEnd"/>
+      <w:r>
+        <w:rPr>
+          <w:lang w:val="es-ES_tradnl"/>
+        </w:rPr>
+        <w:t xml:space="preserve"> nueva con la clave publica de la FIEL y la almacena</w:t>
+      </w:r>
+    </w:p>
+    <w:bookmarkEnd w:id="6"/>
+    <w:bookmarkEnd w:id="7"/>
     <w:p>
       <w:pPr>
         <w:pStyle w:val="Prrafodelista"/>
@@ -719,100 +2074,6 @@
         <w:rPr>
           <w:lang w:val="es-ES_tradnl"/>
         </w:rPr>
-        <w:t>El usuario solicita al sistema terminar su sesión.</w:t>
-      </w:r>
-    </w:p>
-    <w:p>
-      <w:pPr>
-        <w:pStyle w:val="Prrafodelista"/>
-        <w:numPr>
-          <w:ilvl w:val="0"/>
-          <w:numId w:val="3"/>
-        </w:numPr>
-        <w:rPr>
-          <w:lang w:val="es-ES_tradnl"/>
-        </w:rPr>
-      </w:pPr>
-      <w:bookmarkStart w:id="5" w:name="OLE_LINK1"/>
-      <w:bookmarkStart w:id="6" w:name="OLE_LINK2"/>
-      <w:r>
-        <w:rPr>
-          <w:lang w:val="es-ES_tradnl"/>
-        </w:rPr>
-        <w:t>El sistema encripta la contraseña de la clave privada del CSD con una nueva masterkey</w:t>
-      </w:r>
-    </w:p>
-    <w:p>
-      <w:pPr>
-        <w:pStyle w:val="Prrafodelista"/>
-        <w:numPr>
-          <w:ilvl w:val="1"/>
-          <w:numId w:val="3"/>
-        </w:numPr>
-        <w:rPr>
-          <w:lang w:val="es-ES_tradnl"/>
-        </w:rPr>
-      </w:pPr>
-      <w:r>
-        <w:rPr>
-          <w:lang w:val="es-ES_tradnl"/>
-        </w:rPr>
-        <w:t>El sistema genera una masterkey nueva</w:t>
-      </w:r>
-    </w:p>
-    <w:p>
-      <w:pPr>
-        <w:pStyle w:val="Prrafodelista"/>
-        <w:numPr>
-          <w:ilvl w:val="1"/>
-          <w:numId w:val="3"/>
-        </w:numPr>
-        <w:rPr>
-          <w:lang w:val="es-ES_tradnl"/>
-        </w:rPr>
-      </w:pPr>
-      <w:r>
-        <w:rPr>
-          <w:lang w:val="es-ES_tradnl"/>
-        </w:rPr>
-        <w:t>El sistema desencripta la contraseña de la clave privada del CSD con la masterkey actual, la encripta con la masterkey nueva y la almacena encriptada.</w:t>
-      </w:r>
-    </w:p>
-    <w:p>
-      <w:pPr>
-        <w:pStyle w:val="Prrafodelista"/>
-        <w:numPr>
-          <w:ilvl w:val="1"/>
-          <w:numId w:val="3"/>
-        </w:numPr>
-        <w:rPr>
-          <w:lang w:val="es-ES_tradnl"/>
-        </w:rPr>
-      </w:pPr>
-      <w:r>
-        <w:rPr>
-          <w:lang w:val="es-ES_tradnl"/>
-        </w:rPr>
-        <w:t>El sistema encripta la masterkey nueva con la clave publica de la FIEL y la almacena</w:t>
-      </w:r>
-    </w:p>
-    <w:bookmarkEnd w:id="5"/>
-    <w:bookmarkEnd w:id="6"/>
-    <w:p>
-      <w:pPr>
-        <w:pStyle w:val="Prrafodelista"/>
-        <w:numPr>
-          <w:ilvl w:val="0"/>
-          <w:numId w:val="3"/>
-        </w:numPr>
-        <w:rPr>
-          <w:lang w:val="es-ES_tradnl"/>
-        </w:rPr>
-      </w:pPr>
-      <w:r>
-        <w:rPr>
-          <w:lang w:val="es-ES_tradnl"/>
-        </w:rPr>
         <w:t>La sesión finaliza exitosamente y se le avisa al usuario.</w:t>
       </w:r>
     </w:p>
@@ -825,6 +2086,77 @@
     </w:p>
     <w:p>
       <w:pPr>
+        <w:jc w:val="center"/>
+        <w:rPr>
+          <w:lang w:val="es-ES_tradnl"/>
+        </w:rPr>
+      </w:pPr>
+      <w:r>
+        <w:rPr>
+          <w:noProof/>
+          <w:lang w:val="es-ES"/>
+        </w:rPr>
+        <w:drawing>
+          <wp:inline distT="0" distB="0" distL="0" distR="0" wp14:anchorId="4BD501C4" wp14:editId="12C84082">
+            <wp:extent cx="5612130" cy="3150078"/>
+            <wp:effectExtent l="0" t="0" r="1270" b="0"/>
+            <wp:docPr id="11" name="Imagen 11"/>
+            <wp:cNvGraphicFramePr>
+              <a:graphicFrameLocks xmlns:a="http://schemas.openxmlformats.org/drawingml/2006/main" noChangeAspect="1"/>
+            </wp:cNvGraphicFramePr>
+            <a:graphic xmlns:a="http://schemas.openxmlformats.org/drawingml/2006/main">
+              <a:graphicData uri="http://schemas.openxmlformats.org/drawingml/2006/picture">
+                <pic:pic xmlns:pic="http://schemas.openxmlformats.org/drawingml/2006/picture">
+                  <pic:nvPicPr>
+                    <pic:cNvPr id="0" name="Picture 11"/>
+                    <pic:cNvPicPr>
+                      <a:picLocks noChangeAspect="1" noChangeArrowheads="1"/>
+                    </pic:cNvPicPr>
+                  </pic:nvPicPr>
+                  <pic:blipFill>
+                    <a:blip r:embed="rId11">
+                      <a:extLst>
+                        <a:ext uri="{28A0092B-C50C-407E-A947-70E740481C1C}">
+                          <a14:useLocalDpi xmlns:a14="http://schemas.microsoft.com/office/drawing/2010/main" val="0"/>
+                        </a:ext>
+                      </a:extLst>
+                    </a:blip>
+                    <a:srcRect/>
+                    <a:stretch>
+                      <a:fillRect/>
+                    </a:stretch>
+                  </pic:blipFill>
+                  <pic:spPr bwMode="auto">
+                    <a:xfrm>
+                      <a:off x="0" y="0"/>
+                      <a:ext cx="5612130" cy="3150078"/>
+                    </a:xfrm>
+                    <a:prstGeom prst="rect">
+                      <a:avLst/>
+                    </a:prstGeom>
+                    <a:noFill/>
+                    <a:ln>
+                      <a:noFill/>
+                    </a:ln>
+                  </pic:spPr>
+                </pic:pic>
+              </a:graphicData>
+            </a:graphic>
+          </wp:inline>
+        </w:drawing>
+      </w:r>
+      <w:bookmarkStart w:id="8" w:name="_GoBack"/>
+      <w:bookmarkEnd w:id="8"/>
+    </w:p>
+    <w:p>
+      <w:pPr>
+        <w:rPr>
+          <w:lang w:val="es-ES_tradnl"/>
+        </w:rPr>
+      </w:pPr>
+    </w:p>
+    <w:p>
+      <w:pPr>
         <w:pStyle w:val="Ttulo2"/>
         <w:rPr>
           <w:lang w:val="es-ES_tradnl"/>
@@ -834,7 +2166,6 @@
         <w:rPr>
           <w:lang w:val="es-ES_tradnl"/>
         </w:rPr>
-        <w:lastRenderedPageBreak/>
         <w:t>Glosario</w:t>
       </w:r>
     </w:p>
@@ -848,21 +2179,37 @@
         <w:rPr>
           <w:lang w:val="es-ES_tradnl"/>
         </w:rPr>
-        <w:t>FIEL: Firma Electronica</w:t>
-      </w:r>
-    </w:p>
-    <w:p>
-      <w:pPr>
-        <w:rPr>
-          <w:lang w:val="es-ES_tradnl"/>
-        </w:rPr>
-      </w:pPr>
-      <w:r>
-        <w:rPr>
-          <w:lang w:val="es-ES_tradnl"/>
-        </w:rPr>
-        <w:t>CFE: Certificado de Firma Electronica</w:t>
-      </w:r>
+        <w:t xml:space="preserve">FIEL: Firma </w:t>
+      </w:r>
+      <w:proofErr w:type="spellStart"/>
+      <w:r>
+        <w:rPr>
+          <w:lang w:val="es-ES_tradnl"/>
+        </w:rPr>
+        <w:t>Electronica</w:t>
+      </w:r>
+      <w:proofErr w:type="spellEnd"/>
+    </w:p>
+    <w:p>
+      <w:pPr>
+        <w:rPr>
+          <w:lang w:val="es-ES_tradnl"/>
+        </w:rPr>
+      </w:pPr>
+      <w:r>
+        <w:rPr>
+          <w:lang w:val="es-ES_tradnl"/>
+        </w:rPr>
+        <w:t xml:space="preserve">CFE: Certificado de Firma </w:t>
+      </w:r>
+      <w:proofErr w:type="spellStart"/>
+      <w:r>
+        <w:rPr>
+          <w:lang w:val="es-ES_tradnl"/>
+        </w:rPr>
+        <w:t>Electronica</w:t>
+      </w:r>
+      <w:proofErr w:type="spellEnd"/>
     </w:p>
     <w:p>
       <w:pPr>
@@ -909,25 +2256,55 @@
           <w:lang w:val="es-ES_tradnl"/>
         </w:rPr>
       </w:pPr>
-      <w:r>
-        <w:rPr>
-          <w:lang w:val="es-ES_tradnl"/>
-        </w:rPr>
-        <w:t>masterkey: Clave de acceso al CSD</w:t>
-      </w:r>
-    </w:p>
-    <w:p>
-      <w:pPr>
-        <w:rPr>
-          <w:lang w:val="es-ES_tradnl"/>
-        </w:rPr>
-      </w:pPr>
-      <w:r>
-        <w:rPr>
-          <w:lang w:val="es-ES_tradnl"/>
-        </w:rPr>
-        <w:t>Sistema Cliente: Sistema que se conecta via WebServices</w:t>
-      </w:r>
+      <w:proofErr w:type="spellStart"/>
+      <w:r>
+        <w:rPr>
+          <w:lang w:val="es-ES_tradnl"/>
+        </w:rPr>
+        <w:t>masterkey</w:t>
+      </w:r>
+      <w:proofErr w:type="spellEnd"/>
+      <w:r>
+        <w:rPr>
+          <w:lang w:val="es-ES_tradnl"/>
+        </w:rPr>
+        <w:t>: Clave de acceso al CSD</w:t>
+      </w:r>
+    </w:p>
+    <w:p>
+      <w:pPr>
+        <w:rPr>
+          <w:lang w:val="es-ES_tradnl"/>
+        </w:rPr>
+      </w:pPr>
+      <w:r>
+        <w:rPr>
+          <w:lang w:val="es-ES_tradnl"/>
+        </w:rPr>
+        <w:t xml:space="preserve">Sistema Cliente: Sistema que se conecta </w:t>
+      </w:r>
+      <w:proofErr w:type="spellStart"/>
+      <w:r>
+        <w:rPr>
+          <w:lang w:val="es-ES_tradnl"/>
+        </w:rPr>
+        <w:t>via</w:t>
+      </w:r>
+      <w:proofErr w:type="spellEnd"/>
+      <w:r>
+        <w:rPr>
+          <w:lang w:val="es-ES_tradnl"/>
+        </w:rPr>
+        <w:t xml:space="preserve"> </w:t>
+      </w:r>
+      <w:proofErr w:type="spellStart"/>
+      <w:r>
+        <w:rPr>
+          <w:lang w:val="es-ES_tradnl"/>
+        </w:rPr>
+        <w:t>WebServices</w:t>
+      </w:r>
+      <w:proofErr w:type="spellEnd"/>
     </w:p>
     <w:p>
       <w:pPr>
@@ -1139,27 +2516,40 @@
         <w:rPr>
           <w:lang w:val="es-ES_tradnl"/>
         </w:rPr>
-        <w:t>- Endurecer el sistema. (Hardening)</w:t>
-      </w:r>
-    </w:p>
-    <w:p>
-      <w:pPr>
-        <w:rPr>
-          <w:lang w:val="es-ES_tradnl"/>
-        </w:rPr>
-      </w:pPr>
-    </w:p>
-    <w:p>
-      <w:pPr>
-        <w:rPr>
-          <w:lang w:val="es-ES_tradnl"/>
-        </w:rPr>
-      </w:pPr>
-      <w:r>
-        <w:rPr>
-          <w:lang w:val="es-ES_tradnl"/>
-        </w:rPr>
-        <w:lastRenderedPageBreak/>
+        <w:t>- Endurecer el sistema. (</w:t>
+      </w:r>
+      <w:proofErr w:type="spellStart"/>
+      <w:r>
+        <w:rPr>
+          <w:lang w:val="es-ES_tradnl"/>
+        </w:rPr>
+        <w:t>Hardening</w:t>
+      </w:r>
+      <w:proofErr w:type="spellEnd"/>
+      <w:r>
+        <w:rPr>
+          <w:lang w:val="es-ES_tradnl"/>
+        </w:rPr>
+        <w:t>)</w:t>
+      </w:r>
+    </w:p>
+    <w:p>
+      <w:pPr>
+        <w:rPr>
+          <w:lang w:val="es-ES_tradnl"/>
+        </w:rPr>
+      </w:pPr>
+    </w:p>
+    <w:p>
+      <w:pPr>
+        <w:rPr>
+          <w:lang w:val="es-ES_tradnl"/>
+        </w:rPr>
+      </w:pPr>
+      <w:r>
+        <w:rPr>
+          <w:lang w:val="es-ES_tradnl"/>
+        </w:rPr>
         <w:t>Los activos (aplicativos, servidores, bases de datos, dispositivos de red, etc.) del centro de datos que dan soporte al proceso de CFDI deben tener contar con líneas base de seguridad documentadas e implementadas, que consideren como mínimo:</w:t>
       </w:r>
     </w:p>
@@ -1186,7 +2576,21 @@
         <w:rPr>
           <w:lang w:val="es-ES_tradnl"/>
         </w:rPr>
-        <w:t>- Deshabilitación de unidades de almacenamiento removibles.</w:t>
+        <w:t xml:space="preserve">- </w:t>
+      </w:r>
+      <w:proofErr w:type="spellStart"/>
+      <w:r>
+        <w:rPr>
+          <w:lang w:val="es-ES_tradnl"/>
+        </w:rPr>
+        <w:t>Deshabilitación</w:t>
+      </w:r>
+      <w:proofErr w:type="spellEnd"/>
+      <w:r>
+        <w:rPr>
+          <w:lang w:val="es-ES_tradnl"/>
+        </w:rPr>
+        <w:t xml:space="preserve"> de unidades de almacenamiento removibles.</w:t>
       </w:r>
     </w:p>
     <w:p>
@@ -1421,112 +2825,405 @@
         <w:rPr>
           <w:lang w:val="es-ES_tradnl"/>
         </w:rPr>
-        <w:t xml:space="preserve">A1: SQL Injection </w:t>
-      </w:r>
-    </w:p>
-    <w:p>
-      <w:pPr>
-        <w:rPr>
-          <w:lang w:val="es-ES_tradnl"/>
-        </w:rPr>
-      </w:pPr>
-      <w:r>
-        <w:rPr>
-          <w:lang w:val="es-ES_tradnl"/>
-        </w:rPr>
-        <w:t xml:space="preserve">A2: Cross-site Scripting  </w:t>
-      </w:r>
-    </w:p>
-    <w:p>
-      <w:pPr>
-        <w:rPr>
-          <w:lang w:val="es-ES_tradnl"/>
-        </w:rPr>
-      </w:pPr>
-      <w:r>
-        <w:rPr>
-          <w:lang w:val="es-ES_tradnl"/>
-        </w:rPr>
-        <w:t xml:space="preserve">A3: Broken Authentication and Session Management </w:t>
-      </w:r>
-    </w:p>
-    <w:p>
-      <w:pPr>
-        <w:rPr>
-          <w:lang w:val="es-ES_tradnl"/>
-        </w:rPr>
-      </w:pPr>
-      <w:r>
-        <w:rPr>
-          <w:lang w:val="es-ES_tradnl"/>
-        </w:rPr>
-        <w:t xml:space="preserve">A4: Insecure Direct Object Reference </w:t>
-      </w:r>
-    </w:p>
-    <w:p>
-      <w:pPr>
-        <w:rPr>
-          <w:lang w:val="es-ES_tradnl"/>
-        </w:rPr>
-      </w:pPr>
-      <w:r>
-        <w:rPr>
-          <w:lang w:val="es-ES_tradnl"/>
-        </w:rPr>
-        <w:t xml:space="preserve">A5: Cross-site Request Forgery  </w:t>
-      </w:r>
-    </w:p>
-    <w:p>
-      <w:pPr>
-        <w:rPr>
-          <w:lang w:val="es-ES_tradnl"/>
-        </w:rPr>
-      </w:pPr>
-      <w:r>
-        <w:rPr>
-          <w:lang w:val="es-ES_tradnl"/>
-        </w:rPr>
-        <w:t xml:space="preserve">A6: Security Misconfiguration  </w:t>
-      </w:r>
-    </w:p>
-    <w:p>
-      <w:pPr>
-        <w:rPr>
-          <w:lang w:val="es-ES_tradnl"/>
-        </w:rPr>
-      </w:pPr>
-      <w:r>
-        <w:rPr>
-          <w:lang w:val="es-ES_tradnl"/>
-        </w:rPr>
-        <w:t xml:space="preserve">A7: Failure to Restrict URL Access </w:t>
-      </w:r>
-    </w:p>
-    <w:p>
-      <w:pPr>
-        <w:rPr>
-          <w:lang w:val="es-ES_tradnl"/>
-        </w:rPr>
-      </w:pPr>
-      <w:r>
-        <w:rPr>
-          <w:lang w:val="es-ES_tradnl"/>
-        </w:rPr>
-        <w:lastRenderedPageBreak/>
-        <w:t xml:space="preserve">A8: Insufficient Transport Layer Protection </w:t>
-      </w:r>
-    </w:p>
-    <w:p>
-      <w:pPr>
-        <w:rPr>
-          <w:lang w:val="es-ES_tradnl"/>
-        </w:rPr>
-      </w:pPr>
-      <w:r>
-        <w:rPr>
-          <w:lang w:val="es-ES_tradnl"/>
-        </w:rPr>
-        <w:t>A9: Unvalidated Redirects and Forwards "</w:t>
+        <w:t xml:space="preserve">A1: SQL </w:t>
+      </w:r>
+      <w:proofErr w:type="spellStart"/>
+      <w:r>
+        <w:rPr>
+          <w:lang w:val="es-ES_tradnl"/>
+        </w:rPr>
+        <w:t>Injection</w:t>
+      </w:r>
+      <w:proofErr w:type="spellEnd"/>
+      <w:r>
+        <w:rPr>
+          <w:lang w:val="es-ES_tradnl"/>
+        </w:rPr>
+        <w:t xml:space="preserve"> </w:t>
+      </w:r>
+    </w:p>
+    <w:p>
+      <w:pPr>
+        <w:rPr>
+          <w:lang w:val="es-ES_tradnl"/>
+        </w:rPr>
+      </w:pPr>
+      <w:r>
+        <w:rPr>
+          <w:lang w:val="es-ES_tradnl"/>
+        </w:rPr>
+        <w:t>A2: Cross-</w:t>
+      </w:r>
+      <w:proofErr w:type="spellStart"/>
+      <w:r>
+        <w:rPr>
+          <w:lang w:val="es-ES_tradnl"/>
+        </w:rPr>
+        <w:t>site</w:t>
+      </w:r>
+      <w:proofErr w:type="spellEnd"/>
+      <w:r>
+        <w:rPr>
+          <w:lang w:val="es-ES_tradnl"/>
+        </w:rPr>
+        <w:t xml:space="preserve"> Scripting  </w:t>
+      </w:r>
+    </w:p>
+    <w:p>
+      <w:pPr>
+        <w:rPr>
+          <w:lang w:val="es-ES_tradnl"/>
+        </w:rPr>
+      </w:pPr>
+      <w:r>
+        <w:rPr>
+          <w:lang w:val="es-ES_tradnl"/>
+        </w:rPr>
+        <w:t xml:space="preserve">A3: </w:t>
+      </w:r>
+      <w:proofErr w:type="spellStart"/>
+      <w:r>
+        <w:rPr>
+          <w:lang w:val="es-ES_tradnl"/>
+        </w:rPr>
+        <w:t>Broken</w:t>
+      </w:r>
+      <w:proofErr w:type="spellEnd"/>
+      <w:r>
+        <w:rPr>
+          <w:lang w:val="es-ES_tradnl"/>
+        </w:rPr>
+        <w:t xml:space="preserve"> </w:t>
+      </w:r>
+      <w:proofErr w:type="spellStart"/>
+      <w:r>
+        <w:rPr>
+          <w:lang w:val="es-ES_tradnl"/>
+        </w:rPr>
+        <w:t>Authentication</w:t>
+      </w:r>
+      <w:proofErr w:type="spellEnd"/>
+      <w:r>
+        <w:rPr>
+          <w:lang w:val="es-ES_tradnl"/>
+        </w:rPr>
+        <w:t xml:space="preserve"> and </w:t>
+      </w:r>
+      <w:proofErr w:type="spellStart"/>
+      <w:r>
+        <w:rPr>
+          <w:lang w:val="es-ES_tradnl"/>
+        </w:rPr>
+        <w:t>Session</w:t>
+      </w:r>
+      <w:proofErr w:type="spellEnd"/>
+      <w:r>
+        <w:rPr>
+          <w:lang w:val="es-ES_tradnl"/>
+        </w:rPr>
+        <w:t xml:space="preserve"> Management </w:t>
+      </w:r>
+    </w:p>
+    <w:p>
+      <w:pPr>
+        <w:rPr>
+          <w:lang w:val="es-ES_tradnl"/>
+        </w:rPr>
+      </w:pPr>
+      <w:r>
+        <w:rPr>
+          <w:lang w:val="es-ES_tradnl"/>
+        </w:rPr>
+        <w:t xml:space="preserve">A4: </w:t>
+      </w:r>
+      <w:proofErr w:type="spellStart"/>
+      <w:r>
+        <w:rPr>
+          <w:lang w:val="es-ES_tradnl"/>
+        </w:rPr>
+        <w:t>Insecure</w:t>
+      </w:r>
+      <w:proofErr w:type="spellEnd"/>
+      <w:r>
+        <w:rPr>
+          <w:lang w:val="es-ES_tradnl"/>
+        </w:rPr>
+        <w:t xml:space="preserve"> </w:t>
+      </w:r>
+      <w:proofErr w:type="spellStart"/>
+      <w:r>
+        <w:rPr>
+          <w:lang w:val="es-ES_tradnl"/>
+        </w:rPr>
+        <w:t>Direct</w:t>
+      </w:r>
+      <w:proofErr w:type="spellEnd"/>
+      <w:r>
+        <w:rPr>
+          <w:lang w:val="es-ES_tradnl"/>
+        </w:rPr>
+        <w:t xml:space="preserve"> </w:t>
+      </w:r>
+      <w:proofErr w:type="spellStart"/>
+      <w:r>
+        <w:rPr>
+          <w:lang w:val="es-ES_tradnl"/>
+        </w:rPr>
+        <w:t>Object</w:t>
+      </w:r>
+      <w:proofErr w:type="spellEnd"/>
+      <w:r>
+        <w:rPr>
+          <w:lang w:val="es-ES_tradnl"/>
+        </w:rPr>
+        <w:t xml:space="preserve"> Reference </w:t>
+      </w:r>
+    </w:p>
+    <w:p>
+      <w:pPr>
+        <w:rPr>
+          <w:lang w:val="es-ES_tradnl"/>
+        </w:rPr>
+      </w:pPr>
+      <w:r>
+        <w:rPr>
+          <w:lang w:val="es-ES_tradnl"/>
+        </w:rPr>
+        <w:t>A5: Cross-</w:t>
+      </w:r>
+      <w:proofErr w:type="spellStart"/>
+      <w:r>
+        <w:rPr>
+          <w:lang w:val="es-ES_tradnl"/>
+        </w:rPr>
+        <w:t>site</w:t>
+      </w:r>
+      <w:proofErr w:type="spellEnd"/>
+      <w:r>
+        <w:rPr>
+          <w:lang w:val="es-ES_tradnl"/>
+        </w:rPr>
+        <w:t xml:space="preserve"> </w:t>
+      </w:r>
+      <w:proofErr w:type="spellStart"/>
+      <w:r>
+        <w:rPr>
+          <w:lang w:val="es-ES_tradnl"/>
+        </w:rPr>
+        <w:t>Request</w:t>
+      </w:r>
+      <w:proofErr w:type="spellEnd"/>
+      <w:r>
+        <w:rPr>
+          <w:lang w:val="es-ES_tradnl"/>
+        </w:rPr>
+        <w:t xml:space="preserve"> </w:t>
+      </w:r>
+      <w:proofErr w:type="spellStart"/>
+      <w:r>
+        <w:rPr>
+          <w:lang w:val="es-ES_tradnl"/>
+        </w:rPr>
+        <w:t>Forgery</w:t>
+      </w:r>
+      <w:proofErr w:type="spellEnd"/>
+      <w:r>
+        <w:rPr>
+          <w:lang w:val="es-ES_tradnl"/>
+        </w:rPr>
+        <w:t xml:space="preserve">  </w:t>
+      </w:r>
+    </w:p>
+    <w:p>
+      <w:pPr>
+        <w:rPr>
+          <w:lang w:val="es-ES_tradnl"/>
+        </w:rPr>
+      </w:pPr>
+      <w:r>
+        <w:rPr>
+          <w:lang w:val="es-ES_tradnl"/>
+        </w:rPr>
+        <w:t xml:space="preserve">A6: Security </w:t>
+      </w:r>
+      <w:proofErr w:type="spellStart"/>
+      <w:r>
+        <w:rPr>
+          <w:lang w:val="es-ES_tradnl"/>
+        </w:rPr>
+        <w:t>Misconfiguration</w:t>
+      </w:r>
+      <w:proofErr w:type="spellEnd"/>
+      <w:r>
+        <w:rPr>
+          <w:lang w:val="es-ES_tradnl"/>
+        </w:rPr>
+        <w:t xml:space="preserve">  </w:t>
+      </w:r>
+    </w:p>
+    <w:p>
+      <w:pPr>
+        <w:rPr>
+          <w:lang w:val="es-ES_tradnl"/>
+        </w:rPr>
+      </w:pPr>
+      <w:r>
+        <w:rPr>
+          <w:lang w:val="es-ES_tradnl"/>
+        </w:rPr>
+        <w:t xml:space="preserve">A7: </w:t>
+      </w:r>
+      <w:proofErr w:type="spellStart"/>
+      <w:r>
+        <w:rPr>
+          <w:lang w:val="es-ES_tradnl"/>
+        </w:rPr>
+        <w:t>Failure</w:t>
+      </w:r>
+      <w:proofErr w:type="spellEnd"/>
+      <w:r>
+        <w:rPr>
+          <w:lang w:val="es-ES_tradnl"/>
+        </w:rPr>
+        <w:t xml:space="preserve"> </w:t>
+      </w:r>
+      <w:proofErr w:type="spellStart"/>
+      <w:r>
+        <w:rPr>
+          <w:lang w:val="es-ES_tradnl"/>
+        </w:rPr>
+        <w:t>to</w:t>
+      </w:r>
+      <w:proofErr w:type="spellEnd"/>
+      <w:r>
+        <w:rPr>
+          <w:lang w:val="es-ES_tradnl"/>
+        </w:rPr>
+        <w:t xml:space="preserve"> </w:t>
+      </w:r>
+      <w:proofErr w:type="spellStart"/>
+      <w:r>
+        <w:rPr>
+          <w:lang w:val="es-ES_tradnl"/>
+        </w:rPr>
+        <w:t>Restrict</w:t>
+      </w:r>
+      <w:proofErr w:type="spellEnd"/>
+      <w:r>
+        <w:rPr>
+          <w:lang w:val="es-ES_tradnl"/>
+        </w:rPr>
+        <w:t xml:space="preserve"> URL Access </w:t>
+      </w:r>
+    </w:p>
+    <w:p>
+      <w:pPr>
+        <w:rPr>
+          <w:lang w:val="es-ES_tradnl"/>
+        </w:rPr>
+      </w:pPr>
+      <w:r>
+        <w:rPr>
+          <w:lang w:val="es-ES_tradnl"/>
+        </w:rPr>
+        <w:t xml:space="preserve">A8: </w:t>
+      </w:r>
+      <w:proofErr w:type="spellStart"/>
+      <w:r>
+        <w:rPr>
+          <w:lang w:val="es-ES_tradnl"/>
+        </w:rPr>
+        <w:t>Insufficient</w:t>
+      </w:r>
+      <w:proofErr w:type="spellEnd"/>
+      <w:r>
+        <w:rPr>
+          <w:lang w:val="es-ES_tradnl"/>
+        </w:rPr>
+        <w:t xml:space="preserve"> </w:t>
+      </w:r>
+      <w:proofErr w:type="spellStart"/>
+      <w:r>
+        <w:rPr>
+          <w:lang w:val="es-ES_tradnl"/>
+        </w:rPr>
+        <w:t>Transport</w:t>
+      </w:r>
+      <w:proofErr w:type="spellEnd"/>
+      <w:r>
+        <w:rPr>
+          <w:lang w:val="es-ES_tradnl"/>
+        </w:rPr>
+        <w:t xml:space="preserve"> </w:t>
+      </w:r>
+      <w:proofErr w:type="spellStart"/>
+      <w:r>
+        <w:rPr>
+          <w:lang w:val="es-ES_tradnl"/>
+        </w:rPr>
+        <w:t>Layer</w:t>
+      </w:r>
+      <w:proofErr w:type="spellEnd"/>
+      <w:r>
+        <w:rPr>
+          <w:lang w:val="es-ES_tradnl"/>
+        </w:rPr>
+        <w:t xml:space="preserve"> </w:t>
+      </w:r>
+      <w:proofErr w:type="spellStart"/>
+      <w:r>
+        <w:rPr>
+          <w:lang w:val="es-ES_tradnl"/>
+        </w:rPr>
+        <w:t>Protection</w:t>
+      </w:r>
+      <w:proofErr w:type="spellEnd"/>
+      <w:r>
+        <w:rPr>
+          <w:lang w:val="es-ES_tradnl"/>
+        </w:rPr>
+        <w:t xml:space="preserve"> </w:t>
+      </w:r>
+    </w:p>
+    <w:p>
+      <w:pPr>
+        <w:rPr>
+          <w:lang w:val="es-ES_tradnl"/>
+        </w:rPr>
+      </w:pPr>
+      <w:r>
+        <w:rPr>
+          <w:lang w:val="es-ES_tradnl"/>
+        </w:rPr>
+        <w:t xml:space="preserve">A9: </w:t>
+      </w:r>
+      <w:proofErr w:type="spellStart"/>
+      <w:r>
+        <w:rPr>
+          <w:lang w:val="es-ES_tradnl"/>
+        </w:rPr>
+        <w:t>Unvalidated</w:t>
+      </w:r>
+      <w:proofErr w:type="spellEnd"/>
+      <w:r>
+        <w:rPr>
+          <w:lang w:val="es-ES_tradnl"/>
+        </w:rPr>
+        <w:t xml:space="preserve"> </w:t>
+      </w:r>
+      <w:proofErr w:type="spellStart"/>
+      <w:r>
+        <w:rPr>
+          <w:lang w:val="es-ES_tradnl"/>
+        </w:rPr>
+        <w:t>Redirects</w:t>
+      </w:r>
+      <w:proofErr w:type="spellEnd"/>
+      <w:r>
+        <w:rPr>
+          <w:lang w:val="es-ES_tradnl"/>
+        </w:rPr>
+        <w:t xml:space="preserve"> and Forwards "</w:t>
       </w:r>
     </w:p>
     <w:p>
@@ -2076,6 +3773,92 @@
 <file path=word/numbering.xml><?xml version="1.0" encoding="utf-8"?>
 <w:numbering xmlns:wpc="http://schemas.microsoft.com/office/word/2010/wordprocessingCanvas" xmlns:mo="http://schemas.microsoft.com/office/mac/office/2008/main" xmlns:mc="http://schemas.openxmlformats.org/markup-compatibility/2006" xmlns:mv="urn:schemas-microsoft-com:mac:vml" xmlns:o="urn:schemas-microsoft-com:office:office" xmlns:r="http://schemas.openxmlformats.org/officeDocument/2006/relationships" xmlns:m="http://schemas.openxmlformats.org/officeDocument/2006/math" xmlns:v="urn:schemas-microsoft-com:vml" xmlns:wp14="http://schemas.microsoft.com/office/word/2010/wordprocessingDrawing" xmlns:wp="http://schemas.openxmlformats.org/drawingml/2006/wordprocessingDrawing" xmlns:w10="urn:schemas-microsoft-com:office:word" xmlns:w="http://schemas.openxmlformats.org/wordprocessingml/2006/main" xmlns:w14="http://schemas.microsoft.com/office/word/2010/wordml" xmlns:wpg="http://schemas.microsoft.com/office/word/2010/wordprocessingGroup" xmlns:wpi="http://schemas.microsoft.com/office/word/2010/wordprocessingInk" xmlns:wne="http://schemas.microsoft.com/office/word/2006/wordml" xmlns:wps="http://schemas.microsoft.com/office/word/2010/wordprocessingShape" mc:Ignorable="w14 wp14">
   <w:abstractNum w:abstractNumId="0">
+    <w:nsid w:val="0FEA2604"/>
+    <w:multiLevelType w:val="hybridMultilevel"/>
+    <w:tmpl w:val="3A261084"/>
+    <w:lvl w:ilvl="0" w:tplc="0C0A000F">
+      <w:start w:val="1"/>
+      <w:numFmt w:val="decimal"/>
+      <w:lvlText w:val="%1."/>
+      <w:lvlJc w:val="left"/>
+      <w:pPr>
+        <w:ind w:left="720" w:hanging="360"/>
+      </w:pPr>
+    </w:lvl>
+    <w:lvl w:ilvl="1" w:tplc="0C0A0019" w:tentative="1">
+      <w:start w:val="1"/>
+      <w:numFmt w:val="lowerLetter"/>
+      <w:lvlText w:val="%2."/>
+      <w:lvlJc w:val="left"/>
+      <w:pPr>
+        <w:ind w:left="1440" w:hanging="360"/>
+      </w:pPr>
+    </w:lvl>
+    <w:lvl w:ilvl="2" w:tplc="0C0A001B" w:tentative="1">
+      <w:start w:val="1"/>
+      <w:numFmt w:val="lowerRoman"/>
+      <w:lvlText w:val="%3."/>
+      <w:lvlJc w:val="right"/>
+      <w:pPr>
+        <w:ind w:left="2160" w:hanging="180"/>
+      </w:pPr>
+    </w:lvl>
+    <w:lvl w:ilvl="3" w:tplc="0C0A000F" w:tentative="1">
+      <w:start w:val="1"/>
+      <w:numFmt w:val="decimal"/>
+      <w:lvlText w:val="%4."/>
+      <w:lvlJc w:val="left"/>
+      <w:pPr>
+        <w:ind w:left="2880" w:hanging="360"/>
+      </w:pPr>
+    </w:lvl>
+    <w:lvl w:ilvl="4" w:tplc="0C0A0019" w:tentative="1">
+      <w:start w:val="1"/>
+      <w:numFmt w:val="lowerLetter"/>
+      <w:lvlText w:val="%5."/>
+      <w:lvlJc w:val="left"/>
+      <w:pPr>
+        <w:ind w:left="3600" w:hanging="360"/>
+      </w:pPr>
+    </w:lvl>
+    <w:lvl w:ilvl="5" w:tplc="0C0A001B" w:tentative="1">
+      <w:start w:val="1"/>
+      <w:numFmt w:val="lowerRoman"/>
+      <w:lvlText w:val="%6."/>
+      <w:lvlJc w:val="right"/>
+      <w:pPr>
+        <w:ind w:left="4320" w:hanging="180"/>
+      </w:pPr>
+    </w:lvl>
+    <w:lvl w:ilvl="6" w:tplc="0C0A000F" w:tentative="1">
+      <w:start w:val="1"/>
+      <w:numFmt w:val="decimal"/>
+      <w:lvlText w:val="%7."/>
+      <w:lvlJc w:val="left"/>
+      <w:pPr>
+        <w:ind w:left="5040" w:hanging="360"/>
+      </w:pPr>
+    </w:lvl>
+    <w:lvl w:ilvl="7" w:tplc="0C0A0019" w:tentative="1">
+      <w:start w:val="1"/>
+      <w:numFmt w:val="lowerLetter"/>
+      <w:lvlText w:val="%8."/>
+      <w:lvlJc w:val="left"/>
+      <w:pPr>
+        <w:ind w:left="5760" w:hanging="360"/>
+      </w:pPr>
+    </w:lvl>
+    <w:lvl w:ilvl="8" w:tplc="0C0A001B" w:tentative="1">
+      <w:start w:val="1"/>
+      <w:numFmt w:val="lowerRoman"/>
+      <w:lvlText w:val="%9."/>
+      <w:lvlJc w:val="right"/>
+      <w:pPr>
+        <w:ind w:left="6480" w:hanging="180"/>
+      </w:pPr>
+    </w:lvl>
+  </w:abstractNum>
+  <w:abstractNum w:abstractNumId="1">
     <w:nsid w:val="151507AC"/>
     <w:multiLevelType w:val="hybridMultilevel"/>
     <w:tmpl w:val="19449000"/>
@@ -2161,7 +3944,93 @@
       </w:pPr>
     </w:lvl>
   </w:abstractNum>
-  <w:abstractNum w:abstractNumId="1">
+  <w:abstractNum w:abstractNumId="2">
+    <w:nsid w:val="387D47D2"/>
+    <w:multiLevelType w:val="hybridMultilevel"/>
+    <w:tmpl w:val="1654F58A"/>
+    <w:lvl w:ilvl="0" w:tplc="0C0A000F">
+      <w:start w:val="1"/>
+      <w:numFmt w:val="decimal"/>
+      <w:lvlText w:val="%1."/>
+      <w:lvlJc w:val="left"/>
+      <w:pPr>
+        <w:ind w:left="720" w:hanging="360"/>
+      </w:pPr>
+    </w:lvl>
+    <w:lvl w:ilvl="1" w:tplc="0C0A0019">
+      <w:start w:val="1"/>
+      <w:numFmt w:val="lowerLetter"/>
+      <w:lvlText w:val="%2."/>
+      <w:lvlJc w:val="left"/>
+      <w:pPr>
+        <w:ind w:left="1440" w:hanging="360"/>
+      </w:pPr>
+    </w:lvl>
+    <w:lvl w:ilvl="2" w:tplc="0C0A001B" w:tentative="1">
+      <w:start w:val="1"/>
+      <w:numFmt w:val="lowerRoman"/>
+      <w:lvlText w:val="%3."/>
+      <w:lvlJc w:val="right"/>
+      <w:pPr>
+        <w:ind w:left="2160" w:hanging="180"/>
+      </w:pPr>
+    </w:lvl>
+    <w:lvl w:ilvl="3" w:tplc="0C0A000F" w:tentative="1">
+      <w:start w:val="1"/>
+      <w:numFmt w:val="decimal"/>
+      <w:lvlText w:val="%4."/>
+      <w:lvlJc w:val="left"/>
+      <w:pPr>
+        <w:ind w:left="2880" w:hanging="360"/>
+      </w:pPr>
+    </w:lvl>
+    <w:lvl w:ilvl="4" w:tplc="0C0A0019" w:tentative="1">
+      <w:start w:val="1"/>
+      <w:numFmt w:val="lowerLetter"/>
+      <w:lvlText w:val="%5."/>
+      <w:lvlJc w:val="left"/>
+      <w:pPr>
+        <w:ind w:left="3600" w:hanging="360"/>
+      </w:pPr>
+    </w:lvl>
+    <w:lvl w:ilvl="5" w:tplc="0C0A001B" w:tentative="1">
+      <w:start w:val="1"/>
+      <w:numFmt w:val="lowerRoman"/>
+      <w:lvlText w:val="%6."/>
+      <w:lvlJc w:val="right"/>
+      <w:pPr>
+        <w:ind w:left="4320" w:hanging="180"/>
+      </w:pPr>
+    </w:lvl>
+    <w:lvl w:ilvl="6" w:tplc="0C0A000F" w:tentative="1">
+      <w:start w:val="1"/>
+      <w:numFmt w:val="decimal"/>
+      <w:lvlText w:val="%7."/>
+      <w:lvlJc w:val="left"/>
+      <w:pPr>
+        <w:ind w:left="5040" w:hanging="360"/>
+      </w:pPr>
+    </w:lvl>
+    <w:lvl w:ilvl="7" w:tplc="0C0A0019" w:tentative="1">
+      <w:start w:val="1"/>
+      <w:numFmt w:val="lowerLetter"/>
+      <w:lvlText w:val="%8."/>
+      <w:lvlJc w:val="left"/>
+      <w:pPr>
+        <w:ind w:left="5760" w:hanging="360"/>
+      </w:pPr>
+    </w:lvl>
+    <w:lvl w:ilvl="8" w:tplc="0C0A001B" w:tentative="1">
+      <w:start w:val="1"/>
+      <w:numFmt w:val="lowerRoman"/>
+      <w:lvlText w:val="%9."/>
+      <w:lvlJc w:val="right"/>
+      <w:pPr>
+        <w:ind w:left="6480" w:hanging="180"/>
+      </w:pPr>
+    </w:lvl>
+  </w:abstractNum>
+  <w:abstractNum w:abstractNumId="3">
     <w:nsid w:val="3CB52FBD"/>
     <w:multiLevelType w:val="hybridMultilevel"/>
     <w:tmpl w:val="4C084690"/>
@@ -2247,7 +4116,7 @@
       </w:pPr>
     </w:lvl>
   </w:abstractNum>
-  <w:abstractNum w:abstractNumId="2">
+  <w:abstractNum w:abstractNumId="4">
     <w:nsid w:val="3D897486"/>
     <w:multiLevelType w:val="hybridMultilevel"/>
     <w:tmpl w:val="ADD8CE98"/>
@@ -2333,7 +4202,265 @@
       </w:pPr>
     </w:lvl>
   </w:abstractNum>
-  <w:abstractNum w:abstractNumId="3">
+  <w:abstractNum w:abstractNumId="5">
+    <w:nsid w:val="44ED6BD9"/>
+    <w:multiLevelType w:val="hybridMultilevel"/>
+    <w:tmpl w:val="5CB8957A"/>
+    <w:lvl w:ilvl="0" w:tplc="0C0A000F">
+      <w:start w:val="1"/>
+      <w:numFmt w:val="decimal"/>
+      <w:lvlText w:val="%1."/>
+      <w:lvlJc w:val="left"/>
+      <w:pPr>
+        <w:ind w:left="720" w:hanging="360"/>
+      </w:pPr>
+    </w:lvl>
+    <w:lvl w:ilvl="1" w:tplc="0C0A0019" w:tentative="1">
+      <w:start w:val="1"/>
+      <w:numFmt w:val="lowerLetter"/>
+      <w:lvlText w:val="%2."/>
+      <w:lvlJc w:val="left"/>
+      <w:pPr>
+        <w:ind w:left="1440" w:hanging="360"/>
+      </w:pPr>
+    </w:lvl>
+    <w:lvl w:ilvl="2" w:tplc="0C0A001B" w:tentative="1">
+      <w:start w:val="1"/>
+      <w:numFmt w:val="lowerRoman"/>
+      <w:lvlText w:val="%3."/>
+      <w:lvlJc w:val="right"/>
+      <w:pPr>
+        <w:ind w:left="2160" w:hanging="180"/>
+      </w:pPr>
+    </w:lvl>
+    <w:lvl w:ilvl="3" w:tplc="0C0A000F" w:tentative="1">
+      <w:start w:val="1"/>
+      <w:numFmt w:val="decimal"/>
+      <w:lvlText w:val="%4."/>
+      <w:lvlJc w:val="left"/>
+      <w:pPr>
+        <w:ind w:left="2880" w:hanging="360"/>
+      </w:pPr>
+    </w:lvl>
+    <w:lvl w:ilvl="4" w:tplc="0C0A0019" w:tentative="1">
+      <w:start w:val="1"/>
+      <w:numFmt w:val="lowerLetter"/>
+      <w:lvlText w:val="%5."/>
+      <w:lvlJc w:val="left"/>
+      <w:pPr>
+        <w:ind w:left="3600" w:hanging="360"/>
+      </w:pPr>
+    </w:lvl>
+    <w:lvl w:ilvl="5" w:tplc="0C0A001B" w:tentative="1">
+      <w:start w:val="1"/>
+      <w:numFmt w:val="lowerRoman"/>
+      <w:lvlText w:val="%6."/>
+      <w:lvlJc w:val="right"/>
+      <w:pPr>
+        <w:ind w:left="4320" w:hanging="180"/>
+      </w:pPr>
+    </w:lvl>
+    <w:lvl w:ilvl="6" w:tplc="0C0A000F" w:tentative="1">
+      <w:start w:val="1"/>
+      <w:numFmt w:val="decimal"/>
+      <w:lvlText w:val="%7."/>
+      <w:lvlJc w:val="left"/>
+      <w:pPr>
+        <w:ind w:left="5040" w:hanging="360"/>
+      </w:pPr>
+    </w:lvl>
+    <w:lvl w:ilvl="7" w:tplc="0C0A0019" w:tentative="1">
+      <w:start w:val="1"/>
+      <w:numFmt w:val="lowerLetter"/>
+      <w:lvlText w:val="%8."/>
+      <w:lvlJc w:val="left"/>
+      <w:pPr>
+        <w:ind w:left="5760" w:hanging="360"/>
+      </w:pPr>
+    </w:lvl>
+    <w:lvl w:ilvl="8" w:tplc="0C0A001B" w:tentative="1">
+      <w:start w:val="1"/>
+      <w:numFmt w:val="lowerRoman"/>
+      <w:lvlText w:val="%9."/>
+      <w:lvlJc w:val="right"/>
+      <w:pPr>
+        <w:ind w:left="6480" w:hanging="180"/>
+      </w:pPr>
+    </w:lvl>
+  </w:abstractNum>
+  <w:abstractNum w:abstractNumId="6">
+    <w:nsid w:val="473C1CC2"/>
+    <w:multiLevelType w:val="hybridMultilevel"/>
+    <w:tmpl w:val="E572C5A8"/>
+    <w:lvl w:ilvl="0" w:tplc="0C0A000F">
+      <w:start w:val="1"/>
+      <w:numFmt w:val="decimal"/>
+      <w:lvlText w:val="%1."/>
+      <w:lvlJc w:val="left"/>
+      <w:pPr>
+        <w:ind w:left="720" w:hanging="360"/>
+      </w:pPr>
+    </w:lvl>
+    <w:lvl w:ilvl="1" w:tplc="0C0A0019" w:tentative="1">
+      <w:start w:val="1"/>
+      <w:numFmt w:val="lowerLetter"/>
+      <w:lvlText w:val="%2."/>
+      <w:lvlJc w:val="left"/>
+      <w:pPr>
+        <w:ind w:left="1440" w:hanging="360"/>
+      </w:pPr>
+    </w:lvl>
+    <w:lvl w:ilvl="2" w:tplc="0C0A001B" w:tentative="1">
+      <w:start w:val="1"/>
+      <w:numFmt w:val="lowerRoman"/>
+      <w:lvlText w:val="%3."/>
+      <w:lvlJc w:val="right"/>
+      <w:pPr>
+        <w:ind w:left="2160" w:hanging="180"/>
+      </w:pPr>
+    </w:lvl>
+    <w:lvl w:ilvl="3" w:tplc="0C0A000F" w:tentative="1">
+      <w:start w:val="1"/>
+      <w:numFmt w:val="decimal"/>
+      <w:lvlText w:val="%4."/>
+      <w:lvlJc w:val="left"/>
+      <w:pPr>
+        <w:ind w:left="2880" w:hanging="360"/>
+      </w:pPr>
+    </w:lvl>
+    <w:lvl w:ilvl="4" w:tplc="0C0A0019" w:tentative="1">
+      <w:start w:val="1"/>
+      <w:numFmt w:val="lowerLetter"/>
+      <w:lvlText w:val="%5."/>
+      <w:lvlJc w:val="left"/>
+      <w:pPr>
+        <w:ind w:left="3600" w:hanging="360"/>
+      </w:pPr>
+    </w:lvl>
+    <w:lvl w:ilvl="5" w:tplc="0C0A001B" w:tentative="1">
+      <w:start w:val="1"/>
+      <w:numFmt w:val="lowerRoman"/>
+      <w:lvlText w:val="%6."/>
+      <w:lvlJc w:val="right"/>
+      <w:pPr>
+        <w:ind w:left="4320" w:hanging="180"/>
+      </w:pPr>
+    </w:lvl>
+    <w:lvl w:ilvl="6" w:tplc="0C0A000F" w:tentative="1">
+      <w:start w:val="1"/>
+      <w:numFmt w:val="decimal"/>
+      <w:lvlText w:val="%7."/>
+      <w:lvlJc w:val="left"/>
+      <w:pPr>
+        <w:ind w:left="5040" w:hanging="360"/>
+      </w:pPr>
+    </w:lvl>
+    <w:lvl w:ilvl="7" w:tplc="0C0A0019" w:tentative="1">
+      <w:start w:val="1"/>
+      <w:numFmt w:val="lowerLetter"/>
+      <w:lvlText w:val="%8."/>
+      <w:lvlJc w:val="left"/>
+      <w:pPr>
+        <w:ind w:left="5760" w:hanging="360"/>
+      </w:pPr>
+    </w:lvl>
+    <w:lvl w:ilvl="8" w:tplc="0C0A001B" w:tentative="1">
+      <w:start w:val="1"/>
+      <w:numFmt w:val="lowerRoman"/>
+      <w:lvlText w:val="%9."/>
+      <w:lvlJc w:val="right"/>
+      <w:pPr>
+        <w:ind w:left="6480" w:hanging="180"/>
+      </w:pPr>
+    </w:lvl>
+  </w:abstractNum>
+  <w:abstractNum w:abstractNumId="7">
+    <w:nsid w:val="55130C46"/>
+    <w:multiLevelType w:val="hybridMultilevel"/>
+    <w:tmpl w:val="2A2EB132"/>
+    <w:lvl w:ilvl="0" w:tplc="0C0A000F">
+      <w:start w:val="1"/>
+      <w:numFmt w:val="decimal"/>
+      <w:lvlText w:val="%1."/>
+      <w:lvlJc w:val="left"/>
+      <w:pPr>
+        <w:ind w:left="720" w:hanging="360"/>
+      </w:pPr>
+    </w:lvl>
+    <w:lvl w:ilvl="1" w:tplc="0C0A0019" w:tentative="1">
+      <w:start w:val="1"/>
+      <w:numFmt w:val="lowerLetter"/>
+      <w:lvlText w:val="%2."/>
+      <w:lvlJc w:val="left"/>
+      <w:pPr>
+        <w:ind w:left="1440" w:hanging="360"/>
+      </w:pPr>
+    </w:lvl>
+    <w:lvl w:ilvl="2" w:tplc="0C0A001B" w:tentative="1">
+      <w:start w:val="1"/>
+      <w:numFmt w:val="lowerRoman"/>
+      <w:lvlText w:val="%3."/>
+      <w:lvlJc w:val="right"/>
+      <w:pPr>
+        <w:ind w:left="2160" w:hanging="180"/>
+      </w:pPr>
+    </w:lvl>
+    <w:lvl w:ilvl="3" w:tplc="0C0A000F" w:tentative="1">
+      <w:start w:val="1"/>
+      <w:numFmt w:val="decimal"/>
+      <w:lvlText w:val="%4."/>
+      <w:lvlJc w:val="left"/>
+      <w:pPr>
+        <w:ind w:left="2880" w:hanging="360"/>
+      </w:pPr>
+    </w:lvl>
+    <w:lvl w:ilvl="4" w:tplc="0C0A0019" w:tentative="1">
+      <w:start w:val="1"/>
+      <w:numFmt w:val="lowerLetter"/>
+      <w:lvlText w:val="%5."/>
+      <w:lvlJc w:val="left"/>
+      <w:pPr>
+        <w:ind w:left="3600" w:hanging="360"/>
+      </w:pPr>
+    </w:lvl>
+    <w:lvl w:ilvl="5" w:tplc="0C0A001B" w:tentative="1">
+      <w:start w:val="1"/>
+      <w:numFmt w:val="lowerRoman"/>
+      <w:lvlText w:val="%6."/>
+      <w:lvlJc w:val="right"/>
+      <w:pPr>
+        <w:ind w:left="4320" w:hanging="180"/>
+      </w:pPr>
+    </w:lvl>
+    <w:lvl w:ilvl="6" w:tplc="0C0A000F" w:tentative="1">
+      <w:start w:val="1"/>
+      <w:numFmt w:val="decimal"/>
+      <w:lvlText w:val="%7."/>
+      <w:lvlJc w:val="left"/>
+      <w:pPr>
+        <w:ind w:left="5040" w:hanging="360"/>
+      </w:pPr>
+    </w:lvl>
+    <w:lvl w:ilvl="7" w:tplc="0C0A0019" w:tentative="1">
+      <w:start w:val="1"/>
+      <w:numFmt w:val="lowerLetter"/>
+      <w:lvlText w:val="%8."/>
+      <w:lvlJc w:val="left"/>
+      <w:pPr>
+        <w:ind w:left="5760" w:hanging="360"/>
+      </w:pPr>
+    </w:lvl>
+    <w:lvl w:ilvl="8" w:tplc="0C0A001B" w:tentative="1">
+      <w:start w:val="1"/>
+      <w:numFmt w:val="lowerRoman"/>
+      <w:lvlText w:val="%9."/>
+      <w:lvlJc w:val="right"/>
+      <w:pPr>
+        <w:ind w:left="6480" w:hanging="180"/>
+      </w:pPr>
+    </w:lvl>
+  </w:abstractNum>
+  <w:abstractNum w:abstractNumId="8">
     <w:nsid w:val="6C850462"/>
     <w:multiLevelType w:val="hybridMultilevel"/>
     <w:tmpl w:val="ADD8CE98"/>
@@ -2419,16 +4546,120 @@
       </w:pPr>
     </w:lvl>
   </w:abstractNum>
+  <w:abstractNum w:abstractNumId="9">
+    <w:nsid w:val="7A195F5C"/>
+    <w:multiLevelType w:val="hybridMultilevel"/>
+    <w:tmpl w:val="2D24274A"/>
+    <w:lvl w:ilvl="0" w:tplc="0C0A000F">
+      <w:start w:val="1"/>
+      <w:numFmt w:val="decimal"/>
+      <w:lvlText w:val="%1."/>
+      <w:lvlJc w:val="left"/>
+      <w:pPr>
+        <w:ind w:left="720" w:hanging="360"/>
+      </w:pPr>
+    </w:lvl>
+    <w:lvl w:ilvl="1" w:tplc="0C0A0019" w:tentative="1">
+      <w:start w:val="1"/>
+      <w:numFmt w:val="lowerLetter"/>
+      <w:lvlText w:val="%2."/>
+      <w:lvlJc w:val="left"/>
+      <w:pPr>
+        <w:ind w:left="1440" w:hanging="360"/>
+      </w:pPr>
+    </w:lvl>
+    <w:lvl w:ilvl="2" w:tplc="0C0A001B" w:tentative="1">
+      <w:start w:val="1"/>
+      <w:numFmt w:val="lowerRoman"/>
+      <w:lvlText w:val="%3."/>
+      <w:lvlJc w:val="right"/>
+      <w:pPr>
+        <w:ind w:left="2160" w:hanging="180"/>
+      </w:pPr>
+    </w:lvl>
+    <w:lvl w:ilvl="3" w:tplc="0C0A000F" w:tentative="1">
+      <w:start w:val="1"/>
+      <w:numFmt w:val="decimal"/>
+      <w:lvlText w:val="%4."/>
+      <w:lvlJc w:val="left"/>
+      <w:pPr>
+        <w:ind w:left="2880" w:hanging="360"/>
+      </w:pPr>
+    </w:lvl>
+    <w:lvl w:ilvl="4" w:tplc="0C0A0019" w:tentative="1">
+      <w:start w:val="1"/>
+      <w:numFmt w:val="lowerLetter"/>
+      <w:lvlText w:val="%5."/>
+      <w:lvlJc w:val="left"/>
+      <w:pPr>
+        <w:ind w:left="3600" w:hanging="360"/>
+      </w:pPr>
+    </w:lvl>
+    <w:lvl w:ilvl="5" w:tplc="0C0A001B" w:tentative="1">
+      <w:start w:val="1"/>
+      <w:numFmt w:val="lowerRoman"/>
+      <w:lvlText w:val="%6."/>
+      <w:lvlJc w:val="right"/>
+      <w:pPr>
+        <w:ind w:left="4320" w:hanging="180"/>
+      </w:pPr>
+    </w:lvl>
+    <w:lvl w:ilvl="6" w:tplc="0C0A000F" w:tentative="1">
+      <w:start w:val="1"/>
+      <w:numFmt w:val="decimal"/>
+      <w:lvlText w:val="%7."/>
+      <w:lvlJc w:val="left"/>
+      <w:pPr>
+        <w:ind w:left="5040" w:hanging="360"/>
+      </w:pPr>
+    </w:lvl>
+    <w:lvl w:ilvl="7" w:tplc="0C0A0019" w:tentative="1">
+      <w:start w:val="1"/>
+      <w:numFmt w:val="lowerLetter"/>
+      <w:lvlText w:val="%8."/>
+      <w:lvlJc w:val="left"/>
+      <w:pPr>
+        <w:ind w:left="5760" w:hanging="360"/>
+      </w:pPr>
+    </w:lvl>
+    <w:lvl w:ilvl="8" w:tplc="0C0A001B" w:tentative="1">
+      <w:start w:val="1"/>
+      <w:numFmt w:val="lowerRoman"/>
+      <w:lvlText w:val="%9."/>
+      <w:lvlJc w:val="right"/>
+      <w:pPr>
+        <w:ind w:left="6480" w:hanging="180"/>
+      </w:pPr>
+    </w:lvl>
+  </w:abstractNum>
   <w:num w:numId="1">
+    <w:abstractNumId w:val="8"/>
+  </w:num>
+  <w:num w:numId="2">
     <w:abstractNumId w:val="3"/>
   </w:num>
-  <w:num w:numId="2">
+  <w:num w:numId="3">
     <w:abstractNumId w:val="1"/>
   </w:num>
-  <w:num w:numId="3">
+  <w:num w:numId="4">
+    <w:abstractNumId w:val="4"/>
+  </w:num>
+  <w:num w:numId="5">
+    <w:abstractNumId w:val="5"/>
+  </w:num>
+  <w:num w:numId="6">
     <w:abstractNumId w:val="0"/>
   </w:num>
-  <w:num w:numId="4">
+  <w:num w:numId="7">
+    <w:abstractNumId w:val="6"/>
+  </w:num>
+  <w:num w:numId="8">
+    <w:abstractNumId w:val="7"/>
+  </w:num>
+  <w:num w:numId="9">
+    <w:abstractNumId w:val="9"/>
+  </w:num>
+  <w:num w:numId="10">
     <w:abstractNumId w:val="2"/>
   </w:num>
 </w:numbering>
@@ -2706,6 +4937,33 @@
       <w:szCs w:val="26"/>
     </w:rPr>
   </w:style>
+  <w:style w:type="paragraph" w:styleId="Textodeglobo">
+    <w:name w:val="Balloon Text"/>
+    <w:basedOn w:val="Normal"/>
+    <w:link w:val="TextodegloboCar"/>
+    <w:uiPriority w:val="99"/>
+    <w:semiHidden/>
+    <w:unhideWhenUsed/>
+    <w:rsid w:val="0053768D"/>
+    <w:rPr>
+      <w:rFonts w:ascii="Lucida Grande" w:hAnsi="Lucida Grande"/>
+      <w:sz w:val="18"/>
+      <w:szCs w:val="18"/>
+    </w:rPr>
+  </w:style>
+  <w:style w:type="character" w:customStyle="1" w:styleId="TextodegloboCar">
+    <w:name w:val="Texto de globo Car"/>
+    <w:basedOn w:val="Fuentedeprrafopredeter"/>
+    <w:link w:val="Textodeglobo"/>
+    <w:uiPriority w:val="99"/>
+    <w:semiHidden/>
+    <w:rsid w:val="0053768D"/>
+    <w:rPr>
+      <w:rFonts w:ascii="Lucida Grande" w:hAnsi="Lucida Grande"/>
+      <w:sz w:val="18"/>
+      <w:szCs w:val="18"/>
+    </w:rPr>
+  </w:style>
 </w:styles>
 </file>
 
@@ -2979,6 +5237,33 @@
       <w:color w:val="4F81BD" w:themeColor="accent1"/>
       <w:sz w:val="26"/>
       <w:szCs w:val="26"/>
+    </w:rPr>
+  </w:style>
+  <w:style w:type="paragraph" w:styleId="Textodeglobo">
+    <w:name w:val="Balloon Text"/>
+    <w:basedOn w:val="Normal"/>
+    <w:link w:val="TextodegloboCar"/>
+    <w:uiPriority w:val="99"/>
+    <w:semiHidden/>
+    <w:unhideWhenUsed/>
+    <w:rsid w:val="0053768D"/>
+    <w:rPr>
+      <w:rFonts w:ascii="Lucida Grande" w:hAnsi="Lucida Grande"/>
+      <w:sz w:val="18"/>
+      <w:szCs w:val="18"/>
+    </w:rPr>
+  </w:style>
+  <w:style w:type="character" w:customStyle="1" w:styleId="TextodegloboCar">
+    <w:name w:val="Texto de globo Car"/>
+    <w:basedOn w:val="Fuentedeprrafopredeter"/>
+    <w:link w:val="Textodeglobo"/>
+    <w:uiPriority w:val="99"/>
+    <w:semiHidden/>
+    <w:rsid w:val="0053768D"/>
+    <w:rPr>
+      <w:rFonts w:ascii="Lucida Grande" w:hAnsi="Lucida Grande"/>
+      <w:sz w:val="18"/>
+      <w:szCs w:val="18"/>
     </w:rPr>
   </w:style>
 </w:styles>

</xml_diff>

<commit_message>
ajustes a los flujos de autenticacion y autorizacion
</commit_message>
<xml_diff>
--- a/jm/Documento1.docx
+++ b/jm/Documento1.docx
@@ -125,7 +125,19 @@
         <w:rPr>
           <w:lang w:val="es-ES_tradnl"/>
         </w:rPr>
-        <w:t xml:space="preserve">El sistema de Clientes solicita la creación del usuario en el sistema de seguridad(Single </w:t>
+        <w:t xml:space="preserve">El sistema de Clientes solicita la creación del usuario en el sistema de </w:t>
+      </w:r>
+      <w:r>
+        <w:rPr>
+          <w:lang w:val="es-ES_tradnl"/>
+        </w:rPr>
+        <w:t>S</w:t>
+      </w:r>
+      <w:r>
+        <w:rPr>
+          <w:lang w:val="es-ES_tradnl"/>
+        </w:rPr>
+        <w:t xml:space="preserve">eguridad(Single </w:t>
       </w:r>
       <w:proofErr w:type="spellStart"/>
       <w:r>
@@ -183,7 +195,7 @@
       <w:r>
         <w:rPr>
           <w:noProof/>
-          <w:lang w:val="es-ES_tradnl"/>
+          <w:lang w:val="es-ES"/>
         </w:rPr>
         <w:drawing>
           <wp:inline distT="0" distB="0" distL="0" distR="0" wp14:anchorId="13BEFE7F" wp14:editId="54229191">
@@ -399,7 +411,19 @@
         <w:rPr>
           <w:lang w:val="es-ES_tradnl"/>
         </w:rPr>
-        <w:t>El sistema de Clientes solicita la creación del Usuario en el sistema de seguridad.</w:t>
+        <w:t xml:space="preserve">El sistema de Clientes solicita la creación del </w:t>
+      </w:r>
+      <w:r>
+        <w:rPr>
+          <w:lang w:val="es-ES_tradnl"/>
+        </w:rPr>
+        <w:t>Token</w:t>
+      </w:r>
+      <w:r>
+        <w:rPr>
+          <w:lang w:val="es-ES_tradnl"/>
+        </w:rPr>
+        <w:t xml:space="preserve"> en el sistema de seguridad.</w:t>
       </w:r>
     </w:p>
     <w:p>
@@ -449,7 +473,7 @@
       <w:r>
         <w:rPr>
           <w:noProof/>
-          <w:lang w:val="es-ES_tradnl"/>
+          <w:lang w:val="es-ES"/>
         </w:rPr>
         <w:lastRenderedPageBreak/>
         <w:drawing>
@@ -529,6 +553,18 @@
         </w:rPr>
         <w:t>Registro de la Clave Publica de la FIEL</w:t>
       </w:r>
+      <w:r>
+        <w:rPr>
+          <w:lang w:val="es-ES_tradnl"/>
+        </w:rPr>
+        <w:t xml:space="preserve"> y </w:t>
+      </w:r>
+      <w:r>
+        <w:rPr>
+          <w:lang w:val="es-ES_tradnl"/>
+        </w:rPr>
+        <w:t>Certificado de Sello Digital</w:t>
+      </w:r>
     </w:p>
     <w:p>
       <w:pPr>
@@ -566,7 +602,13 @@
         <w:rPr>
           <w:lang w:val="es-ES_tradnl"/>
         </w:rPr>
-        <w:t>a FIEL el flujo es el siguiente:</w:t>
+        <w:t xml:space="preserve">a FIEL </w:t>
+      </w:r>
+      <w:r>
+        <w:rPr>
+          <w:lang w:val="es-ES_tradnl"/>
+        </w:rPr>
+        <w:t>y para poder sellar los documentos digitalmente es necesario registrar el Certificado de Sello Digital el flujo es el siguiente:</w:t>
       </w:r>
     </w:p>
     <w:p>
@@ -623,6 +665,12 @@
         </w:rPr>
         <w:t>elecciona la opción Registro de la Clave Publica de la FIEL</w:t>
       </w:r>
+      <w:r>
+        <w:rPr>
+          <w:lang w:val="es-ES_tradnl"/>
+        </w:rPr>
+        <w:t xml:space="preserve"> y Certificado de Sello Digital.</w:t>
+      </w:r>
     </w:p>
     <w:p>
       <w:pPr>
@@ -645,7 +693,31 @@
         <w:rPr>
           <w:lang w:val="es-ES_tradnl"/>
         </w:rPr>
-        <w:t>l sistema le muestra la opción para que pueda capturar la ruta del archivo .</w:t>
+        <w:t xml:space="preserve">l sistema le muestra la opción para que pueda capturar </w:t>
+      </w:r>
+    </w:p>
+    <w:p>
+      <w:pPr>
+        <w:pStyle w:val="Prrafodelista"/>
+        <w:numPr>
+          <w:ilvl w:val="1"/>
+          <w:numId w:val="9"/>
+        </w:numPr>
+        <w:rPr>
+          <w:lang w:val="es-ES_tradnl"/>
+        </w:rPr>
+      </w:pPr>
+      <w:r>
+        <w:rPr>
+          <w:lang w:val="es-ES_tradnl"/>
+        </w:rPr>
+        <w:t>la ruta del arc</w:t>
+      </w:r>
+      <w:r>
+        <w:rPr>
+          <w:lang w:val="es-ES_tradnl"/>
+        </w:rPr>
+        <w:t>hivo .</w:t>
       </w:r>
       <w:proofErr w:type="spellStart"/>
       <w:r>
@@ -659,7 +731,125 @@
         <w:rPr>
           <w:lang w:val="es-ES_tradnl"/>
         </w:rPr>
-        <w:t xml:space="preserve"> y la opción de aceptar.</w:t>
+        <w:t xml:space="preserve">  del CFE</w:t>
+      </w:r>
+      <w:r>
+        <w:rPr>
+          <w:lang w:val="es-ES_tradnl"/>
+        </w:rPr>
+        <w:t>.</w:t>
+      </w:r>
+    </w:p>
+    <w:p>
+      <w:pPr>
+        <w:pStyle w:val="Prrafodelista"/>
+        <w:numPr>
+          <w:ilvl w:val="1"/>
+          <w:numId w:val="9"/>
+        </w:numPr>
+        <w:rPr>
+          <w:lang w:val="es-ES_tradnl"/>
+        </w:rPr>
+      </w:pPr>
+      <w:r>
+        <w:rPr>
+          <w:lang w:val="es-ES_tradnl"/>
+        </w:rPr>
+        <w:t>la ruta de</w:t>
+      </w:r>
+      <w:r>
+        <w:rPr>
+          <w:lang w:val="es-ES_tradnl"/>
+        </w:rPr>
+        <w:t>l</w:t>
+      </w:r>
+      <w:r>
+        <w:rPr>
+          <w:lang w:val="es-ES_tradnl"/>
+        </w:rPr>
+        <w:t xml:space="preserve"> archivo</w:t>
+      </w:r>
+      <w:r>
+        <w:rPr>
+          <w:lang w:val="es-ES_tradnl"/>
+        </w:rPr>
+        <w:t xml:space="preserve"> .</w:t>
+      </w:r>
+      <w:proofErr w:type="spellStart"/>
+      <w:r>
+        <w:rPr>
+          <w:lang w:val="es-ES_tradnl"/>
+        </w:rPr>
+        <w:t>cer</w:t>
+      </w:r>
+      <w:proofErr w:type="spellEnd"/>
+      <w:r>
+        <w:rPr>
+          <w:lang w:val="es-ES_tradnl"/>
+        </w:rPr>
+        <w:t xml:space="preserve"> del CSD</w:t>
+      </w:r>
+    </w:p>
+    <w:p>
+      <w:pPr>
+        <w:pStyle w:val="Prrafodelista"/>
+        <w:numPr>
+          <w:ilvl w:val="1"/>
+          <w:numId w:val="9"/>
+        </w:numPr>
+        <w:rPr>
+          <w:lang w:val="es-ES_tradnl"/>
+        </w:rPr>
+      </w:pPr>
+      <w:r>
+        <w:rPr>
+          <w:lang w:val="es-ES_tradnl"/>
+        </w:rPr>
+        <w:t xml:space="preserve">la ruta del archivo </w:t>
+      </w:r>
+      <w:r>
+        <w:rPr>
+          <w:lang w:val="es-ES_tradnl"/>
+        </w:rPr>
+        <w:t>.</w:t>
+      </w:r>
+      <w:proofErr w:type="spellStart"/>
+      <w:r>
+        <w:rPr>
+          <w:lang w:val="es-ES_tradnl"/>
+        </w:rPr>
+        <w:t>key</w:t>
+      </w:r>
+      <w:proofErr w:type="spellEnd"/>
+      <w:r>
+        <w:rPr>
+          <w:lang w:val="es-ES_tradnl"/>
+        </w:rPr>
+        <w:t xml:space="preserve"> del CSD</w:t>
+      </w:r>
+    </w:p>
+    <w:p>
+      <w:pPr>
+        <w:pStyle w:val="Prrafodelista"/>
+        <w:numPr>
+          <w:ilvl w:val="1"/>
+          <w:numId w:val="9"/>
+        </w:numPr>
+        <w:rPr>
+          <w:lang w:val="es-ES_tradnl"/>
+        </w:rPr>
+      </w:pPr>
+      <w:r>
+        <w:rPr>
+          <w:lang w:val="es-ES_tradnl"/>
+        </w:rPr>
+        <w:t>la clave de acceso</w:t>
+      </w:r>
+      <w:r>
+        <w:rPr>
+          <w:lang w:val="es-ES_tradnl"/>
+        </w:rPr>
+        <w:t xml:space="preserve"> del CSD</w:t>
       </w:r>
     </w:p>
     <w:p>
@@ -677,6 +867,320 @@
         <w:rPr>
           <w:lang w:val="es-ES_tradnl"/>
         </w:rPr>
+        <w:t xml:space="preserve">El sistema genera una </w:t>
+      </w:r>
+      <w:proofErr w:type="spellStart"/>
+      <w:r>
+        <w:rPr>
+          <w:lang w:val="es-ES_tradnl"/>
+        </w:rPr>
+        <w:t>masterkey</w:t>
+      </w:r>
+      <w:proofErr w:type="spellEnd"/>
+      <w:r>
+        <w:rPr>
+          <w:lang w:val="es-ES_tradnl"/>
+        </w:rPr>
+        <w:t xml:space="preserve"> nueva</w:t>
+      </w:r>
+    </w:p>
+    <w:p>
+      <w:pPr>
+        <w:pStyle w:val="Prrafodelista"/>
+        <w:numPr>
+          <w:ilvl w:val="0"/>
+          <w:numId w:val="9"/>
+        </w:numPr>
+        <w:rPr>
+          <w:lang w:val="es-ES_tradnl"/>
+        </w:rPr>
+      </w:pPr>
+      <w:r>
+        <w:rPr>
+          <w:lang w:val="es-ES_tradnl"/>
+        </w:rPr>
+        <w:t>E</w:t>
+      </w:r>
+      <w:r>
+        <w:rPr>
+          <w:lang w:val="es-ES_tradnl"/>
+        </w:rPr>
+        <w:t xml:space="preserve">l sistema </w:t>
+      </w:r>
+      <w:proofErr w:type="spellStart"/>
+      <w:r>
+        <w:rPr>
+          <w:lang w:val="es-ES_tradnl"/>
+        </w:rPr>
+        <w:t>encripta</w:t>
+      </w:r>
+      <w:proofErr w:type="spellEnd"/>
+      <w:r>
+        <w:rPr>
+          <w:lang w:val="es-ES_tradnl"/>
+        </w:rPr>
+        <w:t xml:space="preserve"> la clave de acceso </w:t>
+      </w:r>
+      <w:r>
+        <w:rPr>
+          <w:lang w:val="es-ES_tradnl"/>
+        </w:rPr>
+        <w:t>del CSD con</w:t>
+      </w:r>
+      <w:r>
+        <w:rPr>
+          <w:lang w:val="es-ES_tradnl"/>
+        </w:rPr>
+        <w:t xml:space="preserve"> la </w:t>
+      </w:r>
+      <w:proofErr w:type="spellStart"/>
+      <w:r>
+        <w:rPr>
+          <w:lang w:val="es-ES_tradnl"/>
+        </w:rPr>
+        <w:t>masterkey</w:t>
+      </w:r>
+      <w:proofErr w:type="spellEnd"/>
+      <w:r>
+        <w:rPr>
+          <w:lang w:val="es-ES_tradnl"/>
+        </w:rPr>
+        <w:t xml:space="preserve"> y almacena los archivos .</w:t>
+      </w:r>
+      <w:proofErr w:type="spellStart"/>
+      <w:r>
+        <w:rPr>
+          <w:lang w:val="es-ES_tradnl"/>
+        </w:rPr>
+        <w:t>cer</w:t>
+      </w:r>
+      <w:proofErr w:type="spellEnd"/>
+      <w:r>
+        <w:rPr>
+          <w:lang w:val="es-ES_tradnl"/>
+        </w:rPr>
+        <w:t>, .</w:t>
+      </w:r>
+      <w:proofErr w:type="spellStart"/>
+      <w:r>
+        <w:rPr>
+          <w:lang w:val="es-ES_tradnl"/>
+        </w:rPr>
+        <w:t>key</w:t>
+      </w:r>
+      <w:proofErr w:type="spellEnd"/>
+      <w:r>
+        <w:rPr>
+          <w:lang w:val="es-ES_tradnl"/>
+        </w:rPr>
+        <w:t xml:space="preserve"> y la clave de acceso del CSD </w:t>
+      </w:r>
+      <w:proofErr w:type="spellStart"/>
+      <w:r>
+        <w:rPr>
+          <w:lang w:val="es-ES_tradnl"/>
+        </w:rPr>
+        <w:t>encriptada</w:t>
+      </w:r>
+      <w:proofErr w:type="spellEnd"/>
+      <w:r>
+        <w:rPr>
+          <w:lang w:val="es-ES_tradnl"/>
+        </w:rPr>
+        <w:t>.</w:t>
+      </w:r>
+    </w:p>
+    <w:p>
+      <w:pPr>
+        <w:pStyle w:val="Prrafodelista"/>
+        <w:numPr>
+          <w:ilvl w:val="0"/>
+          <w:numId w:val="9"/>
+        </w:numPr>
+        <w:rPr>
+          <w:lang w:val="es-ES_tradnl"/>
+        </w:rPr>
+      </w:pPr>
+      <w:bookmarkStart w:id="2" w:name="OLE_LINK9"/>
+      <w:bookmarkStart w:id="3" w:name="OLE_LINK10"/>
+      <w:r>
+        <w:rPr>
+          <w:lang w:val="es-ES_tradnl"/>
+        </w:rPr>
+        <w:t xml:space="preserve">El sistema genera una </w:t>
+      </w:r>
+      <w:proofErr w:type="spellStart"/>
+      <w:r>
+        <w:rPr>
+          <w:lang w:val="es-ES_tradnl"/>
+        </w:rPr>
+        <w:t>sessionkey</w:t>
+      </w:r>
+      <w:proofErr w:type="spellEnd"/>
+      <w:r>
+        <w:rPr>
+          <w:lang w:val="es-ES_tradnl"/>
+        </w:rPr>
+        <w:t xml:space="preserve"> nueva</w:t>
+      </w:r>
+    </w:p>
+    <w:p>
+      <w:pPr>
+        <w:pStyle w:val="Prrafodelista"/>
+        <w:numPr>
+          <w:ilvl w:val="0"/>
+          <w:numId w:val="9"/>
+        </w:numPr>
+        <w:rPr>
+          <w:lang w:val="es-ES_tradnl"/>
+        </w:rPr>
+      </w:pPr>
+      <w:r>
+        <w:rPr>
+          <w:lang w:val="es-ES_tradnl"/>
+        </w:rPr>
+        <w:t xml:space="preserve">El sistema </w:t>
+      </w:r>
+      <w:proofErr w:type="spellStart"/>
+      <w:r>
+        <w:rPr>
+          <w:lang w:val="es-ES_tradnl"/>
+        </w:rPr>
+        <w:t>encripta</w:t>
+      </w:r>
+      <w:proofErr w:type="spellEnd"/>
+      <w:r>
+        <w:rPr>
+          <w:lang w:val="es-ES_tradnl"/>
+        </w:rPr>
+        <w:t xml:space="preserve"> la </w:t>
+      </w:r>
+      <w:proofErr w:type="spellStart"/>
+      <w:r>
+        <w:rPr>
+          <w:lang w:val="es-ES_tradnl"/>
+        </w:rPr>
+        <w:t>masterkey</w:t>
+      </w:r>
+      <w:proofErr w:type="spellEnd"/>
+      <w:r>
+        <w:rPr>
+          <w:lang w:val="es-ES_tradnl"/>
+        </w:rPr>
+        <w:t xml:space="preserve"> </w:t>
+      </w:r>
+      <w:r>
+        <w:rPr>
+          <w:lang w:val="es-ES_tradnl"/>
+        </w:rPr>
+        <w:t xml:space="preserve">con la </w:t>
+      </w:r>
+      <w:proofErr w:type="spellStart"/>
+      <w:r>
+        <w:rPr>
+          <w:lang w:val="es-ES_tradnl"/>
+        </w:rPr>
+        <w:t>sessionkey</w:t>
+      </w:r>
+      <w:proofErr w:type="spellEnd"/>
+      <w:r>
+        <w:rPr>
+          <w:lang w:val="es-ES_tradnl"/>
+        </w:rPr>
+        <w:t xml:space="preserve"> y la almacena </w:t>
+      </w:r>
+      <w:proofErr w:type="spellStart"/>
+      <w:r>
+        <w:rPr>
+          <w:lang w:val="es-ES_tradnl"/>
+        </w:rPr>
+        <w:t>encriptada</w:t>
+      </w:r>
+      <w:proofErr w:type="spellEnd"/>
+    </w:p>
+    <w:p>
+      <w:pPr>
+        <w:pStyle w:val="Prrafodelista"/>
+        <w:numPr>
+          <w:ilvl w:val="0"/>
+          <w:numId w:val="9"/>
+        </w:numPr>
+        <w:rPr>
+          <w:lang w:val="es-ES_tradnl"/>
+        </w:rPr>
+      </w:pPr>
+      <w:r>
+        <w:rPr>
+          <w:lang w:val="es-ES_tradnl"/>
+        </w:rPr>
+        <w:t xml:space="preserve">El sistema </w:t>
+      </w:r>
+      <w:proofErr w:type="spellStart"/>
+      <w:r>
+        <w:rPr>
+          <w:lang w:val="es-ES_tradnl"/>
+        </w:rPr>
+        <w:t>encripta</w:t>
+      </w:r>
+      <w:proofErr w:type="spellEnd"/>
+      <w:r>
+        <w:rPr>
+          <w:lang w:val="es-ES_tradnl"/>
+        </w:rPr>
+        <w:t xml:space="preserve"> la </w:t>
+      </w:r>
+      <w:proofErr w:type="spellStart"/>
+      <w:r>
+        <w:rPr>
+          <w:lang w:val="es-ES_tradnl"/>
+        </w:rPr>
+        <w:t>sessionkey</w:t>
+      </w:r>
+      <w:proofErr w:type="spellEnd"/>
+      <w:r>
+        <w:rPr>
+          <w:lang w:val="es-ES_tradnl"/>
+        </w:rPr>
+        <w:t xml:space="preserve"> </w:t>
+      </w:r>
+      <w:r>
+        <w:rPr>
+          <w:lang w:val="es-ES_tradnl"/>
+        </w:rPr>
+        <w:t xml:space="preserve">con la clave publica de la FIEL y la almacena </w:t>
+      </w:r>
+      <w:proofErr w:type="spellStart"/>
+      <w:r>
+        <w:rPr>
+          <w:lang w:val="es-ES_tradnl"/>
+        </w:rPr>
+        <w:t>encriptada</w:t>
+      </w:r>
+      <w:proofErr w:type="spellEnd"/>
+      <w:r>
+        <w:rPr>
+          <w:lang w:val="es-ES_tradnl"/>
+        </w:rPr>
+        <w:t>.</w:t>
+      </w:r>
+      <w:bookmarkEnd w:id="2"/>
+      <w:bookmarkEnd w:id="3"/>
+    </w:p>
+    <w:p>
+      <w:pPr>
+        <w:pStyle w:val="Prrafodelista"/>
+        <w:numPr>
+          <w:ilvl w:val="0"/>
+          <w:numId w:val="9"/>
+        </w:numPr>
+        <w:rPr>
+          <w:lang w:val="es-ES_tradnl"/>
+        </w:rPr>
+      </w:pPr>
+      <w:r>
+        <w:rPr>
+          <w:lang w:val="es-ES_tradnl"/>
+        </w:rPr>
         <w:t>El sistema guarda la clave publica de la FIEL.</w:t>
       </w:r>
     </w:p>
@@ -700,10 +1204,10 @@
           <w:lang w:val="es-ES"/>
         </w:rPr>
         <w:drawing>
-          <wp:inline distT="0" distB="0" distL="0" distR="0" wp14:anchorId="343215DC" wp14:editId="77E0CAF5">
-            <wp:extent cx="4419600" cy="3332480"/>
-            <wp:effectExtent l="0" t="0" r="0" b="0"/>
-            <wp:docPr id="7" name="Imagen 7"/>
+          <wp:inline distT="0" distB="0" distL="0" distR="0" wp14:anchorId="0A211EEB" wp14:editId="4E5FB3D0">
+            <wp:extent cx="5612130" cy="4345939"/>
+            <wp:effectExtent l="0" t="0" r="1270" b="0"/>
+            <wp:docPr id="5" name="Imagen 3"/>
             <wp:cNvGraphicFramePr>
               <a:graphicFrameLocks xmlns:a="http://schemas.openxmlformats.org/drawingml/2006/main" noChangeAspect="1"/>
             </wp:cNvGraphicFramePr>
@@ -711,7 +1215,7 @@
               <a:graphicData uri="http://schemas.openxmlformats.org/drawingml/2006/picture">
                 <pic:pic xmlns:pic="http://schemas.openxmlformats.org/drawingml/2006/picture">
                   <pic:nvPicPr>
-                    <pic:cNvPr id="0" name="Picture 7"/>
+                    <pic:cNvPr id="0" name="Picture 3"/>
                     <pic:cNvPicPr>
                       <a:picLocks noChangeAspect="1" noChangeArrowheads="1"/>
                     </pic:cNvPicPr>
@@ -732,7 +1236,7 @@
                   <pic:spPr bwMode="auto">
                     <a:xfrm>
                       <a:off x="0" y="0"/>
-                      <a:ext cx="4419600" cy="3332480"/>
+                      <a:ext cx="5612130" cy="4345939"/>
                     </a:xfrm>
                     <a:prstGeom prst="rect">
                       <a:avLst/>
@@ -763,31 +1267,66 @@
           <w:lang w:val="es-ES_tradnl"/>
         </w:rPr>
       </w:pPr>
-      <w:r>
-        <w:rPr>
-          <w:lang w:val="es-ES_tradnl"/>
-        </w:rPr>
-        <w:t>Registro del Certificado de Sello Digital</w:t>
-      </w:r>
-    </w:p>
-    <w:p>
-      <w:pPr>
-        <w:rPr>
-          <w:lang w:val="es-ES_tradnl"/>
-        </w:rPr>
-      </w:pPr>
-    </w:p>
-    <w:p>
-      <w:pPr>
-        <w:rPr>
-          <w:lang w:val="es-ES_tradnl"/>
-        </w:rPr>
-      </w:pPr>
-      <w:r>
-        <w:rPr>
-          <w:lang w:val="es-ES_tradnl"/>
-        </w:rPr>
-        <w:t>Para poder sellar los documentos digitalmente es necesario registrar el Certificado de Sello Digital el flujo es el siguiente:</w:t>
+      <w:bookmarkStart w:id="4" w:name="OLE_LINK7"/>
+      <w:bookmarkStart w:id="5" w:name="OLE_LINK8"/>
+      <w:bookmarkStart w:id="6" w:name="OLE_LINK5"/>
+      <w:bookmarkStart w:id="7" w:name="OLE_LINK6"/>
+      <w:r>
+        <w:rPr>
+          <w:lang w:val="es-ES_tradnl"/>
+        </w:rPr>
+        <w:t>Autenticación</w:t>
+      </w:r>
+    </w:p>
+    <w:bookmarkEnd w:id="4"/>
+    <w:bookmarkEnd w:id="5"/>
+    <w:p>
+      <w:pPr>
+        <w:rPr>
+          <w:lang w:val="es-ES_tradnl"/>
+        </w:rPr>
+      </w:pPr>
+    </w:p>
+    <w:p>
+      <w:pPr>
+        <w:rPr>
+          <w:b/>
+          <w:lang w:val="es-ES_tradnl"/>
+        </w:rPr>
+      </w:pPr>
+      <w:r>
+        <w:rPr>
+          <w:lang w:val="es-ES_tradnl"/>
+        </w:rPr>
+        <w:t xml:space="preserve">Para autenticar a los usuarios dentro del sistema se utilizara un mecanismo de usuario y contraseña, una vez autenticado se utilizara la FIEL para implementar el mecanismo de </w:t>
+      </w:r>
+      <w:r>
+        <w:rPr>
+          <w:b/>
+          <w:lang w:val="es-ES_tradnl"/>
+        </w:rPr>
+        <w:t>no repudio de transacciones.</w:t>
+      </w:r>
+    </w:p>
+    <w:p>
+      <w:pPr>
+        <w:rPr>
+          <w:b/>
+          <w:lang w:val="es-ES_tradnl"/>
+        </w:rPr>
+      </w:pPr>
+    </w:p>
+    <w:p>
+      <w:pPr>
+        <w:rPr>
+          <w:lang w:val="es-ES_tradnl"/>
+        </w:rPr>
+      </w:pPr>
+      <w:r>
+        <w:rPr>
+          <w:lang w:val="es-ES_tradnl"/>
+        </w:rPr>
+        <w:t>El Flujo es el siguiente:</w:t>
       </w:r>
     </w:p>
     <w:p>
@@ -802,7 +1341,7 @@
         <w:pStyle w:val="Prrafodelista"/>
         <w:numPr>
           <w:ilvl w:val="0"/>
-          <w:numId w:val="10"/>
+          <w:numId w:val="1"/>
         </w:numPr>
         <w:rPr>
           <w:lang w:val="es-ES_tradnl"/>
@@ -820,7 +1359,7 @@
         <w:pStyle w:val="Prrafodelista"/>
         <w:numPr>
           <w:ilvl w:val="0"/>
-          <w:numId w:val="10"/>
+          <w:numId w:val="1"/>
         </w:numPr>
         <w:rPr>
           <w:lang w:val="es-ES_tradnl"/>
@@ -830,13 +1369,19 @@
         <w:rPr>
           <w:lang w:val="es-ES_tradnl"/>
         </w:rPr>
-        <w:t>S</w:t>
-      </w:r>
-      <w:r>
-        <w:rPr>
-          <w:lang w:val="es-ES_tradnl"/>
-        </w:rPr>
-        <w:t>elecciona la opción Registro del Certificado de Sello Digital</w:t>
+        <w:t xml:space="preserve">El usuario solicita </w:t>
+      </w:r>
+      <w:r>
+        <w:rPr>
+          <w:lang w:val="es-ES_tradnl"/>
+        </w:rPr>
+        <w:t>autenticar con</w:t>
+      </w:r>
+      <w:r>
+        <w:rPr>
+          <w:lang w:val="es-ES_tradnl"/>
+        </w:rPr>
+        <w:t xml:space="preserve"> la FIEL.</w:t>
       </w:r>
     </w:p>
     <w:p>
@@ -844,7 +1389,7 @@
         <w:pStyle w:val="Prrafodelista"/>
         <w:numPr>
           <w:ilvl w:val="0"/>
-          <w:numId w:val="10"/>
+          <w:numId w:val="1"/>
         </w:numPr>
         <w:rPr>
           <w:lang w:val="es-ES_tradnl"/>
@@ -854,25 +1399,19 @@
         <w:rPr>
           <w:lang w:val="es-ES_tradnl"/>
         </w:rPr>
-        <w:t>E</w:t>
-      </w:r>
-      <w:r>
-        <w:rPr>
-          <w:lang w:val="es-ES_tradnl"/>
-        </w:rPr>
-        <w:t xml:space="preserve">l sistema le muestra la </w:t>
-      </w:r>
-      <w:r>
-        <w:rPr>
-          <w:lang w:val="es-ES_tradnl"/>
-        </w:rPr>
-        <w:t>opción</w:t>
-      </w:r>
-      <w:r>
-        <w:rPr>
-          <w:lang w:val="es-ES_tradnl"/>
-        </w:rPr>
-        <w:t xml:space="preserve"> para que pueda capturar</w:t>
+        <w:t>El sistema solicita</w:t>
+      </w:r>
+      <w:r>
+        <w:rPr>
+          <w:lang w:val="es-ES_tradnl"/>
+        </w:rPr>
+        <w:t xml:space="preserve"> la autorización</w:t>
+      </w:r>
+      <w:r>
+        <w:rPr>
+          <w:lang w:val="es-ES_tradnl"/>
+        </w:rPr>
+        <w:t xml:space="preserve"> utilizando la FIEL</w:t>
       </w:r>
     </w:p>
     <w:p>
@@ -880,7 +1419,7 @@
         <w:pStyle w:val="Prrafodelista"/>
         <w:numPr>
           <w:ilvl w:val="1"/>
-          <w:numId w:val="10"/>
+          <w:numId w:val="1"/>
         </w:numPr>
         <w:rPr>
           <w:lang w:val="es-ES_tradnl"/>
@@ -890,41 +1429,49 @@
         <w:rPr>
           <w:lang w:val="es-ES_tradnl"/>
         </w:rPr>
-        <w:t>la ruta de</w:t>
-      </w:r>
-      <w:r>
-        <w:rPr>
-          <w:lang w:val="es-ES_tradnl"/>
-        </w:rPr>
-        <w:t>l</w:t>
-      </w:r>
-      <w:r>
-        <w:rPr>
-          <w:lang w:val="es-ES_tradnl"/>
-        </w:rPr>
-        <w:t xml:space="preserve"> archivo</w:t>
-      </w:r>
-      <w:r>
-        <w:rPr>
-          <w:lang w:val="es-ES_tradnl"/>
-        </w:rPr>
-        <w:t xml:space="preserve"> .</w:t>
-      </w:r>
-      <w:proofErr w:type="spellStart"/>
-      <w:r>
-        <w:rPr>
-          <w:lang w:val="es-ES_tradnl"/>
-        </w:rPr>
-        <w:t>cer</w:t>
-      </w:r>
-      <w:proofErr w:type="spellEnd"/>
+        <w:t xml:space="preserve">El sistema obtiene la </w:t>
+      </w:r>
+      <w:proofErr w:type="spellStart"/>
+      <w:r>
+        <w:rPr>
+          <w:lang w:val="es-ES_tradnl"/>
+        </w:rPr>
+        <w:t>sessio</w:t>
+      </w:r>
+      <w:r>
+        <w:rPr>
+          <w:lang w:val="es-ES_tradnl"/>
+        </w:rPr>
+        <w:t>nkey</w:t>
+      </w:r>
+      <w:proofErr w:type="spellEnd"/>
+      <w:r>
+        <w:rPr>
+          <w:lang w:val="es-ES_tradnl"/>
+        </w:rPr>
+        <w:t xml:space="preserve"> </w:t>
+      </w:r>
+      <w:proofErr w:type="spellStart"/>
+      <w:r>
+        <w:rPr>
+          <w:lang w:val="es-ES_tradnl"/>
+        </w:rPr>
+        <w:t>encriptada</w:t>
+      </w:r>
+      <w:proofErr w:type="spellEnd"/>
+      <w:r>
+        <w:rPr>
+          <w:lang w:val="es-ES_tradnl"/>
+        </w:rPr>
+        <w:t xml:space="preserve"> y la envía del lado del servidor(navegador)</w:t>
+      </w:r>
     </w:p>
     <w:p>
       <w:pPr>
         <w:pStyle w:val="Prrafodelista"/>
         <w:numPr>
           <w:ilvl w:val="1"/>
-          <w:numId w:val="10"/>
+          <w:numId w:val="1"/>
         </w:numPr>
         <w:rPr>
           <w:lang w:val="es-ES_tradnl"/>
@@ -934,29 +1481,51 @@
         <w:rPr>
           <w:lang w:val="es-ES_tradnl"/>
         </w:rPr>
-        <w:t xml:space="preserve">la ruta del archivo </w:t>
-      </w:r>
-      <w:r>
-        <w:rPr>
-          <w:lang w:val="es-ES_tradnl"/>
-        </w:rPr>
-        <w:t>.</w:t>
-      </w:r>
-      <w:proofErr w:type="spellStart"/>
-      <w:r>
-        <w:rPr>
-          <w:lang w:val="es-ES_tradnl"/>
-        </w:rPr>
-        <w:t>key</w:t>
-      </w:r>
-      <w:proofErr w:type="spellEnd"/>
+        <w:t>El usuario captura</w:t>
+      </w:r>
+    </w:p>
+    <w:p>
+      <w:pPr>
+        <w:pStyle w:val="Prrafodelista"/>
+        <w:numPr>
+          <w:ilvl w:val="2"/>
+          <w:numId w:val="1"/>
+        </w:numPr>
+        <w:rPr>
+          <w:lang w:val="es-ES_tradnl"/>
+        </w:rPr>
+      </w:pPr>
+      <w:r>
+        <w:rPr>
+          <w:lang w:val="es-ES_tradnl"/>
+        </w:rPr>
+        <w:t>Clave privada de la FIEL</w:t>
+      </w:r>
+    </w:p>
+    <w:p>
+      <w:pPr>
+        <w:pStyle w:val="Prrafodelista"/>
+        <w:numPr>
+          <w:ilvl w:val="2"/>
+          <w:numId w:val="1"/>
+        </w:numPr>
+        <w:rPr>
+          <w:lang w:val="es-ES_tradnl"/>
+        </w:rPr>
+      </w:pPr>
+      <w:r>
+        <w:rPr>
+          <w:lang w:val="es-ES_tradnl"/>
+        </w:rPr>
+        <w:t>Clave de acceso de la FIEL</w:t>
+      </w:r>
     </w:p>
     <w:p>
       <w:pPr>
         <w:pStyle w:val="Prrafodelista"/>
         <w:numPr>
           <w:ilvl w:val="1"/>
-          <w:numId w:val="10"/>
+          <w:numId w:val="1"/>
         </w:numPr>
         <w:rPr>
           <w:lang w:val="es-ES_tradnl"/>
@@ -966,15 +1535,41 @@
         <w:rPr>
           <w:lang w:val="es-ES_tradnl"/>
         </w:rPr>
-        <w:t>la clave de acceso</w:t>
+        <w:t xml:space="preserve">Dentro del navegador utilizando la clave privada y </w:t>
+      </w:r>
+      <w:r>
+        <w:rPr>
+          <w:lang w:val="es-ES_tradnl"/>
+        </w:rPr>
+        <w:t>clave de acceso</w:t>
+      </w:r>
+      <w:r>
+        <w:rPr>
+          <w:lang w:val="es-ES_tradnl"/>
+        </w:rPr>
+        <w:t xml:space="preserve"> de la FIEL se </w:t>
+      </w:r>
+      <w:proofErr w:type="spellStart"/>
+      <w:r>
+        <w:rPr>
+          <w:lang w:val="es-ES_tradnl"/>
+        </w:rPr>
+        <w:t>desencripta</w:t>
+      </w:r>
+      <w:proofErr w:type="spellEnd"/>
+      <w:r>
+        <w:rPr>
+          <w:lang w:val="es-ES_tradnl"/>
+        </w:rPr>
+        <w:t xml:space="preserve"> y se envía de regreso al servidor</w:t>
       </w:r>
     </w:p>
     <w:p>
       <w:pPr>
         <w:pStyle w:val="Prrafodelista"/>
         <w:numPr>
-          <w:ilvl w:val="0"/>
-          <w:numId w:val="10"/>
+          <w:ilvl w:val="1"/>
+          <w:numId w:val="1"/>
         </w:numPr>
         <w:rPr>
           <w:lang w:val="es-ES_tradnl"/>
@@ -984,7 +1579,35 @@
         <w:rPr>
           <w:lang w:val="es-ES_tradnl"/>
         </w:rPr>
-        <w:t xml:space="preserve">El sistema genera una </w:t>
+        <w:t xml:space="preserve">El sistema con la </w:t>
+      </w:r>
+      <w:proofErr w:type="spellStart"/>
+      <w:r>
+        <w:rPr>
+          <w:lang w:val="es-ES_tradnl"/>
+        </w:rPr>
+        <w:t>sessionkey</w:t>
+      </w:r>
+      <w:proofErr w:type="spellEnd"/>
+      <w:r>
+        <w:rPr>
+          <w:lang w:val="es-ES_tradnl"/>
+        </w:rPr>
+        <w:t xml:space="preserve"> </w:t>
+      </w:r>
+      <w:proofErr w:type="spellStart"/>
+      <w:r>
+        <w:rPr>
+          <w:lang w:val="es-ES_tradnl"/>
+        </w:rPr>
+        <w:t>desencripta</w:t>
+      </w:r>
+      <w:proofErr w:type="spellEnd"/>
+      <w:r>
+        <w:rPr>
+          <w:lang w:val="es-ES_tradnl"/>
+        </w:rPr>
+        <w:t xml:space="preserve"> la </w:t>
       </w:r>
       <w:proofErr w:type="spellStart"/>
       <w:r>
@@ -994,19 +1617,13 @@
         <w:t>masterkey</w:t>
       </w:r>
       <w:proofErr w:type="spellEnd"/>
-      <w:r>
-        <w:rPr>
-          <w:lang w:val="es-ES_tradnl"/>
-        </w:rPr>
-        <w:t xml:space="preserve"> nueva</w:t>
-      </w:r>
     </w:p>
     <w:p>
       <w:pPr>
         <w:pStyle w:val="Prrafodelista"/>
         <w:numPr>
-          <w:ilvl w:val="0"/>
-          <w:numId w:val="10"/>
+          <w:ilvl w:val="2"/>
+          <w:numId w:val="1"/>
         </w:numPr>
         <w:rPr>
           <w:lang w:val="es-ES_tradnl"/>
@@ -1016,103 +1633,29 @@
         <w:rPr>
           <w:lang w:val="es-ES_tradnl"/>
         </w:rPr>
-        <w:t>E</w:t>
-      </w:r>
-      <w:r>
-        <w:rPr>
-          <w:lang w:val="es-ES_tradnl"/>
-        </w:rPr>
-        <w:t xml:space="preserve">l sistema </w:t>
-      </w:r>
-      <w:proofErr w:type="spellStart"/>
-      <w:r>
-        <w:rPr>
-          <w:lang w:val="es-ES_tradnl"/>
-        </w:rPr>
-        <w:t>encripta</w:t>
-      </w:r>
-      <w:proofErr w:type="spellEnd"/>
-      <w:r>
-        <w:rPr>
-          <w:lang w:val="es-ES_tradnl"/>
-        </w:rPr>
-        <w:t xml:space="preserve"> la clave de acceso </w:t>
-      </w:r>
-      <w:r>
-        <w:rPr>
-          <w:lang w:val="es-ES_tradnl"/>
-        </w:rPr>
-        <w:t>del CSD con</w:t>
-      </w:r>
-      <w:r>
-        <w:rPr>
-          <w:lang w:val="es-ES_tradnl"/>
-        </w:rPr>
-        <w:t xml:space="preserve"> la </w:t>
-      </w:r>
-      <w:proofErr w:type="spellStart"/>
-      <w:r>
-        <w:rPr>
-          <w:lang w:val="es-ES_tradnl"/>
-        </w:rPr>
-        <w:t>masterkey</w:t>
-      </w:r>
-      <w:proofErr w:type="spellEnd"/>
-      <w:r>
-        <w:rPr>
-          <w:lang w:val="es-ES_tradnl"/>
-        </w:rPr>
-        <w:t xml:space="preserve"> y almacena los archivos .</w:t>
-      </w:r>
-      <w:proofErr w:type="spellStart"/>
-      <w:r>
-        <w:rPr>
-          <w:lang w:val="es-ES_tradnl"/>
-        </w:rPr>
-        <w:t>cer</w:t>
-      </w:r>
-      <w:proofErr w:type="spellEnd"/>
-      <w:r>
-        <w:rPr>
-          <w:lang w:val="es-ES_tradnl"/>
-        </w:rPr>
-        <w:t>, .</w:t>
-      </w:r>
-      <w:proofErr w:type="spellStart"/>
-      <w:r>
-        <w:rPr>
-          <w:lang w:val="es-ES_tradnl"/>
-        </w:rPr>
-        <w:t>key</w:t>
-      </w:r>
-      <w:proofErr w:type="spellEnd"/>
-      <w:r>
-        <w:rPr>
-          <w:lang w:val="es-ES_tradnl"/>
-        </w:rPr>
-        <w:t xml:space="preserve"> y la clave de acceso del CSD </w:t>
-      </w:r>
-      <w:proofErr w:type="spellStart"/>
-      <w:r>
-        <w:rPr>
-          <w:lang w:val="es-ES_tradnl"/>
-        </w:rPr>
-        <w:t>encriptada</w:t>
-      </w:r>
-      <w:proofErr w:type="spellEnd"/>
-      <w:r>
-        <w:rPr>
-          <w:lang w:val="es-ES_tradnl"/>
-        </w:rPr>
-        <w:t>.</w:t>
+        <w:t xml:space="preserve">El sistema genera una </w:t>
+      </w:r>
+      <w:proofErr w:type="spellStart"/>
+      <w:r>
+        <w:rPr>
+          <w:lang w:val="es-ES_tradnl"/>
+        </w:rPr>
+        <w:t>sessionkey</w:t>
+      </w:r>
+      <w:proofErr w:type="spellEnd"/>
+      <w:r>
+        <w:rPr>
+          <w:lang w:val="es-ES_tradnl"/>
+        </w:rPr>
+        <w:t xml:space="preserve"> nueva </w:t>
       </w:r>
     </w:p>
     <w:p>
       <w:pPr>
         <w:pStyle w:val="Prrafodelista"/>
         <w:numPr>
-          <w:ilvl w:val="0"/>
-          <w:numId w:val="3"/>
+          <w:ilvl w:val="2"/>
+          <w:numId w:val="1"/>
         </w:numPr>
         <w:rPr>
           <w:lang w:val="es-ES_tradnl"/>
@@ -1150,6 +1693,66 @@
         <w:rPr>
           <w:lang w:val="es-ES_tradnl"/>
         </w:rPr>
+        <w:t xml:space="preserve"> con la </w:t>
+      </w:r>
+      <w:proofErr w:type="spellStart"/>
+      <w:r>
+        <w:rPr>
+          <w:lang w:val="es-ES_tradnl"/>
+        </w:rPr>
+        <w:t>sessionkey</w:t>
+      </w:r>
+      <w:proofErr w:type="spellEnd"/>
+      <w:r>
+        <w:rPr>
+          <w:lang w:val="es-ES_tradnl"/>
+        </w:rPr>
+        <w:t xml:space="preserve"> nueva y la almacena en base de datos</w:t>
+      </w:r>
+    </w:p>
+    <w:p>
+      <w:pPr>
+        <w:pStyle w:val="Prrafodelista"/>
+        <w:numPr>
+          <w:ilvl w:val="2"/>
+          <w:numId w:val="1"/>
+        </w:numPr>
+        <w:rPr>
+          <w:lang w:val="es-ES_tradnl"/>
+        </w:rPr>
+      </w:pPr>
+      <w:r>
+        <w:rPr>
+          <w:lang w:val="es-ES_tradnl"/>
+        </w:rPr>
+        <w:t xml:space="preserve">El sistema </w:t>
+      </w:r>
+      <w:proofErr w:type="spellStart"/>
+      <w:r>
+        <w:rPr>
+          <w:lang w:val="es-ES_tradnl"/>
+        </w:rPr>
+        <w:t>encripta</w:t>
+      </w:r>
+      <w:proofErr w:type="spellEnd"/>
+      <w:r>
+        <w:rPr>
+          <w:lang w:val="es-ES_tradnl"/>
+        </w:rPr>
+        <w:t xml:space="preserve"> la </w:t>
+      </w:r>
+      <w:proofErr w:type="spellStart"/>
+      <w:r>
+        <w:rPr>
+          <w:lang w:val="es-ES_tradnl"/>
+        </w:rPr>
+        <w:t>sessionkey</w:t>
+      </w:r>
+      <w:proofErr w:type="spellEnd"/>
+      <w:r>
+        <w:rPr>
+          <w:lang w:val="es-ES_tradnl"/>
+        </w:rPr>
         <w:t xml:space="preserve"> con la clave publica de la FIEL y la almacena </w:t>
       </w:r>
       <w:proofErr w:type="spellStart"/>
@@ -1169,14 +1772,111 @@
     </w:p>
     <w:p>
       <w:pPr>
-        <w:rPr>
-          <w:lang w:val="es-ES_tradnl"/>
-        </w:rPr>
-      </w:pPr>
-    </w:p>
-    <w:p>
-      <w:pPr>
-        <w:jc w:val="center"/>
+        <w:pStyle w:val="Prrafodelista"/>
+        <w:numPr>
+          <w:ilvl w:val="1"/>
+          <w:numId w:val="1"/>
+        </w:numPr>
+        <w:rPr>
+          <w:lang w:val="es-ES_tradnl"/>
+        </w:rPr>
+      </w:pPr>
+      <w:r>
+        <w:rPr>
+          <w:lang w:val="es-ES_tradnl"/>
+        </w:rPr>
+        <w:t xml:space="preserve">El sistema con la </w:t>
+      </w:r>
+      <w:proofErr w:type="spellStart"/>
+      <w:r>
+        <w:rPr>
+          <w:lang w:val="es-ES_tradnl"/>
+        </w:rPr>
+        <w:t>masterkey</w:t>
+      </w:r>
+      <w:proofErr w:type="spellEnd"/>
+      <w:r>
+        <w:rPr>
+          <w:lang w:val="es-ES_tradnl"/>
+        </w:rPr>
+        <w:t xml:space="preserve"> </w:t>
+      </w:r>
+      <w:proofErr w:type="spellStart"/>
+      <w:r>
+        <w:rPr>
+          <w:lang w:val="es-ES_tradnl"/>
+        </w:rPr>
+        <w:t>desencripta</w:t>
+      </w:r>
+      <w:proofErr w:type="spellEnd"/>
+      <w:r>
+        <w:rPr>
+          <w:lang w:val="es-ES_tradnl"/>
+        </w:rPr>
+        <w:t xml:space="preserve"> la clave de acceso del CSD</w:t>
+      </w:r>
+    </w:p>
+    <w:p>
+      <w:pPr>
+        <w:pStyle w:val="Prrafodelista"/>
+        <w:numPr>
+          <w:ilvl w:val="1"/>
+          <w:numId w:val="1"/>
+        </w:numPr>
+        <w:rPr>
+          <w:lang w:val="es-ES_tradnl"/>
+        </w:rPr>
+      </w:pPr>
+      <w:r>
+        <w:rPr>
+          <w:lang w:val="es-ES_tradnl"/>
+        </w:rPr>
+        <w:t>El sistema realiza la transacción</w:t>
+      </w:r>
+    </w:p>
+    <w:p>
+      <w:pPr>
+        <w:pStyle w:val="Prrafodelista"/>
+        <w:numPr>
+          <w:ilvl w:val="1"/>
+          <w:numId w:val="1"/>
+        </w:numPr>
+        <w:rPr>
+          <w:lang w:val="es-ES_tradnl"/>
+        </w:rPr>
+      </w:pPr>
+      <w:r>
+        <w:rPr>
+          <w:lang w:val="es-ES_tradnl"/>
+        </w:rPr>
+        <w:t xml:space="preserve">El sistema mantiene la </w:t>
+      </w:r>
+      <w:proofErr w:type="spellStart"/>
+      <w:r>
+        <w:rPr>
+          <w:lang w:val="es-ES_tradnl"/>
+        </w:rPr>
+        <w:t>masterkey</w:t>
+      </w:r>
+      <w:proofErr w:type="spellEnd"/>
+      <w:r>
+        <w:rPr>
+          <w:lang w:val="es-ES_tradnl"/>
+        </w:rPr>
+        <w:t xml:space="preserve"> mientras dure la sesión</w:t>
+      </w:r>
+    </w:p>
+    <w:bookmarkEnd w:id="6"/>
+    <w:bookmarkEnd w:id="7"/>
+    <w:p>
+      <w:pPr>
+        <w:rPr>
+          <w:lang w:val="es-ES_tradnl"/>
+        </w:rPr>
+      </w:pPr>
+    </w:p>
+    <w:p>
+      <w:pPr>
         <w:rPr>
           <w:lang w:val="es-ES_tradnl"/>
         </w:rPr>
@@ -1187,10 +1887,10 @@
           <w:lang w:val="es-ES"/>
         </w:rPr>
         <w:drawing>
-          <wp:inline distT="0" distB="0" distL="0" distR="0" wp14:anchorId="2AB53963" wp14:editId="68963338">
-            <wp:extent cx="5612130" cy="3029901"/>
-            <wp:effectExtent l="0" t="0" r="1270" b="0"/>
-            <wp:docPr id="8" name="Imagen 8"/>
+          <wp:inline distT="0" distB="0" distL="0" distR="0" wp14:anchorId="121A2609" wp14:editId="593E421A">
+            <wp:extent cx="5612130" cy="5078911"/>
+            <wp:effectExtent l="0" t="0" r="1270" b="1270"/>
+            <wp:docPr id="2" name="Imagen 2"/>
             <wp:cNvGraphicFramePr>
               <a:graphicFrameLocks xmlns:a="http://schemas.openxmlformats.org/drawingml/2006/main" noChangeAspect="1"/>
             </wp:cNvGraphicFramePr>
@@ -1198,7 +1898,7 @@
               <a:graphicData uri="http://schemas.openxmlformats.org/drawingml/2006/picture">
                 <pic:pic xmlns:pic="http://schemas.openxmlformats.org/drawingml/2006/picture">
                   <pic:nvPicPr>
-                    <pic:cNvPr id="0" name="Picture 8"/>
+                    <pic:cNvPr id="0" name="Picture 2"/>
                     <pic:cNvPicPr>
                       <a:picLocks noChangeAspect="1" noChangeArrowheads="1"/>
                     </pic:cNvPicPr>
@@ -1219,7 +1919,7 @@
                   <pic:spPr bwMode="auto">
                     <a:xfrm>
                       <a:off x="0" y="0"/>
-                      <a:ext cx="5612130" cy="3029901"/>
+                      <a:ext cx="5612130" cy="5078911"/>
                     </a:xfrm>
                     <a:prstGeom prst="rect">
                       <a:avLst/>
@@ -1238,32 +1938,32 @@
     </w:p>
     <w:p>
       <w:pPr>
-        <w:ind w:left="360"/>
-        <w:rPr>
-          <w:lang w:val="es-ES_tradnl"/>
-        </w:rPr>
-      </w:pPr>
-    </w:p>
-    <w:p>
-      <w:pPr>
         <w:pStyle w:val="Ttulo2"/>
         <w:rPr>
           <w:lang w:val="es-ES_tradnl"/>
         </w:rPr>
       </w:pPr>
-      <w:bookmarkStart w:id="2" w:name="OLE_LINK5"/>
-      <w:bookmarkStart w:id="3" w:name="OLE_LINK6"/>
-      <w:bookmarkStart w:id="4" w:name="OLE_LINK7"/>
-      <w:bookmarkStart w:id="5" w:name="OLE_LINK8"/>
-      <w:r>
-        <w:rPr>
-          <w:lang w:val="es-ES_tradnl"/>
-        </w:rPr>
-        <w:t>Autenticación</w:t>
-      </w:r>
-    </w:p>
-    <w:bookmarkEnd w:id="4"/>
-    <w:bookmarkEnd w:id="5"/>
+      <w:r>
+        <w:rPr>
+          <w:lang w:val="es-ES_tradnl"/>
+        </w:rPr>
+        <w:t xml:space="preserve">Autenticación </w:t>
+      </w:r>
+      <w:proofErr w:type="spellStart"/>
+      <w:r>
+        <w:rPr>
+          <w:lang w:val="es-ES_tradnl"/>
+        </w:rPr>
+        <w:t>via</w:t>
+      </w:r>
+      <w:proofErr w:type="spellEnd"/>
+      <w:r>
+        <w:rPr>
+          <w:lang w:val="es-ES_tradnl"/>
+        </w:rPr>
+        <w:t xml:space="preserve"> token</w:t>
+      </w:r>
+    </w:p>
     <w:p>
       <w:pPr>
         <w:rPr>
@@ -1282,7 +1982,7 @@
         <w:rPr>
           <w:lang w:val="es-ES_tradnl"/>
         </w:rPr>
-        <w:t xml:space="preserve">Para autenticar a los usuarios dentro del sistema se utilizara un mecanismo de usuario y contraseña, una vez autenticado se utilizara la FIEL para implementar el mecanismo de </w:t>
+        <w:t xml:space="preserve">Para autenticar a un sistema cliente se utilizara el token proporcionado, una vez autenticado se utilizara la FIEL para implementar el mecanismo de </w:t>
       </w:r>
       <w:r>
         <w:rPr>
@@ -1325,7 +2025,7 @@
         <w:pStyle w:val="Prrafodelista"/>
         <w:numPr>
           <w:ilvl w:val="0"/>
-          <w:numId w:val="1"/>
+          <w:numId w:val="4"/>
         </w:numPr>
         <w:rPr>
           <w:lang w:val="es-ES_tradnl"/>
@@ -1335,7 +2035,31 @@
         <w:rPr>
           <w:lang w:val="es-ES_tradnl"/>
         </w:rPr>
-        <w:t>El usuario se autentica</w:t>
+        <w:t xml:space="preserve">El </w:t>
+      </w:r>
+      <w:r>
+        <w:rPr>
+          <w:lang w:val="es-ES_tradnl"/>
+        </w:rPr>
+        <w:t>sistema cliente</w:t>
+      </w:r>
+      <w:r>
+        <w:rPr>
+          <w:lang w:val="es-ES_tradnl"/>
+        </w:rPr>
+        <w:t xml:space="preserve"> se autentica utilizando </w:t>
+      </w:r>
+      <w:r>
+        <w:rPr>
+          <w:lang w:val="es-ES_tradnl"/>
+        </w:rPr>
+        <w:t>el token</w:t>
+      </w:r>
+      <w:r>
+        <w:rPr>
+          <w:lang w:val="es-ES_tradnl"/>
+        </w:rPr>
+        <w:t xml:space="preserve"> que se le entrego en el aprovisionamiento</w:t>
       </w:r>
     </w:p>
     <w:p>
@@ -1343,7 +2067,7 @@
         <w:pStyle w:val="Prrafodelista"/>
         <w:numPr>
           <w:ilvl w:val="0"/>
-          <w:numId w:val="1"/>
+          <w:numId w:val="4"/>
         </w:numPr>
         <w:rPr>
           <w:lang w:val="es-ES_tradnl"/>
@@ -1353,7 +2077,19 @@
         <w:rPr>
           <w:lang w:val="es-ES_tradnl"/>
         </w:rPr>
-        <w:t>El usuario solicita realizar una transacción en el sistema que debe ser confirmada utilizando la FIEL.</w:t>
+        <w:t xml:space="preserve">El sistema solicita </w:t>
+      </w:r>
+      <w:r>
+        <w:rPr>
+          <w:lang w:val="es-ES_tradnl"/>
+        </w:rPr>
+        <w:t xml:space="preserve">autenticar con la </w:t>
+      </w:r>
+      <w:r>
+        <w:rPr>
+          <w:lang w:val="es-ES_tradnl"/>
+        </w:rPr>
+        <w:t>FIEL</w:t>
       </w:r>
     </w:p>
     <w:p>
@@ -1361,7 +2097,7 @@
         <w:pStyle w:val="Prrafodelista"/>
         <w:numPr>
           <w:ilvl w:val="0"/>
-          <w:numId w:val="1"/>
+          <w:numId w:val="4"/>
         </w:numPr>
         <w:rPr>
           <w:lang w:val="es-ES_tradnl"/>
@@ -1371,19 +2107,7 @@
         <w:rPr>
           <w:lang w:val="es-ES_tradnl"/>
         </w:rPr>
-        <w:t>El sistema solicita</w:t>
-      </w:r>
-      <w:r>
-        <w:rPr>
-          <w:lang w:val="es-ES_tradnl"/>
-        </w:rPr>
-        <w:t xml:space="preserve"> la autorización</w:t>
-      </w:r>
-      <w:r>
-        <w:rPr>
-          <w:lang w:val="es-ES_tradnl"/>
-        </w:rPr>
-        <w:t xml:space="preserve"> utilizando la FIEL</w:t>
+        <w:t>EL sistema solicita la autorización utilizando la FIEL</w:t>
       </w:r>
     </w:p>
     <w:p>
@@ -1391,7 +2115,7 @@
         <w:pStyle w:val="Prrafodelista"/>
         <w:numPr>
           <w:ilvl w:val="1"/>
-          <w:numId w:val="1"/>
+          <w:numId w:val="4"/>
         </w:numPr>
         <w:rPr>
           <w:lang w:val="es-ES_tradnl"/>
@@ -1401,16 +2125,8 @@
         <w:rPr>
           <w:lang w:val="es-ES_tradnl"/>
         </w:rPr>
-        <w:t xml:space="preserve">El sistema obtiene la </w:t>
-      </w:r>
-      <w:proofErr w:type="spellStart"/>
-      <w:r>
-        <w:rPr>
-          <w:lang w:val="es-ES_tradnl"/>
-        </w:rPr>
-        <w:t>masterkey</w:t>
-      </w:r>
-      <w:proofErr w:type="spellEnd"/>
+        <w:t>El sistema obtiene la</w:t>
+      </w:r>
       <w:r>
         <w:rPr>
           <w:lang w:val="es-ES_tradnl"/>
@@ -1422,6 +2138,20 @@
         <w:rPr>
           <w:lang w:val="es-ES_tradnl"/>
         </w:rPr>
+        <w:t>sessionkey</w:t>
+      </w:r>
+      <w:proofErr w:type="spellEnd"/>
+      <w:r>
+        <w:rPr>
+          <w:lang w:val="es-ES_tradnl"/>
+        </w:rPr>
+        <w:t xml:space="preserve"> </w:t>
+      </w:r>
+      <w:proofErr w:type="spellStart"/>
+      <w:r>
+        <w:rPr>
+          <w:lang w:val="es-ES_tradnl"/>
+        </w:rPr>
         <w:t>encriptada</w:t>
       </w:r>
       <w:proofErr w:type="spellEnd"/>
@@ -1429,7 +2159,7 @@
         <w:rPr>
           <w:lang w:val="es-ES_tradnl"/>
         </w:rPr>
-        <w:t xml:space="preserve"> y la envía del lado del cliente(navegador)</w:t>
+        <w:t xml:space="preserve"> y la envía al sistema cliente</w:t>
       </w:r>
     </w:p>
     <w:p>
@@ -1437,7 +2167,7 @@
         <w:pStyle w:val="Prrafodelista"/>
         <w:numPr>
           <w:ilvl w:val="1"/>
-          <w:numId w:val="1"/>
+          <w:numId w:val="4"/>
         </w:numPr>
         <w:rPr>
           <w:lang w:val="es-ES_tradnl"/>
@@ -1447,19 +2177,7 @@
         <w:rPr>
           <w:lang w:val="es-ES_tradnl"/>
         </w:rPr>
-        <w:t xml:space="preserve">Dentro del navegador utilizando la clave privada y </w:t>
-      </w:r>
-      <w:r>
-        <w:rPr>
-          <w:lang w:val="es-ES_tradnl"/>
-        </w:rPr>
-        <w:t>clave de acceso</w:t>
-      </w:r>
-      <w:r>
-        <w:rPr>
-          <w:lang w:val="es-ES_tradnl"/>
-        </w:rPr>
-        <w:t xml:space="preserve"> de la FIEL se </w:t>
+        <w:t xml:space="preserve">El sistema cliente usando la Clave Privada y Clave de acceso de la FIEL </w:t>
       </w:r>
       <w:proofErr w:type="spellStart"/>
       <w:r>
@@ -1473,7 +2191,21 @@
         <w:rPr>
           <w:lang w:val="es-ES_tradnl"/>
         </w:rPr>
-        <w:t xml:space="preserve"> y se envía de regreso al servidor</w:t>
+        <w:t xml:space="preserve"> la </w:t>
+      </w:r>
+      <w:proofErr w:type="spellStart"/>
+      <w:r>
+        <w:rPr>
+          <w:lang w:val="es-ES_tradnl"/>
+        </w:rPr>
+        <w:t>sessionkey</w:t>
+      </w:r>
+      <w:proofErr w:type="spellEnd"/>
+      <w:r>
+        <w:rPr>
+          <w:lang w:val="es-ES_tradnl"/>
+        </w:rPr>
+        <w:t xml:space="preserve"> y la envía de regreso al servidor</w:t>
       </w:r>
     </w:p>
     <w:p>
@@ -1481,7 +2213,7 @@
         <w:pStyle w:val="Prrafodelista"/>
         <w:numPr>
           <w:ilvl w:val="1"/>
-          <w:numId w:val="1"/>
+          <w:numId w:val="4"/>
         </w:numPr>
         <w:rPr>
           <w:lang w:val="es-ES_tradnl"/>
@@ -1498,36 +2230,44 @@
         <w:rPr>
           <w:lang w:val="es-ES_tradnl"/>
         </w:rPr>
+        <w:t>sessionkey</w:t>
+      </w:r>
+      <w:proofErr w:type="spellEnd"/>
+      <w:r>
+        <w:rPr>
+          <w:lang w:val="es-ES_tradnl"/>
+        </w:rPr>
+        <w:t xml:space="preserve"> </w:t>
+      </w:r>
+      <w:proofErr w:type="spellStart"/>
+      <w:r>
+        <w:rPr>
+          <w:lang w:val="es-ES_tradnl"/>
+        </w:rPr>
+        <w:t>desencripta</w:t>
+      </w:r>
+      <w:proofErr w:type="spellEnd"/>
+      <w:r>
+        <w:rPr>
+          <w:lang w:val="es-ES_tradnl"/>
+        </w:rPr>
+        <w:t xml:space="preserve"> la </w:t>
+      </w:r>
+      <w:proofErr w:type="spellStart"/>
+      <w:r>
+        <w:rPr>
+          <w:lang w:val="es-ES_tradnl"/>
+        </w:rPr>
         <w:t>masterkey</w:t>
       </w:r>
       <w:proofErr w:type="spellEnd"/>
-      <w:r>
-        <w:rPr>
-          <w:lang w:val="es-ES_tradnl"/>
-        </w:rPr>
-        <w:t xml:space="preserve"> </w:t>
-      </w:r>
-      <w:proofErr w:type="spellStart"/>
-      <w:r>
-        <w:rPr>
-          <w:lang w:val="es-ES_tradnl"/>
-        </w:rPr>
-        <w:t>desencripta</w:t>
-      </w:r>
-      <w:proofErr w:type="spellEnd"/>
-      <w:r>
-        <w:rPr>
-          <w:lang w:val="es-ES_tradnl"/>
-        </w:rPr>
-        <w:t xml:space="preserve"> la clave de acceso del CSD</w:t>
-      </w:r>
     </w:p>
     <w:p>
       <w:pPr>
         <w:pStyle w:val="Prrafodelista"/>
         <w:numPr>
           <w:ilvl w:val="1"/>
-          <w:numId w:val="1"/>
+          <w:numId w:val="4"/>
         </w:numPr>
         <w:rPr>
           <w:lang w:val="es-ES_tradnl"/>
@@ -1537,7 +2277,79 @@
         <w:rPr>
           <w:lang w:val="es-ES_tradnl"/>
         </w:rPr>
-        <w:t>El sistema realiza la transacción</w:t>
+        <w:t xml:space="preserve">El sistema genera una </w:t>
+      </w:r>
+      <w:proofErr w:type="spellStart"/>
+      <w:r>
+        <w:rPr>
+          <w:lang w:val="es-ES_tradnl"/>
+        </w:rPr>
+        <w:t>sessionkey</w:t>
+      </w:r>
+      <w:proofErr w:type="spellEnd"/>
+      <w:r>
+        <w:rPr>
+          <w:lang w:val="es-ES_tradnl"/>
+        </w:rPr>
+        <w:t xml:space="preserve"> nueva</w:t>
+      </w:r>
+    </w:p>
+    <w:p>
+      <w:pPr>
+        <w:pStyle w:val="Prrafodelista"/>
+        <w:numPr>
+          <w:ilvl w:val="2"/>
+          <w:numId w:val="4"/>
+        </w:numPr>
+        <w:rPr>
+          <w:lang w:val="es-ES_tradnl"/>
+        </w:rPr>
+      </w:pPr>
+      <w:r>
+        <w:rPr>
+          <w:lang w:val="es-ES_tradnl"/>
+        </w:rPr>
+        <w:t xml:space="preserve">La </w:t>
+      </w:r>
+      <w:proofErr w:type="spellStart"/>
+      <w:r>
+        <w:rPr>
+          <w:lang w:val="es-ES_tradnl"/>
+        </w:rPr>
+        <w:t>sessionkey</w:t>
+      </w:r>
+      <w:proofErr w:type="spellEnd"/>
+      <w:r>
+        <w:rPr>
+          <w:lang w:val="es-ES_tradnl"/>
+        </w:rPr>
+        <w:t xml:space="preserve"> nueva tendrá una vigencia</w:t>
+      </w:r>
+      <w:r>
+        <w:rPr>
+          <w:lang w:val="es-ES_tradnl"/>
+        </w:rPr>
+        <w:t xml:space="preserve">, </w:t>
+      </w:r>
+      <w:commentRangeStart w:id="8"/>
+      <w:r>
+        <w:rPr>
+          <w:lang w:val="es-ES_tradnl"/>
+        </w:rPr>
+        <w:t>incluirá el RFC del Cliente</w:t>
+      </w:r>
+      <w:commentRangeEnd w:id="8"/>
+      <w:r>
+        <w:rPr>
+          <w:rStyle w:val="Refdecomentario"/>
+        </w:rPr>
+        <w:commentReference w:id="8"/>
+      </w:r>
+      <w:r>
+        <w:rPr>
+          <w:lang w:val="es-ES_tradnl"/>
+        </w:rPr>
+        <w:t xml:space="preserve"> </w:t>
       </w:r>
     </w:p>
     <w:p>
@@ -1545,7 +2357,7 @@
         <w:pStyle w:val="Prrafodelista"/>
         <w:numPr>
           <w:ilvl w:val="1"/>
-          <w:numId w:val="1"/>
+          <w:numId w:val="4"/>
         </w:numPr>
         <w:rPr>
           <w:lang w:val="es-ES_tradnl"/>
@@ -1555,7 +2367,21 @@
         <w:rPr>
           <w:lang w:val="es-ES_tradnl"/>
         </w:rPr>
-        <w:t xml:space="preserve">El sistema mantiene la </w:t>
+        <w:t xml:space="preserve">El sistema </w:t>
+      </w:r>
+      <w:proofErr w:type="spellStart"/>
+      <w:r>
+        <w:rPr>
+          <w:lang w:val="es-ES_tradnl"/>
+        </w:rPr>
+        <w:t>encripta</w:t>
+      </w:r>
+      <w:proofErr w:type="spellEnd"/>
+      <w:r>
+        <w:rPr>
+          <w:lang w:val="es-ES_tradnl"/>
+        </w:rPr>
+        <w:t xml:space="preserve"> la </w:t>
       </w:r>
       <w:proofErr w:type="spellStart"/>
       <w:r>
@@ -1569,6 +2395,150 @@
         <w:rPr>
           <w:lang w:val="es-ES_tradnl"/>
         </w:rPr>
+        <w:t xml:space="preserve"> con la </w:t>
+      </w:r>
+      <w:proofErr w:type="spellStart"/>
+      <w:r>
+        <w:rPr>
+          <w:lang w:val="es-ES_tradnl"/>
+        </w:rPr>
+        <w:t>sessionkey</w:t>
+      </w:r>
+      <w:proofErr w:type="spellEnd"/>
+      <w:r>
+        <w:rPr>
+          <w:lang w:val="es-ES_tradnl"/>
+        </w:rPr>
+        <w:t xml:space="preserve"> nueva y la almacena en base de datos</w:t>
+      </w:r>
+    </w:p>
+    <w:p>
+      <w:pPr>
+        <w:pStyle w:val="Prrafodelista"/>
+        <w:numPr>
+          <w:ilvl w:val="1"/>
+          <w:numId w:val="4"/>
+        </w:numPr>
+        <w:rPr>
+          <w:lang w:val="es-ES_tradnl"/>
+        </w:rPr>
+      </w:pPr>
+      <w:r>
+        <w:rPr>
+          <w:lang w:val="es-ES_tradnl"/>
+        </w:rPr>
+        <w:t>El sistema envía</w:t>
+      </w:r>
+      <w:r>
+        <w:rPr>
+          <w:lang w:val="es-ES_tradnl"/>
+        </w:rPr>
+        <w:t xml:space="preserve"> el token para realizar transacciones </w:t>
+      </w:r>
+      <w:r>
+        <w:rPr>
+          <w:lang w:val="es-ES_tradnl"/>
+        </w:rPr>
+        <w:t>al sistema cliente</w:t>
+      </w:r>
+    </w:p>
+    <w:p>
+      <w:pPr>
+        <w:pStyle w:val="Prrafodelista"/>
+        <w:numPr>
+          <w:ilvl w:val="2"/>
+          <w:numId w:val="4"/>
+        </w:numPr>
+        <w:rPr>
+          <w:lang w:val="es-ES_tradnl"/>
+        </w:rPr>
+      </w:pPr>
+      <w:r>
+        <w:rPr>
+          <w:lang w:val="es-ES_tradnl"/>
+        </w:rPr>
+        <w:t xml:space="preserve">El token incluye la </w:t>
+      </w:r>
+      <w:proofErr w:type="spellStart"/>
+      <w:r>
+        <w:rPr>
+          <w:lang w:val="es-ES_tradnl"/>
+        </w:rPr>
+        <w:t>sessionkey</w:t>
+      </w:r>
+      <w:proofErr w:type="spellEnd"/>
+    </w:p>
+    <w:p>
+      <w:pPr>
+        <w:pStyle w:val="Prrafodelista"/>
+        <w:numPr>
+          <w:ilvl w:val="0"/>
+          <w:numId w:val="4"/>
+        </w:numPr>
+        <w:rPr>
+          <w:lang w:val="es-ES_tradnl"/>
+        </w:rPr>
+      </w:pPr>
+      <w:r>
+        <w:rPr>
+          <w:lang w:val="es-ES_tradnl"/>
+        </w:rPr>
+        <w:t>El sistema cliente envía</w:t>
+      </w:r>
+      <w:r>
+        <w:rPr>
+          <w:lang w:val="es-ES_tradnl"/>
+        </w:rPr>
+        <w:t xml:space="preserve"> una solicitud de transacción</w:t>
+      </w:r>
+      <w:r>
+        <w:rPr>
+          <w:lang w:val="es-ES_tradnl"/>
+        </w:rPr>
+        <w:t xml:space="preserve"> con el token incluido</w:t>
+      </w:r>
+    </w:p>
+    <w:p>
+      <w:pPr>
+        <w:pStyle w:val="Prrafodelista"/>
+        <w:numPr>
+          <w:ilvl w:val="0"/>
+          <w:numId w:val="4"/>
+        </w:numPr>
+        <w:rPr>
+          <w:lang w:val="es-ES_tradnl"/>
+        </w:rPr>
+      </w:pPr>
+      <w:r>
+        <w:rPr>
+          <w:lang w:val="es-ES_tradnl"/>
+        </w:rPr>
+        <w:t xml:space="preserve">El sistema con el </w:t>
+      </w:r>
+      <w:r>
+        <w:rPr>
+          <w:lang w:val="es-ES_tradnl"/>
+        </w:rPr>
+        <w:t xml:space="preserve">token obtiene el </w:t>
+      </w:r>
+      <w:proofErr w:type="spellStart"/>
+      <w:r>
+        <w:rPr>
+          <w:lang w:val="es-ES_tradnl"/>
+        </w:rPr>
+        <w:t>sessionkey</w:t>
+      </w:r>
+      <w:proofErr w:type="spellEnd"/>
+      <w:r>
+        <w:rPr>
+          <w:lang w:val="es-ES_tradnl"/>
+        </w:rPr>
+        <w:t xml:space="preserve"> y</w:t>
+      </w:r>
+      <w:r>
+        <w:rPr>
+          <w:lang w:val="es-ES_tradnl"/>
+        </w:rPr>
         <w:t xml:space="preserve"> </w:t>
       </w:r>
       <w:proofErr w:type="spellStart"/>
@@ -1576,14 +2546,86 @@
         <w:rPr>
           <w:lang w:val="es-ES_tradnl"/>
         </w:rPr>
-        <w:t>desencriptada</w:t>
-      </w:r>
-      <w:proofErr w:type="spellEnd"/>
-      <w:r>
-        <w:rPr>
-          <w:lang w:val="es-ES_tradnl"/>
-        </w:rPr>
-        <w:t xml:space="preserve"> mientras dure la sesión</w:t>
+        <w:t>desencripta</w:t>
+      </w:r>
+      <w:proofErr w:type="spellEnd"/>
+      <w:r>
+        <w:rPr>
+          <w:lang w:val="es-ES_tradnl"/>
+        </w:rPr>
+        <w:t xml:space="preserve"> la </w:t>
+      </w:r>
+      <w:proofErr w:type="spellStart"/>
+      <w:r>
+        <w:rPr>
+          <w:lang w:val="es-ES_tradnl"/>
+        </w:rPr>
+        <w:t>masterkey</w:t>
+      </w:r>
+      <w:proofErr w:type="spellEnd"/>
+    </w:p>
+    <w:p>
+      <w:pPr>
+        <w:pStyle w:val="Prrafodelista"/>
+        <w:numPr>
+          <w:ilvl w:val="0"/>
+          <w:numId w:val="4"/>
+        </w:numPr>
+        <w:rPr>
+          <w:lang w:val="es-ES_tradnl"/>
+        </w:rPr>
+      </w:pPr>
+      <w:r>
+        <w:rPr>
+          <w:lang w:val="es-ES_tradnl"/>
+        </w:rPr>
+        <w:t xml:space="preserve">El sistema con la </w:t>
+      </w:r>
+      <w:proofErr w:type="spellStart"/>
+      <w:r>
+        <w:rPr>
+          <w:lang w:val="es-ES_tradnl"/>
+        </w:rPr>
+        <w:t>masterkey</w:t>
+      </w:r>
+      <w:proofErr w:type="spellEnd"/>
+      <w:r>
+        <w:rPr>
+          <w:lang w:val="es-ES_tradnl"/>
+        </w:rPr>
+        <w:t xml:space="preserve"> </w:t>
+      </w:r>
+      <w:proofErr w:type="spellStart"/>
+      <w:r>
+        <w:rPr>
+          <w:lang w:val="es-ES_tradnl"/>
+        </w:rPr>
+        <w:t>desencripta</w:t>
+      </w:r>
+      <w:proofErr w:type="spellEnd"/>
+      <w:r>
+        <w:rPr>
+          <w:lang w:val="es-ES_tradnl"/>
+        </w:rPr>
+        <w:t xml:space="preserve"> la clave de acceso del CSD</w:t>
+      </w:r>
+    </w:p>
+    <w:p>
+      <w:pPr>
+        <w:pStyle w:val="Prrafodelista"/>
+        <w:numPr>
+          <w:ilvl w:val="0"/>
+          <w:numId w:val="4"/>
+        </w:numPr>
+        <w:rPr>
+          <w:lang w:val="es-ES_tradnl"/>
+        </w:rPr>
+      </w:pPr>
+      <w:r>
+        <w:rPr>
+          <w:lang w:val="es-ES_tradnl"/>
+        </w:rPr>
+        <w:t>El sistema realiza la transacción</w:t>
       </w:r>
     </w:p>
     <w:p>
@@ -1606,10 +2648,10 @@
           <w:lang w:val="es-ES"/>
         </w:rPr>
         <w:drawing>
-          <wp:inline distT="0" distB="0" distL="0" distR="0" wp14:anchorId="36C97C53" wp14:editId="0126C276">
-            <wp:extent cx="5612130" cy="3726974"/>
-            <wp:effectExtent l="0" t="0" r="1270" b="6985"/>
-            <wp:docPr id="10" name="Imagen 10"/>
+          <wp:inline distT="0" distB="0" distL="0" distR="0" wp14:anchorId="06EF6E10" wp14:editId="0E1A3C9A">
+            <wp:extent cx="5612130" cy="6941988"/>
+            <wp:effectExtent l="0" t="0" r="1270" b="0"/>
+            <wp:docPr id="9" name="Imagen 5"/>
             <wp:cNvGraphicFramePr>
               <a:graphicFrameLocks xmlns:a="http://schemas.openxmlformats.org/drawingml/2006/main" noChangeAspect="1"/>
             </wp:cNvGraphicFramePr>
@@ -1617,498 +2659,7 @@
               <a:graphicData uri="http://schemas.openxmlformats.org/drawingml/2006/picture">
                 <pic:pic xmlns:pic="http://schemas.openxmlformats.org/drawingml/2006/picture">
                   <pic:nvPicPr>
-                    <pic:cNvPr id="0" name="Picture 10"/>
-                    <pic:cNvPicPr>
-                      <a:picLocks noChangeAspect="1" noChangeArrowheads="1"/>
-                    </pic:cNvPicPr>
-                  </pic:nvPicPr>
-                  <pic:blipFill>
-                    <a:blip r:embed="rId10">
-                      <a:extLst>
-                        <a:ext uri="{28A0092B-C50C-407E-A947-70E740481C1C}">
-                          <a14:useLocalDpi xmlns:a14="http://schemas.microsoft.com/office/drawing/2010/main" val="0"/>
-                        </a:ext>
-                      </a:extLst>
-                    </a:blip>
-                    <a:srcRect/>
-                    <a:stretch>
-                      <a:fillRect/>
-                    </a:stretch>
-                  </pic:blipFill>
-                  <pic:spPr bwMode="auto">
-                    <a:xfrm>
-                      <a:off x="0" y="0"/>
-                      <a:ext cx="5612130" cy="3726974"/>
-                    </a:xfrm>
-                    <a:prstGeom prst="rect">
-                      <a:avLst/>
-                    </a:prstGeom>
-                    <a:noFill/>
-                    <a:ln>
-                      <a:noFill/>
-                    </a:ln>
-                  </pic:spPr>
-                </pic:pic>
-              </a:graphicData>
-            </a:graphic>
-          </wp:inline>
-        </w:drawing>
-      </w:r>
-    </w:p>
-    <w:bookmarkEnd w:id="2"/>
-    <w:bookmarkEnd w:id="3"/>
-    <w:p>
-      <w:pPr>
-        <w:rPr>
-          <w:lang w:val="es-ES_tradnl"/>
-        </w:rPr>
-      </w:pPr>
-    </w:p>
-    <w:p>
-      <w:pPr>
-        <w:pStyle w:val="Ttulo2"/>
-        <w:rPr>
-          <w:lang w:val="es-ES_tradnl"/>
-        </w:rPr>
-      </w:pPr>
-      <w:r>
-        <w:rPr>
-          <w:lang w:val="es-ES_tradnl"/>
-        </w:rPr>
-        <w:t xml:space="preserve">Autenticación </w:t>
-      </w:r>
-      <w:proofErr w:type="spellStart"/>
-      <w:r>
-        <w:rPr>
-          <w:lang w:val="es-ES_tradnl"/>
-        </w:rPr>
-        <w:t>via</w:t>
-      </w:r>
-      <w:proofErr w:type="spellEnd"/>
-      <w:r>
-        <w:rPr>
-          <w:lang w:val="es-ES_tradnl"/>
-        </w:rPr>
-        <w:t xml:space="preserve"> token</w:t>
-      </w:r>
-    </w:p>
-    <w:p>
-      <w:pPr>
-        <w:rPr>
-          <w:lang w:val="es-ES_tradnl"/>
-        </w:rPr>
-      </w:pPr>
-    </w:p>
-    <w:p>
-      <w:pPr>
-        <w:rPr>
-          <w:b/>
-          <w:lang w:val="es-ES_tradnl"/>
-        </w:rPr>
-      </w:pPr>
-      <w:r>
-        <w:rPr>
-          <w:lang w:val="es-ES_tradnl"/>
-        </w:rPr>
-        <w:t xml:space="preserve">Para autenticar a un sistema cliente se utilizara el token proporcionado, una vez autenticado se utilizara la FIEL para implementar el mecanismo de </w:t>
-      </w:r>
-      <w:r>
-        <w:rPr>
-          <w:b/>
-          <w:lang w:val="es-ES_tradnl"/>
-        </w:rPr>
-        <w:t>no repudio de transacciones.</w:t>
-      </w:r>
-    </w:p>
-    <w:p>
-      <w:pPr>
-        <w:rPr>
-          <w:b/>
-          <w:lang w:val="es-ES_tradnl"/>
-        </w:rPr>
-      </w:pPr>
-    </w:p>
-    <w:p>
-      <w:pPr>
-        <w:rPr>
-          <w:lang w:val="es-ES_tradnl"/>
-        </w:rPr>
-      </w:pPr>
-      <w:r>
-        <w:rPr>
-          <w:lang w:val="es-ES_tradnl"/>
-        </w:rPr>
-        <w:t>El Flujo es el siguiente:</w:t>
-      </w:r>
-    </w:p>
-    <w:p>
-      <w:pPr>
-        <w:rPr>
-          <w:lang w:val="es-ES_tradnl"/>
-        </w:rPr>
-      </w:pPr>
-    </w:p>
-    <w:p>
-      <w:pPr>
-        <w:pStyle w:val="Prrafodelista"/>
-        <w:numPr>
-          <w:ilvl w:val="0"/>
-          <w:numId w:val="4"/>
-        </w:numPr>
-        <w:rPr>
-          <w:lang w:val="es-ES_tradnl"/>
-        </w:rPr>
-      </w:pPr>
-      <w:r>
-        <w:rPr>
-          <w:lang w:val="es-ES_tradnl"/>
-        </w:rPr>
-        <w:t xml:space="preserve">El </w:t>
-      </w:r>
-      <w:r>
-        <w:rPr>
-          <w:lang w:val="es-ES_tradnl"/>
-        </w:rPr>
-        <w:t>sistema cliente</w:t>
-      </w:r>
-      <w:r>
-        <w:rPr>
-          <w:lang w:val="es-ES_tradnl"/>
-        </w:rPr>
-        <w:t xml:space="preserve"> se autentica utilizando </w:t>
-      </w:r>
-      <w:r>
-        <w:rPr>
-          <w:lang w:val="es-ES_tradnl"/>
-        </w:rPr>
-        <w:t>el token</w:t>
-      </w:r>
-      <w:r>
-        <w:rPr>
-          <w:lang w:val="es-ES_tradnl"/>
-        </w:rPr>
-        <w:t xml:space="preserve"> en el sistema(Producto PSRDD).</w:t>
-      </w:r>
-    </w:p>
-    <w:p>
-      <w:pPr>
-        <w:pStyle w:val="Ttulo2"/>
-        <w:rPr>
-          <w:lang w:val="es-ES_tradnl"/>
-        </w:rPr>
-      </w:pPr>
-      <w:r>
-        <w:rPr>
-          <w:lang w:val="es-ES_tradnl"/>
-        </w:rPr>
-        <w:t>Fin de Sesión</w:t>
-      </w:r>
-    </w:p>
-    <w:p>
-      <w:pPr>
-        <w:rPr>
-          <w:lang w:val="es-ES_tradnl"/>
-        </w:rPr>
-      </w:pPr>
-    </w:p>
-    <w:p>
-      <w:pPr>
-        <w:rPr>
-          <w:lang w:val="es-ES_tradnl"/>
-        </w:rPr>
-      </w:pPr>
-      <w:r>
-        <w:rPr>
-          <w:lang w:val="es-ES_tradnl"/>
-        </w:rPr>
-        <w:t>Cuando la sesión de un Usuario termina ocurre lo siguiente:</w:t>
-      </w:r>
-    </w:p>
-    <w:p>
-      <w:pPr>
-        <w:rPr>
-          <w:lang w:val="es-ES_tradnl"/>
-        </w:rPr>
-      </w:pPr>
-    </w:p>
-    <w:p>
-      <w:pPr>
-        <w:pStyle w:val="Prrafodelista"/>
-        <w:numPr>
-          <w:ilvl w:val="0"/>
-          <w:numId w:val="3"/>
-        </w:numPr>
-        <w:rPr>
-          <w:lang w:val="es-ES_tradnl"/>
-        </w:rPr>
-      </w:pPr>
-      <w:r>
-        <w:rPr>
-          <w:lang w:val="es-ES_tradnl"/>
-        </w:rPr>
-        <w:t>El usuario solicita al sistema terminar su sesión.</w:t>
-      </w:r>
-    </w:p>
-    <w:p>
-      <w:pPr>
-        <w:pStyle w:val="Prrafodelista"/>
-        <w:numPr>
-          <w:ilvl w:val="0"/>
-          <w:numId w:val="3"/>
-        </w:numPr>
-        <w:rPr>
-          <w:lang w:val="es-ES_tradnl"/>
-        </w:rPr>
-      </w:pPr>
-      <w:bookmarkStart w:id="6" w:name="OLE_LINK1"/>
-      <w:bookmarkStart w:id="7" w:name="OLE_LINK2"/>
-      <w:r>
-        <w:rPr>
-          <w:lang w:val="es-ES_tradnl"/>
-        </w:rPr>
-        <w:t xml:space="preserve">El sistema </w:t>
-      </w:r>
-      <w:proofErr w:type="spellStart"/>
-      <w:r>
-        <w:rPr>
-          <w:lang w:val="es-ES_tradnl"/>
-        </w:rPr>
-        <w:t>encripta</w:t>
-      </w:r>
-      <w:proofErr w:type="spellEnd"/>
-      <w:r>
-        <w:rPr>
-          <w:lang w:val="es-ES_tradnl"/>
-        </w:rPr>
-        <w:t xml:space="preserve"> la contraseña de la clave privada del CSD con una nueva </w:t>
-      </w:r>
-      <w:proofErr w:type="spellStart"/>
-      <w:r>
-        <w:rPr>
-          <w:lang w:val="es-ES_tradnl"/>
-        </w:rPr>
-        <w:t>masterkey</w:t>
-      </w:r>
-      <w:proofErr w:type="spellEnd"/>
-    </w:p>
-    <w:p>
-      <w:pPr>
-        <w:pStyle w:val="Prrafodelista"/>
-        <w:numPr>
-          <w:ilvl w:val="1"/>
-          <w:numId w:val="3"/>
-        </w:numPr>
-        <w:rPr>
-          <w:lang w:val="es-ES_tradnl"/>
-        </w:rPr>
-      </w:pPr>
-      <w:r>
-        <w:rPr>
-          <w:lang w:val="es-ES_tradnl"/>
-        </w:rPr>
-        <w:t xml:space="preserve">El sistema genera una </w:t>
-      </w:r>
-      <w:proofErr w:type="spellStart"/>
-      <w:r>
-        <w:rPr>
-          <w:lang w:val="es-ES_tradnl"/>
-        </w:rPr>
-        <w:t>masterkey</w:t>
-      </w:r>
-      <w:proofErr w:type="spellEnd"/>
-      <w:r>
-        <w:rPr>
-          <w:lang w:val="es-ES_tradnl"/>
-        </w:rPr>
-        <w:t xml:space="preserve"> nueva</w:t>
-      </w:r>
-    </w:p>
-    <w:p>
-      <w:pPr>
-        <w:pStyle w:val="Prrafodelista"/>
-        <w:numPr>
-          <w:ilvl w:val="1"/>
-          <w:numId w:val="3"/>
-        </w:numPr>
-        <w:rPr>
-          <w:lang w:val="es-ES_tradnl"/>
-        </w:rPr>
-      </w:pPr>
-      <w:r>
-        <w:rPr>
-          <w:lang w:val="es-ES_tradnl"/>
-        </w:rPr>
-        <w:t xml:space="preserve">El sistema </w:t>
-      </w:r>
-      <w:proofErr w:type="spellStart"/>
-      <w:r>
-        <w:rPr>
-          <w:lang w:val="es-ES_tradnl"/>
-        </w:rPr>
-        <w:t>desencripta</w:t>
-      </w:r>
-      <w:proofErr w:type="spellEnd"/>
-      <w:r>
-        <w:rPr>
-          <w:lang w:val="es-ES_tradnl"/>
-        </w:rPr>
-        <w:t xml:space="preserve"> la contraseña de la clave privada del CSD con la </w:t>
-      </w:r>
-      <w:proofErr w:type="spellStart"/>
-      <w:r>
-        <w:rPr>
-          <w:lang w:val="es-ES_tradnl"/>
-        </w:rPr>
-        <w:t>masterkey</w:t>
-      </w:r>
-      <w:proofErr w:type="spellEnd"/>
-      <w:r>
-        <w:rPr>
-          <w:lang w:val="es-ES_tradnl"/>
-        </w:rPr>
-        <w:t xml:space="preserve"> actual, la </w:t>
-      </w:r>
-      <w:proofErr w:type="spellStart"/>
-      <w:r>
-        <w:rPr>
-          <w:lang w:val="es-ES_tradnl"/>
-        </w:rPr>
-        <w:t>encripta</w:t>
-      </w:r>
-      <w:proofErr w:type="spellEnd"/>
-      <w:r>
-        <w:rPr>
-          <w:lang w:val="es-ES_tradnl"/>
-        </w:rPr>
-        <w:t xml:space="preserve"> con la </w:t>
-      </w:r>
-      <w:proofErr w:type="spellStart"/>
-      <w:r>
-        <w:rPr>
-          <w:lang w:val="es-ES_tradnl"/>
-        </w:rPr>
-        <w:t>masterkey</w:t>
-      </w:r>
-      <w:proofErr w:type="spellEnd"/>
-      <w:r>
-        <w:rPr>
-          <w:lang w:val="es-ES_tradnl"/>
-        </w:rPr>
-        <w:t xml:space="preserve"> nueva y la almacena </w:t>
-      </w:r>
-      <w:proofErr w:type="spellStart"/>
-      <w:r>
-        <w:rPr>
-          <w:lang w:val="es-ES_tradnl"/>
-        </w:rPr>
-        <w:t>encriptada</w:t>
-      </w:r>
-      <w:proofErr w:type="spellEnd"/>
-      <w:r>
-        <w:rPr>
-          <w:lang w:val="es-ES_tradnl"/>
-        </w:rPr>
-        <w:t>.</w:t>
-      </w:r>
-    </w:p>
-    <w:p>
-      <w:pPr>
-        <w:pStyle w:val="Prrafodelista"/>
-        <w:numPr>
-          <w:ilvl w:val="1"/>
-          <w:numId w:val="3"/>
-        </w:numPr>
-        <w:rPr>
-          <w:lang w:val="es-ES_tradnl"/>
-        </w:rPr>
-      </w:pPr>
-      <w:r>
-        <w:rPr>
-          <w:lang w:val="es-ES_tradnl"/>
-        </w:rPr>
-        <w:t xml:space="preserve">El sistema </w:t>
-      </w:r>
-      <w:proofErr w:type="spellStart"/>
-      <w:r>
-        <w:rPr>
-          <w:lang w:val="es-ES_tradnl"/>
-        </w:rPr>
-        <w:t>encripta</w:t>
-      </w:r>
-      <w:proofErr w:type="spellEnd"/>
-      <w:r>
-        <w:rPr>
-          <w:lang w:val="es-ES_tradnl"/>
-        </w:rPr>
-        <w:t xml:space="preserve"> la </w:t>
-      </w:r>
-      <w:proofErr w:type="spellStart"/>
-      <w:r>
-        <w:rPr>
-          <w:lang w:val="es-ES_tradnl"/>
-        </w:rPr>
-        <w:t>masterkey</w:t>
-      </w:r>
-      <w:proofErr w:type="spellEnd"/>
-      <w:r>
-        <w:rPr>
-          <w:lang w:val="es-ES_tradnl"/>
-        </w:rPr>
-        <w:t xml:space="preserve"> nueva con la clave publica de la FIEL y la almacena</w:t>
-      </w:r>
-    </w:p>
-    <w:bookmarkEnd w:id="6"/>
-    <w:bookmarkEnd w:id="7"/>
-    <w:p>
-      <w:pPr>
-        <w:pStyle w:val="Prrafodelista"/>
-        <w:numPr>
-          <w:ilvl w:val="0"/>
-          <w:numId w:val="3"/>
-        </w:numPr>
-        <w:rPr>
-          <w:lang w:val="es-ES_tradnl"/>
-        </w:rPr>
-      </w:pPr>
-      <w:r>
-        <w:rPr>
-          <w:lang w:val="es-ES_tradnl"/>
-        </w:rPr>
-        <w:t>La sesión finaliza exitosamente y se le avisa al usuario.</w:t>
-      </w:r>
-    </w:p>
-    <w:p>
-      <w:pPr>
-        <w:rPr>
-          <w:lang w:val="es-ES_tradnl"/>
-        </w:rPr>
-      </w:pPr>
-    </w:p>
-    <w:p>
-      <w:pPr>
-        <w:jc w:val="center"/>
-        <w:rPr>
-          <w:lang w:val="es-ES_tradnl"/>
-        </w:rPr>
-      </w:pPr>
-      <w:r>
-        <w:rPr>
-          <w:noProof/>
-          <w:lang w:val="es-ES"/>
-        </w:rPr>
-        <w:drawing>
-          <wp:inline distT="0" distB="0" distL="0" distR="0" wp14:anchorId="4BD501C4" wp14:editId="12C84082">
-            <wp:extent cx="5612130" cy="3150078"/>
-            <wp:effectExtent l="0" t="0" r="1270" b="0"/>
-            <wp:docPr id="11" name="Imagen 11"/>
-            <wp:cNvGraphicFramePr>
-              <a:graphicFrameLocks xmlns:a="http://schemas.openxmlformats.org/drawingml/2006/main" noChangeAspect="1"/>
-            </wp:cNvGraphicFramePr>
-            <a:graphic xmlns:a="http://schemas.openxmlformats.org/drawingml/2006/main">
-              <a:graphicData uri="http://schemas.openxmlformats.org/drawingml/2006/picture">
-                <pic:pic xmlns:pic="http://schemas.openxmlformats.org/drawingml/2006/picture">
-                  <pic:nvPicPr>
-                    <pic:cNvPr id="0" name="Picture 11"/>
+                    <pic:cNvPr id="0" name="Picture 5"/>
                     <pic:cNvPicPr>
                       <a:picLocks noChangeAspect="1" noChangeArrowheads="1"/>
                     </pic:cNvPicPr>
@@ -2129,7 +2680,7 @@
                   <pic:spPr bwMode="auto">
                     <a:xfrm>
                       <a:off x="0" y="0"/>
-                      <a:ext cx="5612130" cy="3150078"/>
+                      <a:ext cx="5612130" cy="6941988"/>
                     </a:xfrm>
                     <a:prstGeom prst="rect">
                       <a:avLst/>
@@ -2145,8 +2696,8 @@
           </wp:inline>
         </w:drawing>
       </w:r>
-      <w:bookmarkStart w:id="8" w:name="_GoBack"/>
-      <w:bookmarkEnd w:id="8"/>
+      <w:bookmarkStart w:id="9" w:name="_GoBack"/>
+      <w:bookmarkEnd w:id="9"/>
     </w:p>
     <w:p>
       <w:pPr>
@@ -2333,1421 +2884,6 @@
     <w:p>
       <w:pPr>
         <w:pStyle w:val="Ttulo1"/>
-        <w:rPr>
-          <w:lang w:val="es-ES_tradnl"/>
-        </w:rPr>
-      </w:pPr>
-    </w:p>
-    <w:p>
-      <w:pPr>
-        <w:pStyle w:val="Ttulo1"/>
-        <w:rPr>
-          <w:lang w:val="es-ES_tradnl"/>
-        </w:rPr>
-      </w:pPr>
-      <w:r>
-        <w:rPr>
-          <w:lang w:val="es-ES_tradnl"/>
-        </w:rPr>
-        <w:t>Expiración de sesión por inactividad</w:t>
-      </w:r>
-    </w:p>
-    <w:p>
-      <w:pPr>
-        <w:rPr>
-          <w:lang w:val="es-ES_tradnl"/>
-        </w:rPr>
-      </w:pPr>
-    </w:p>
-    <w:p>
-      <w:pPr>
-        <w:rPr>
-          <w:lang w:val="es-ES_tradnl"/>
-        </w:rPr>
-      </w:pPr>
-      <w:r>
-        <w:rPr>
-          <w:lang w:val="es-ES_tradnl"/>
-        </w:rPr>
-        <w:t>El aplicativo debe contar con sesiones que expiren después de máximo 10 minutos de inactividad. El reingreso deberá de solicitar de nuevo las credenciales.</w:t>
-      </w:r>
-    </w:p>
-    <w:p>
-      <w:pPr>
-        <w:rPr>
-          <w:lang w:val="es-ES_tradnl"/>
-        </w:rPr>
-      </w:pPr>
-    </w:p>
-    <w:p>
-      <w:pPr>
-        <w:rPr>
-          <w:color w:val="FF0000"/>
-          <w:lang w:val="es-ES_tradnl"/>
-        </w:rPr>
-      </w:pPr>
-      <w:r>
-        <w:rPr>
-          <w:color w:val="FF0000"/>
-          <w:lang w:val="es-ES_tradnl"/>
-        </w:rPr>
-        <w:t>Pantalla</w:t>
-      </w:r>
-    </w:p>
-    <w:p>
-      <w:pPr>
-        <w:pStyle w:val="Ttulo1"/>
-        <w:rPr>
-          <w:lang w:val="es-ES_tradnl"/>
-        </w:rPr>
-      </w:pPr>
-      <w:r>
-        <w:rPr>
-          <w:lang w:val="es-ES_tradnl"/>
-        </w:rPr>
-        <w:t>Línea base de seguridad</w:t>
-      </w:r>
-    </w:p>
-    <w:p>
-      <w:pPr>
-        <w:rPr>
-          <w:lang w:val="es-ES_tradnl"/>
-        </w:rPr>
-      </w:pPr>
-    </w:p>
-    <w:p>
-      <w:pPr>
-        <w:rPr>
-          <w:lang w:val="es-ES_tradnl"/>
-        </w:rPr>
-      </w:pPr>
-      <w:r>
-        <w:rPr>
-          <w:lang w:val="es-ES_tradnl"/>
-        </w:rPr>
-        <w:t>"El aplicativo debe tener aplicada una línea base de seguridad que debe incluir como mínimo:</w:t>
-      </w:r>
-    </w:p>
-    <w:p>
-      <w:pPr>
-        <w:rPr>
-          <w:lang w:val="es-ES_tradnl"/>
-        </w:rPr>
-      </w:pPr>
-      <w:r>
-        <w:rPr>
-          <w:lang w:val="es-ES_tradnl"/>
-        </w:rPr>
-        <w:t>- Implementación de autenticación de los usuarios (internos o clientes).</w:t>
-      </w:r>
-    </w:p>
-    <w:p>
-      <w:pPr>
-        <w:rPr>
-          <w:lang w:val="es-ES_tradnl"/>
-        </w:rPr>
-      </w:pPr>
-      <w:r>
-        <w:rPr>
-          <w:lang w:val="es-ES_tradnl"/>
-        </w:rPr>
-        <w:t>- Implementación de mecanismo de no repudio de transacciones.</w:t>
-      </w:r>
-    </w:p>
-    <w:p>
-      <w:pPr>
-        <w:rPr>
-          <w:lang w:val="es-ES_tradnl"/>
-        </w:rPr>
-      </w:pPr>
-      <w:r>
-        <w:rPr>
-          <w:lang w:val="es-ES_tradnl"/>
-        </w:rPr>
-        <w:t>- Protección contra inyección de código</w:t>
-      </w:r>
-    </w:p>
-    <w:p>
-      <w:pPr>
-        <w:rPr>
-          <w:lang w:val="es-ES_tradnl"/>
-        </w:rPr>
-      </w:pPr>
-      <w:r>
-        <w:rPr>
-          <w:lang w:val="es-ES_tradnl"/>
-        </w:rPr>
-        <w:t>- Inicio de sesión seguro</w:t>
-      </w:r>
-    </w:p>
-    <w:p>
-      <w:pPr>
-        <w:rPr>
-          <w:lang w:val="es-ES_tradnl"/>
-        </w:rPr>
-      </w:pPr>
-      <w:r>
-        <w:rPr>
-          <w:lang w:val="es-ES_tradnl"/>
-        </w:rPr>
-        <w:t>- Validación de datos de entrada / salida para evitar errores en el procesamiento de la información.</w:t>
-      </w:r>
-    </w:p>
-    <w:p>
-      <w:pPr>
-        <w:rPr>
-          <w:lang w:val="es-ES_tradnl"/>
-        </w:rPr>
-      </w:pPr>
-      <w:r>
-        <w:rPr>
-          <w:lang w:val="es-ES_tradnl"/>
-        </w:rPr>
-        <w:t>- Manejo de errores.</w:t>
-      </w:r>
-    </w:p>
-    <w:p>
-      <w:pPr>
-        <w:rPr>
-          <w:lang w:val="es-ES_tradnl"/>
-        </w:rPr>
-      </w:pPr>
-      <w:r>
-        <w:rPr>
-          <w:lang w:val="es-ES_tradnl"/>
-        </w:rPr>
-        <w:t>- Endurecer el sistema. (</w:t>
-      </w:r>
-      <w:proofErr w:type="spellStart"/>
-      <w:r>
-        <w:rPr>
-          <w:lang w:val="es-ES_tradnl"/>
-        </w:rPr>
-        <w:t>Hardening</w:t>
-      </w:r>
-      <w:proofErr w:type="spellEnd"/>
-      <w:r>
-        <w:rPr>
-          <w:lang w:val="es-ES_tradnl"/>
-        </w:rPr>
-        <w:t>)</w:t>
-      </w:r>
-    </w:p>
-    <w:p>
-      <w:pPr>
-        <w:rPr>
-          <w:lang w:val="es-ES_tradnl"/>
-        </w:rPr>
-      </w:pPr>
-    </w:p>
-    <w:p>
-      <w:pPr>
-        <w:rPr>
-          <w:lang w:val="es-ES_tradnl"/>
-        </w:rPr>
-      </w:pPr>
-      <w:r>
-        <w:rPr>
-          <w:lang w:val="es-ES_tradnl"/>
-        </w:rPr>
-        <w:t>Los activos (aplicativos, servidores, bases de datos, dispositivos de red, etc.) del centro de datos que dan soporte al proceso de CFDI deben tener contar con líneas base de seguridad documentadas e implementadas, que consideren como mínimo:</w:t>
-      </w:r>
-    </w:p>
-    <w:p>
-      <w:pPr>
-        <w:rPr>
-          <w:lang w:val="es-ES_tradnl"/>
-        </w:rPr>
-      </w:pPr>
-      <w:r>
-        <w:rPr>
-          <w:lang w:val="es-ES_tradnl"/>
-        </w:rPr>
-        <w:t>- Protección del BIOS en arranque de los sistemas.</w:t>
-      </w:r>
-    </w:p>
-    <w:p>
-      <w:pPr>
-        <w:rPr>
-          <w:lang w:val="es-ES_tradnl"/>
-        </w:rPr>
-      </w:pPr>
-      <w:r>
-        <w:rPr>
-          <w:lang w:val="es-ES_tradnl"/>
-        </w:rPr>
-        <w:t xml:space="preserve">- </w:t>
-      </w:r>
-      <w:proofErr w:type="spellStart"/>
-      <w:r>
-        <w:rPr>
-          <w:lang w:val="es-ES_tradnl"/>
-        </w:rPr>
-        <w:t>Deshabilitación</w:t>
-      </w:r>
-      <w:proofErr w:type="spellEnd"/>
-      <w:r>
-        <w:rPr>
-          <w:lang w:val="es-ES_tradnl"/>
-        </w:rPr>
-        <w:t xml:space="preserve"> de unidades de almacenamiento removibles.</w:t>
-      </w:r>
-    </w:p>
-    <w:p>
-      <w:pPr>
-        <w:rPr>
-          <w:lang w:val="es-ES_tradnl"/>
-        </w:rPr>
-      </w:pPr>
-      <w:r>
-        <w:rPr>
-          <w:lang w:val="es-ES_tradnl"/>
-        </w:rPr>
-        <w:t>- Instalación del S.O. en partición exclusiva.</w:t>
-      </w:r>
-    </w:p>
-    <w:p>
-      <w:pPr>
-        <w:rPr>
-          <w:lang w:val="es-ES_tradnl"/>
-        </w:rPr>
-      </w:pPr>
-      <w:r>
-        <w:rPr>
-          <w:lang w:val="es-ES_tradnl"/>
-        </w:rPr>
-        <w:t>- Inhabilitación de puertos, protocolos usuarios y servicios innecesarios.</w:t>
-      </w:r>
-    </w:p>
-    <w:p>
-      <w:pPr>
-        <w:rPr>
-          <w:lang w:val="es-ES_tradnl"/>
-        </w:rPr>
-      </w:pPr>
-      <w:r>
-        <w:rPr>
-          <w:lang w:val="es-ES_tradnl"/>
-        </w:rPr>
-        <w:t>- Recomendaciones de seguridad del fabricante del equipo y sistema operativo."</w:t>
-      </w:r>
-    </w:p>
-    <w:p>
-      <w:pPr>
-        <w:rPr>
-          <w:lang w:val="es-ES_tradnl"/>
-        </w:rPr>
-      </w:pPr>
-    </w:p>
-    <w:p>
-      <w:pPr>
-        <w:rPr>
-          <w:color w:val="FF0000"/>
-          <w:lang w:val="es-ES_tradnl"/>
-        </w:rPr>
-      </w:pPr>
-      <w:r>
-        <w:rPr>
-          <w:color w:val="FF0000"/>
-          <w:lang w:val="es-ES_tradnl"/>
-        </w:rPr>
-        <w:t>Documento con configuración y línea base de seguridad del aplicativo, listado de activos, versión del sistema.</w:t>
-      </w:r>
-    </w:p>
-    <w:p>
-      <w:pPr>
-        <w:pStyle w:val="Ttulo1"/>
-        <w:rPr>
-          <w:lang w:val="es-ES_tradnl"/>
-        </w:rPr>
-      </w:pPr>
-      <w:r>
-        <w:rPr>
-          <w:lang w:val="es-ES_tradnl"/>
-        </w:rPr>
-        <w:t>Implementar controles de validación de integridad de datos</w:t>
-      </w:r>
-      <w:r>
-        <w:rPr>
-          <w:lang w:val="es-ES_tradnl"/>
-        </w:rPr>
-        <w:tab/>
-      </w:r>
-    </w:p>
-    <w:p>
-      <w:pPr>
-        <w:rPr>
-          <w:lang w:val="es-ES_tradnl"/>
-        </w:rPr>
-      </w:pPr>
-    </w:p>
-    <w:p>
-      <w:pPr>
-        <w:rPr>
-          <w:lang w:val="es-ES_tradnl"/>
-        </w:rPr>
-      </w:pPr>
-      <w:r>
-        <w:rPr>
-          <w:lang w:val="es-ES_tradnl"/>
-        </w:rPr>
-        <w:t>"Deberán de existir procesos y procedimientos para la gestión de la integridad de la información almacenada y gestionada en servicio.</w:t>
-      </w:r>
-    </w:p>
-    <w:p>
-      <w:pPr>
-        <w:rPr>
-          <w:lang w:val="es-ES_tradnl"/>
-        </w:rPr>
-      </w:pPr>
-    </w:p>
-    <w:p>
-      <w:pPr>
-        <w:rPr>
-          <w:lang w:val="es-ES_tradnl"/>
-        </w:rPr>
-      </w:pPr>
-      <w:r>
-        <w:rPr>
-          <w:lang w:val="es-ES_tradnl"/>
-        </w:rPr>
-        <w:t>Implementar un proceso de monitoreo que detalle el mecanismo de control de cambios realizados sobre la información sensible de los contribuyentes y los documentos digitales.</w:t>
-      </w:r>
-    </w:p>
-    <w:p>
-      <w:pPr>
-        <w:rPr>
-          <w:lang w:val="es-ES_tradnl"/>
-        </w:rPr>
-      </w:pPr>
-    </w:p>
-    <w:p>
-      <w:pPr>
-        <w:rPr>
-          <w:lang w:val="es-ES_tradnl"/>
-        </w:rPr>
-      </w:pPr>
-      <w:r>
-        <w:rPr>
-          <w:lang w:val="es-ES_tradnl"/>
-        </w:rPr>
-        <w:t>Se debe de validar que la información es consistente e integra, que los registros no se pueden cambiar sin que se generen alertas.</w:t>
-      </w:r>
-    </w:p>
-    <w:p>
-      <w:pPr>
-        <w:rPr>
-          <w:lang w:val="es-ES_tradnl"/>
-        </w:rPr>
-      </w:pPr>
-    </w:p>
-    <w:p>
-      <w:pPr>
-        <w:rPr>
-          <w:lang w:val="es-ES_tradnl"/>
-        </w:rPr>
-      </w:pPr>
-      <w:r>
-        <w:rPr>
-          <w:lang w:val="es-ES_tradnl"/>
-        </w:rPr>
-        <w:t>Se deberán de implementar medios para validar y mantener la integridad de la información."</w:t>
-      </w:r>
-    </w:p>
-    <w:p>
-      <w:pPr>
-        <w:rPr>
-          <w:lang w:val="es-ES_tradnl"/>
-        </w:rPr>
-      </w:pPr>
-    </w:p>
-    <w:p>
-      <w:pPr>
-        <w:rPr>
-          <w:lang w:val="es-ES_tradnl"/>
-        </w:rPr>
-      </w:pPr>
-    </w:p>
-    <w:p>
-      <w:pPr>
-        <w:pStyle w:val="Ttulo1"/>
-        <w:rPr>
-          <w:lang w:val="es-ES_tradnl"/>
-        </w:rPr>
-      </w:pPr>
-      <w:r>
-        <w:rPr>
-          <w:lang w:val="es-ES_tradnl"/>
-        </w:rPr>
-        <w:t>Implementar controles de validación de seguridad de la aplicación.</w:t>
-      </w:r>
-      <w:r>
-        <w:rPr>
-          <w:lang w:val="es-ES_tradnl"/>
-        </w:rPr>
-        <w:tab/>
-      </w:r>
-    </w:p>
-    <w:p>
-      <w:pPr>
-        <w:rPr>
-          <w:lang w:val="es-ES_tradnl"/>
-        </w:rPr>
-      </w:pPr>
-    </w:p>
-    <w:p>
-      <w:pPr>
-        <w:rPr>
-          <w:lang w:val="es-ES_tradnl"/>
-        </w:rPr>
-      </w:pPr>
-      <w:r>
-        <w:rPr>
-          <w:lang w:val="es-ES_tradnl"/>
-        </w:rPr>
-        <w:t>"Debe existir una política y procedimientos para llevar a cabo la validación de la seguridad del aplicativo. Considerando las pruebas de seguridad para al menos los  siguientes rubros:</w:t>
-      </w:r>
-    </w:p>
-    <w:p>
-      <w:pPr>
-        <w:rPr>
-          <w:lang w:val="es-ES_tradnl"/>
-        </w:rPr>
-      </w:pPr>
-    </w:p>
-    <w:p>
-      <w:pPr>
-        <w:rPr>
-          <w:lang w:val="es-ES_tradnl"/>
-        </w:rPr>
-      </w:pPr>
-      <w:r>
-        <w:rPr>
-          <w:lang w:val="es-ES_tradnl"/>
-        </w:rPr>
-        <w:t xml:space="preserve">A1: SQL </w:t>
-      </w:r>
-      <w:proofErr w:type="spellStart"/>
-      <w:r>
-        <w:rPr>
-          <w:lang w:val="es-ES_tradnl"/>
-        </w:rPr>
-        <w:t>Injection</w:t>
-      </w:r>
-      <w:proofErr w:type="spellEnd"/>
-      <w:r>
-        <w:rPr>
-          <w:lang w:val="es-ES_tradnl"/>
-        </w:rPr>
-        <w:t xml:space="preserve"> </w:t>
-      </w:r>
-    </w:p>
-    <w:p>
-      <w:pPr>
-        <w:rPr>
-          <w:lang w:val="es-ES_tradnl"/>
-        </w:rPr>
-      </w:pPr>
-      <w:r>
-        <w:rPr>
-          <w:lang w:val="es-ES_tradnl"/>
-        </w:rPr>
-        <w:t>A2: Cross-</w:t>
-      </w:r>
-      <w:proofErr w:type="spellStart"/>
-      <w:r>
-        <w:rPr>
-          <w:lang w:val="es-ES_tradnl"/>
-        </w:rPr>
-        <w:t>site</w:t>
-      </w:r>
-      <w:proofErr w:type="spellEnd"/>
-      <w:r>
-        <w:rPr>
-          <w:lang w:val="es-ES_tradnl"/>
-        </w:rPr>
-        <w:t xml:space="preserve"> Scripting  </w:t>
-      </w:r>
-    </w:p>
-    <w:p>
-      <w:pPr>
-        <w:rPr>
-          <w:lang w:val="es-ES_tradnl"/>
-        </w:rPr>
-      </w:pPr>
-      <w:r>
-        <w:rPr>
-          <w:lang w:val="es-ES_tradnl"/>
-        </w:rPr>
-        <w:t xml:space="preserve">A3: </w:t>
-      </w:r>
-      <w:proofErr w:type="spellStart"/>
-      <w:r>
-        <w:rPr>
-          <w:lang w:val="es-ES_tradnl"/>
-        </w:rPr>
-        <w:t>Broken</w:t>
-      </w:r>
-      <w:proofErr w:type="spellEnd"/>
-      <w:r>
-        <w:rPr>
-          <w:lang w:val="es-ES_tradnl"/>
-        </w:rPr>
-        <w:t xml:space="preserve"> </w:t>
-      </w:r>
-      <w:proofErr w:type="spellStart"/>
-      <w:r>
-        <w:rPr>
-          <w:lang w:val="es-ES_tradnl"/>
-        </w:rPr>
-        <w:t>Authentication</w:t>
-      </w:r>
-      <w:proofErr w:type="spellEnd"/>
-      <w:r>
-        <w:rPr>
-          <w:lang w:val="es-ES_tradnl"/>
-        </w:rPr>
-        <w:t xml:space="preserve"> and </w:t>
-      </w:r>
-      <w:proofErr w:type="spellStart"/>
-      <w:r>
-        <w:rPr>
-          <w:lang w:val="es-ES_tradnl"/>
-        </w:rPr>
-        <w:t>Session</w:t>
-      </w:r>
-      <w:proofErr w:type="spellEnd"/>
-      <w:r>
-        <w:rPr>
-          <w:lang w:val="es-ES_tradnl"/>
-        </w:rPr>
-        <w:t xml:space="preserve"> Management </w:t>
-      </w:r>
-    </w:p>
-    <w:p>
-      <w:pPr>
-        <w:rPr>
-          <w:lang w:val="es-ES_tradnl"/>
-        </w:rPr>
-      </w:pPr>
-      <w:r>
-        <w:rPr>
-          <w:lang w:val="es-ES_tradnl"/>
-        </w:rPr>
-        <w:t xml:space="preserve">A4: </w:t>
-      </w:r>
-      <w:proofErr w:type="spellStart"/>
-      <w:r>
-        <w:rPr>
-          <w:lang w:val="es-ES_tradnl"/>
-        </w:rPr>
-        <w:t>Insecure</w:t>
-      </w:r>
-      <w:proofErr w:type="spellEnd"/>
-      <w:r>
-        <w:rPr>
-          <w:lang w:val="es-ES_tradnl"/>
-        </w:rPr>
-        <w:t xml:space="preserve"> </w:t>
-      </w:r>
-      <w:proofErr w:type="spellStart"/>
-      <w:r>
-        <w:rPr>
-          <w:lang w:val="es-ES_tradnl"/>
-        </w:rPr>
-        <w:t>Direct</w:t>
-      </w:r>
-      <w:proofErr w:type="spellEnd"/>
-      <w:r>
-        <w:rPr>
-          <w:lang w:val="es-ES_tradnl"/>
-        </w:rPr>
-        <w:t xml:space="preserve"> </w:t>
-      </w:r>
-      <w:proofErr w:type="spellStart"/>
-      <w:r>
-        <w:rPr>
-          <w:lang w:val="es-ES_tradnl"/>
-        </w:rPr>
-        <w:t>Object</w:t>
-      </w:r>
-      <w:proofErr w:type="spellEnd"/>
-      <w:r>
-        <w:rPr>
-          <w:lang w:val="es-ES_tradnl"/>
-        </w:rPr>
-        <w:t xml:space="preserve"> Reference </w:t>
-      </w:r>
-    </w:p>
-    <w:p>
-      <w:pPr>
-        <w:rPr>
-          <w:lang w:val="es-ES_tradnl"/>
-        </w:rPr>
-      </w:pPr>
-      <w:r>
-        <w:rPr>
-          <w:lang w:val="es-ES_tradnl"/>
-        </w:rPr>
-        <w:t>A5: Cross-</w:t>
-      </w:r>
-      <w:proofErr w:type="spellStart"/>
-      <w:r>
-        <w:rPr>
-          <w:lang w:val="es-ES_tradnl"/>
-        </w:rPr>
-        <w:t>site</w:t>
-      </w:r>
-      <w:proofErr w:type="spellEnd"/>
-      <w:r>
-        <w:rPr>
-          <w:lang w:val="es-ES_tradnl"/>
-        </w:rPr>
-        <w:t xml:space="preserve"> </w:t>
-      </w:r>
-      <w:proofErr w:type="spellStart"/>
-      <w:r>
-        <w:rPr>
-          <w:lang w:val="es-ES_tradnl"/>
-        </w:rPr>
-        <w:t>Request</w:t>
-      </w:r>
-      <w:proofErr w:type="spellEnd"/>
-      <w:r>
-        <w:rPr>
-          <w:lang w:val="es-ES_tradnl"/>
-        </w:rPr>
-        <w:t xml:space="preserve"> </w:t>
-      </w:r>
-      <w:proofErr w:type="spellStart"/>
-      <w:r>
-        <w:rPr>
-          <w:lang w:val="es-ES_tradnl"/>
-        </w:rPr>
-        <w:t>Forgery</w:t>
-      </w:r>
-      <w:proofErr w:type="spellEnd"/>
-      <w:r>
-        <w:rPr>
-          <w:lang w:val="es-ES_tradnl"/>
-        </w:rPr>
-        <w:t xml:space="preserve">  </w:t>
-      </w:r>
-    </w:p>
-    <w:p>
-      <w:pPr>
-        <w:rPr>
-          <w:lang w:val="es-ES_tradnl"/>
-        </w:rPr>
-      </w:pPr>
-      <w:r>
-        <w:rPr>
-          <w:lang w:val="es-ES_tradnl"/>
-        </w:rPr>
-        <w:t xml:space="preserve">A6: Security </w:t>
-      </w:r>
-      <w:proofErr w:type="spellStart"/>
-      <w:r>
-        <w:rPr>
-          <w:lang w:val="es-ES_tradnl"/>
-        </w:rPr>
-        <w:t>Misconfiguration</w:t>
-      </w:r>
-      <w:proofErr w:type="spellEnd"/>
-      <w:r>
-        <w:rPr>
-          <w:lang w:val="es-ES_tradnl"/>
-        </w:rPr>
-        <w:t xml:space="preserve">  </w:t>
-      </w:r>
-    </w:p>
-    <w:p>
-      <w:pPr>
-        <w:rPr>
-          <w:lang w:val="es-ES_tradnl"/>
-        </w:rPr>
-      </w:pPr>
-      <w:r>
-        <w:rPr>
-          <w:lang w:val="es-ES_tradnl"/>
-        </w:rPr>
-        <w:t xml:space="preserve">A7: </w:t>
-      </w:r>
-      <w:proofErr w:type="spellStart"/>
-      <w:r>
-        <w:rPr>
-          <w:lang w:val="es-ES_tradnl"/>
-        </w:rPr>
-        <w:t>Failure</w:t>
-      </w:r>
-      <w:proofErr w:type="spellEnd"/>
-      <w:r>
-        <w:rPr>
-          <w:lang w:val="es-ES_tradnl"/>
-        </w:rPr>
-        <w:t xml:space="preserve"> </w:t>
-      </w:r>
-      <w:proofErr w:type="spellStart"/>
-      <w:r>
-        <w:rPr>
-          <w:lang w:val="es-ES_tradnl"/>
-        </w:rPr>
-        <w:t>to</w:t>
-      </w:r>
-      <w:proofErr w:type="spellEnd"/>
-      <w:r>
-        <w:rPr>
-          <w:lang w:val="es-ES_tradnl"/>
-        </w:rPr>
-        <w:t xml:space="preserve"> </w:t>
-      </w:r>
-      <w:proofErr w:type="spellStart"/>
-      <w:r>
-        <w:rPr>
-          <w:lang w:val="es-ES_tradnl"/>
-        </w:rPr>
-        <w:t>Restrict</w:t>
-      </w:r>
-      <w:proofErr w:type="spellEnd"/>
-      <w:r>
-        <w:rPr>
-          <w:lang w:val="es-ES_tradnl"/>
-        </w:rPr>
-        <w:t xml:space="preserve"> URL Access </w:t>
-      </w:r>
-    </w:p>
-    <w:p>
-      <w:pPr>
-        <w:rPr>
-          <w:lang w:val="es-ES_tradnl"/>
-        </w:rPr>
-      </w:pPr>
-      <w:r>
-        <w:rPr>
-          <w:lang w:val="es-ES_tradnl"/>
-        </w:rPr>
-        <w:t xml:space="preserve">A8: </w:t>
-      </w:r>
-      <w:proofErr w:type="spellStart"/>
-      <w:r>
-        <w:rPr>
-          <w:lang w:val="es-ES_tradnl"/>
-        </w:rPr>
-        <w:t>Insufficient</w:t>
-      </w:r>
-      <w:proofErr w:type="spellEnd"/>
-      <w:r>
-        <w:rPr>
-          <w:lang w:val="es-ES_tradnl"/>
-        </w:rPr>
-        <w:t xml:space="preserve"> </w:t>
-      </w:r>
-      <w:proofErr w:type="spellStart"/>
-      <w:r>
-        <w:rPr>
-          <w:lang w:val="es-ES_tradnl"/>
-        </w:rPr>
-        <w:t>Transport</w:t>
-      </w:r>
-      <w:proofErr w:type="spellEnd"/>
-      <w:r>
-        <w:rPr>
-          <w:lang w:val="es-ES_tradnl"/>
-        </w:rPr>
-        <w:t xml:space="preserve"> </w:t>
-      </w:r>
-      <w:proofErr w:type="spellStart"/>
-      <w:r>
-        <w:rPr>
-          <w:lang w:val="es-ES_tradnl"/>
-        </w:rPr>
-        <w:t>Layer</w:t>
-      </w:r>
-      <w:proofErr w:type="spellEnd"/>
-      <w:r>
-        <w:rPr>
-          <w:lang w:val="es-ES_tradnl"/>
-        </w:rPr>
-        <w:t xml:space="preserve"> </w:t>
-      </w:r>
-      <w:proofErr w:type="spellStart"/>
-      <w:r>
-        <w:rPr>
-          <w:lang w:val="es-ES_tradnl"/>
-        </w:rPr>
-        <w:t>Protection</w:t>
-      </w:r>
-      <w:proofErr w:type="spellEnd"/>
-      <w:r>
-        <w:rPr>
-          <w:lang w:val="es-ES_tradnl"/>
-        </w:rPr>
-        <w:t xml:space="preserve"> </w:t>
-      </w:r>
-    </w:p>
-    <w:p>
-      <w:pPr>
-        <w:rPr>
-          <w:lang w:val="es-ES_tradnl"/>
-        </w:rPr>
-      </w:pPr>
-      <w:r>
-        <w:rPr>
-          <w:lang w:val="es-ES_tradnl"/>
-        </w:rPr>
-        <w:t xml:space="preserve">A9: </w:t>
-      </w:r>
-      <w:proofErr w:type="spellStart"/>
-      <w:r>
-        <w:rPr>
-          <w:lang w:val="es-ES_tradnl"/>
-        </w:rPr>
-        <w:t>Unvalidated</w:t>
-      </w:r>
-      <w:proofErr w:type="spellEnd"/>
-      <w:r>
-        <w:rPr>
-          <w:lang w:val="es-ES_tradnl"/>
-        </w:rPr>
-        <w:t xml:space="preserve"> </w:t>
-      </w:r>
-      <w:proofErr w:type="spellStart"/>
-      <w:r>
-        <w:rPr>
-          <w:lang w:val="es-ES_tradnl"/>
-        </w:rPr>
-        <w:t>Redirects</w:t>
-      </w:r>
-      <w:proofErr w:type="spellEnd"/>
-      <w:r>
-        <w:rPr>
-          <w:lang w:val="es-ES_tradnl"/>
-        </w:rPr>
-        <w:t xml:space="preserve"> and Forwards "</w:t>
-      </w:r>
-    </w:p>
-    <w:p>
-      <w:pPr>
-        <w:rPr>
-          <w:lang w:val="es-ES_tradnl"/>
-        </w:rPr>
-      </w:pPr>
-    </w:p>
-    <w:p>
-      <w:pPr>
-        <w:rPr>
-          <w:lang w:val="es-ES_tradnl"/>
-        </w:rPr>
-      </w:pPr>
-    </w:p>
-    <w:p>
-      <w:pPr>
-        <w:rPr>
-          <w:lang w:val="es-ES_tradnl"/>
-        </w:rPr>
-      </w:pPr>
-      <w:r>
-        <w:rPr>
-          <w:lang w:val="es-ES_tradnl"/>
-        </w:rPr>
-        <w:t>Implementar controles de validación de seguridad de datos para el flujo de la aplicación.</w:t>
-      </w:r>
-      <w:r>
-        <w:rPr>
-          <w:lang w:val="es-ES_tradnl"/>
-        </w:rPr>
-        <w:tab/>
-      </w:r>
-    </w:p>
-    <w:p>
-      <w:pPr>
-        <w:rPr>
-          <w:lang w:val="es-ES_tradnl"/>
-        </w:rPr>
-      </w:pPr>
-    </w:p>
-    <w:p>
-      <w:pPr>
-        <w:rPr>
-          <w:lang w:val="es-ES_tradnl"/>
-        </w:rPr>
-      </w:pPr>
-      <w:r>
-        <w:rPr>
-          <w:lang w:val="es-ES_tradnl"/>
-        </w:rPr>
-        <w:t>"Debe existir una política y procedimientos para llevar a cabo la validación de los datos ingresados a la aplicación, con el fin de identificar y realizar la gestión adecuada. Se deberá considerar:</w:t>
-      </w:r>
-    </w:p>
-    <w:p>
-      <w:pPr>
-        <w:rPr>
-          <w:lang w:val="es-ES_tradnl"/>
-        </w:rPr>
-      </w:pPr>
-    </w:p>
-    <w:p>
-      <w:pPr>
-        <w:rPr>
-          <w:lang w:val="es-ES_tradnl"/>
-        </w:rPr>
-      </w:pPr>
-      <w:r>
-        <w:rPr>
-          <w:lang w:val="es-ES_tradnl"/>
-        </w:rPr>
-        <w:t>Uso de catálogos</w:t>
-      </w:r>
-    </w:p>
-    <w:p>
-      <w:pPr>
-        <w:rPr>
-          <w:lang w:val="es-ES_tradnl"/>
-        </w:rPr>
-      </w:pPr>
-      <w:r>
-        <w:rPr>
-          <w:lang w:val="es-ES_tradnl"/>
-        </w:rPr>
-        <w:t>Validación de entradas</w:t>
-      </w:r>
-    </w:p>
-    <w:p>
-      <w:pPr>
-        <w:rPr>
-          <w:lang w:val="es-ES_tradnl"/>
-        </w:rPr>
-      </w:pPr>
-      <w:r>
-        <w:rPr>
-          <w:lang w:val="es-ES_tradnl"/>
-        </w:rPr>
-        <w:t>Codificación de salidas</w:t>
-      </w:r>
-    </w:p>
-    <w:p>
-      <w:pPr>
-        <w:rPr>
-          <w:lang w:val="es-ES_tradnl"/>
-        </w:rPr>
-      </w:pPr>
-      <w:r>
-        <w:rPr>
-          <w:lang w:val="es-ES_tradnl"/>
-        </w:rPr>
-        <w:t>Validación y administración de contraseñas.</w:t>
-      </w:r>
-    </w:p>
-    <w:p>
-      <w:pPr>
-        <w:rPr>
-          <w:lang w:val="es-ES_tradnl"/>
-        </w:rPr>
-      </w:pPr>
-      <w:r>
-        <w:rPr>
-          <w:lang w:val="es-ES_tradnl"/>
-        </w:rPr>
-        <w:t>Administración de sesión</w:t>
-      </w:r>
-    </w:p>
-    <w:p>
-      <w:pPr>
-        <w:rPr>
-          <w:lang w:val="es-ES_tradnl"/>
-        </w:rPr>
-      </w:pPr>
-      <w:r>
-        <w:rPr>
-          <w:lang w:val="es-ES_tradnl"/>
-        </w:rPr>
-        <w:t>Practicas de criptografía</w:t>
-      </w:r>
-    </w:p>
-    <w:p>
-      <w:pPr>
-        <w:rPr>
-          <w:lang w:val="es-ES_tradnl"/>
-        </w:rPr>
-      </w:pPr>
-      <w:r>
-        <w:rPr>
-          <w:lang w:val="es-ES_tradnl"/>
-        </w:rPr>
-        <w:t>Administración de errores y bitácora.</w:t>
-      </w:r>
-    </w:p>
-    <w:p>
-      <w:pPr>
-        <w:rPr>
-          <w:lang w:val="es-ES_tradnl"/>
-        </w:rPr>
-      </w:pPr>
-      <w:r>
-        <w:rPr>
-          <w:lang w:val="es-ES_tradnl"/>
-        </w:rPr>
-        <w:t>Protección de datos</w:t>
-      </w:r>
-    </w:p>
-    <w:p>
-      <w:pPr>
-        <w:rPr>
-          <w:lang w:val="es-ES_tradnl"/>
-        </w:rPr>
-      </w:pPr>
-      <w:r>
-        <w:rPr>
-          <w:lang w:val="es-ES_tradnl"/>
-        </w:rPr>
-        <w:t>Seguridad de la comunicación</w:t>
-      </w:r>
-    </w:p>
-    <w:p>
-      <w:pPr>
-        <w:rPr>
-          <w:lang w:val="es-ES_tradnl"/>
-        </w:rPr>
-      </w:pPr>
-      <w:r>
-        <w:rPr>
-          <w:lang w:val="es-ES_tradnl"/>
-        </w:rPr>
-        <w:t>Configuración del sistema</w:t>
-      </w:r>
-    </w:p>
-    <w:p>
-      <w:pPr>
-        <w:rPr>
-          <w:lang w:val="es-ES_tradnl"/>
-        </w:rPr>
-      </w:pPr>
-      <w:r>
-        <w:rPr>
-          <w:lang w:val="es-ES_tradnl"/>
-        </w:rPr>
-        <w:t>Seguridad en la base de datos</w:t>
-      </w:r>
-    </w:p>
-    <w:p>
-      <w:pPr>
-        <w:rPr>
-          <w:lang w:val="es-ES_tradnl"/>
-        </w:rPr>
-      </w:pPr>
-      <w:r>
-        <w:rPr>
-          <w:lang w:val="es-ES_tradnl"/>
-        </w:rPr>
-        <w:t>Administración de archivos</w:t>
-      </w:r>
-    </w:p>
-    <w:p>
-      <w:pPr>
-        <w:rPr>
-          <w:lang w:val="es-ES_tradnl"/>
-        </w:rPr>
-      </w:pPr>
-      <w:r>
-        <w:rPr>
-          <w:lang w:val="es-ES_tradnl"/>
-        </w:rPr>
-        <w:t>Mejores prácticas de codificación"</w:t>
-      </w:r>
-    </w:p>
-    <w:p>
-      <w:pPr>
-        <w:rPr>
-          <w:lang w:val="es-ES_tradnl"/>
-        </w:rPr>
-      </w:pPr>
-    </w:p>
-    <w:p>
-      <w:pPr>
-        <w:rPr>
-          <w:lang w:val="es-ES_tradnl"/>
-        </w:rPr>
-      </w:pPr>
-    </w:p>
-    <w:p>
-      <w:pPr>
-        <w:pStyle w:val="Ttulo1"/>
-        <w:rPr>
-          <w:lang w:val="es-ES_tradnl"/>
-        </w:rPr>
-      </w:pPr>
-      <w:r>
-        <w:rPr>
-          <w:lang w:val="es-ES_tradnl"/>
-        </w:rPr>
-        <w:t>Prevención de Pérdida de Datos</w:t>
-      </w:r>
-      <w:r>
-        <w:rPr>
-          <w:lang w:val="es-ES_tradnl"/>
-        </w:rPr>
-        <w:tab/>
-      </w:r>
-    </w:p>
-    <w:p>
-      <w:pPr>
-        <w:rPr>
-          <w:lang w:val="es-ES_tradnl"/>
-        </w:rPr>
-      </w:pPr>
-    </w:p>
-    <w:p>
-      <w:pPr>
-        <w:rPr>
-          <w:lang w:val="es-ES_tradnl"/>
-        </w:rPr>
-      </w:pPr>
-      <w:r>
-        <w:rPr>
-          <w:lang w:val="es-ES_tradnl"/>
-        </w:rPr>
-        <w:t>"Se debe de implementar un procedimiento que registre y monitorea la actividad de cada equipo que interviene o tiene contacto con la operación del servicio, a fin de evitar el uso indebido o  perdida de  la información.</w:t>
-      </w:r>
-    </w:p>
-    <w:p>
-      <w:pPr>
-        <w:rPr>
-          <w:lang w:val="es-ES_tradnl"/>
-        </w:rPr>
-      </w:pPr>
-    </w:p>
-    <w:p>
-      <w:pPr>
-        <w:rPr>
-          <w:lang w:val="es-ES_tradnl"/>
-        </w:rPr>
-      </w:pPr>
-      <w:r>
-        <w:rPr>
-          <w:lang w:val="es-ES_tradnl"/>
-        </w:rPr>
-        <w:t xml:space="preserve"> Ej. Acceso a archivo, copias, impresiones, etc."</w:t>
-      </w:r>
-    </w:p>
-    <w:p>
-      <w:pPr>
-        <w:rPr>
-          <w:lang w:val="es-ES_tradnl"/>
-        </w:rPr>
-      </w:pPr>
-    </w:p>
-    <w:p>
-      <w:pPr>
-        <w:rPr>
-          <w:lang w:val="es-ES_tradnl"/>
-        </w:rPr>
-      </w:pPr>
-    </w:p>
-    <w:p>
-      <w:pPr>
-        <w:rPr>
-          <w:lang w:val="es-ES_tradnl"/>
-        </w:rPr>
-      </w:pPr>
-    </w:p>
-    <w:p>
-      <w:pPr>
-        <w:rPr>
-          <w:lang w:val="es-ES_tradnl"/>
-        </w:rPr>
-      </w:pPr>
-    </w:p>
-    <w:p>
-      <w:pPr>
-        <w:rPr>
-          <w:lang w:val="es-ES_tradnl"/>
-        </w:rPr>
-      </w:pPr>
-    </w:p>
-    <w:p>
-      <w:pPr>
-        <w:rPr>
-          <w:lang w:val="es-ES_tradnl"/>
-        </w:rPr>
-      </w:pPr>
-    </w:p>
-    <w:p>
-      <w:pPr>
-        <w:rPr>
-          <w:lang w:val="es-ES_tradnl"/>
-        </w:rPr>
-      </w:pPr>
-    </w:p>
-    <w:p>
-      <w:pPr>
-        <w:rPr>
-          <w:lang w:val="es-ES_tradnl"/>
-        </w:rPr>
-      </w:pPr>
-    </w:p>
-    <w:p>
-      <w:pPr>
-        <w:rPr>
-          <w:lang w:val="es-ES_tradnl"/>
-        </w:rPr>
-      </w:pPr>
-    </w:p>
-    <w:p>
-      <w:pPr>
-        <w:rPr>
-          <w:lang w:val="es-ES_tradnl"/>
-        </w:rPr>
-      </w:pPr>
-    </w:p>
-    <w:p>
-      <w:pPr>
-        <w:rPr>
-          <w:lang w:val="es-ES_tradnl"/>
-        </w:rPr>
-      </w:pPr>
-    </w:p>
-    <w:p>
-      <w:pPr>
-        <w:rPr>
-          <w:lang w:val="es-ES_tradnl"/>
-        </w:rPr>
-      </w:pPr>
-    </w:p>
-    <w:p>
-      <w:pPr>
-        <w:rPr>
-          <w:lang w:val="es-ES_tradnl"/>
-        </w:rPr>
-      </w:pPr>
-    </w:p>
-    <w:p>
-      <w:pPr>
-        <w:rPr>
-          <w:lang w:val="es-ES_tradnl"/>
-        </w:rPr>
-      </w:pPr>
-    </w:p>
-    <w:p>
-      <w:pPr>
-        <w:rPr>
-          <w:lang w:val="es-ES_tradnl"/>
-        </w:rPr>
-      </w:pPr>
-    </w:p>
-    <w:p>
-      <w:pPr>
-        <w:rPr>
-          <w:lang w:val="es-ES_tradnl"/>
-        </w:rPr>
-      </w:pPr>
-    </w:p>
-    <w:p>
-      <w:pPr>
-        <w:rPr>
-          <w:lang w:val="es-ES_tradnl"/>
-        </w:rPr>
-      </w:pPr>
-    </w:p>
-    <w:p>
-      <w:pPr>
-        <w:rPr>
-          <w:lang w:val="es-ES_tradnl"/>
-        </w:rPr>
-      </w:pPr>
-    </w:p>
-    <w:p>
-      <w:pPr>
-        <w:rPr>
-          <w:lang w:val="es-ES_tradnl"/>
-        </w:rPr>
-      </w:pPr>
-    </w:p>
-    <w:p>
-      <w:pPr>
-        <w:rPr>
-          <w:lang w:val="es-ES_tradnl"/>
-        </w:rPr>
-      </w:pPr>
-    </w:p>
-    <w:p>
-      <w:pPr>
-        <w:rPr>
-          <w:lang w:val="es-ES_tradnl"/>
-        </w:rPr>
-      </w:pPr>
-    </w:p>
-    <w:p>
-      <w:pPr>
-        <w:rPr>
-          <w:lang w:val="es-ES_tradnl"/>
-        </w:rPr>
-      </w:pPr>
-    </w:p>
-    <w:p>
-      <w:pPr>
-        <w:rPr>
-          <w:lang w:val="es-ES_tradnl"/>
-        </w:rPr>
-      </w:pPr>
-    </w:p>
-    <w:p>
-      <w:pPr>
-        <w:rPr>
-          <w:lang w:val="es-ES_tradnl"/>
-        </w:rPr>
-      </w:pPr>
-    </w:p>
-    <w:p>
-      <w:pPr>
-        <w:rPr>
-          <w:lang w:val="es-ES_tradnl"/>
-        </w:rPr>
-      </w:pPr>
-    </w:p>
-    <w:p>
-      <w:pPr>
-        <w:rPr>
-          <w:lang w:val="es-ES_tradnl"/>
-        </w:rPr>
-      </w:pPr>
-    </w:p>
-    <w:p>
-      <w:pPr>
-        <w:rPr>
-          <w:lang w:val="es-ES_tradnl"/>
-        </w:rPr>
-      </w:pPr>
-    </w:p>
-    <w:p>
-      <w:pPr>
-        <w:rPr>
-          <w:lang w:val="es-ES_tradnl"/>
-        </w:rPr>
-      </w:pPr>
-    </w:p>
-    <w:p>
-      <w:pPr>
-        <w:rPr>
-          <w:lang w:val="es-ES_tradnl"/>
-        </w:rPr>
-      </w:pPr>
-    </w:p>
-    <w:p>
-      <w:pPr>
-        <w:rPr>
-          <w:lang w:val="es-ES_tradnl"/>
-        </w:rPr>
-      </w:pPr>
-    </w:p>
-    <w:p>
-      <w:pPr>
-        <w:rPr>
-          <w:lang w:val="es-ES_tradnl"/>
-        </w:rPr>
-      </w:pPr>
-    </w:p>
-    <w:p>
-      <w:pPr>
         <w:rPr>
           <w:lang w:val="es-ES_tradnl"/>
         </w:rPr>
@@ -3770,6 +2906,64 @@
 </w:document>
 </file>
 
+<file path=word/comments.xml><?xml version="1.0" encoding="utf-8"?>
+<w:comments xmlns:wpc="http://schemas.microsoft.com/office/word/2010/wordprocessingCanvas" xmlns:mo="http://schemas.microsoft.com/office/mac/office/2008/main" xmlns:mc="http://schemas.openxmlformats.org/markup-compatibility/2006" xmlns:mv="urn:schemas-microsoft-com:mac:vml" xmlns:o="urn:schemas-microsoft-com:office:office" xmlns:r="http://schemas.openxmlformats.org/officeDocument/2006/relationships" xmlns:m="http://schemas.openxmlformats.org/officeDocument/2006/math" xmlns:v="urn:schemas-microsoft-com:vml" xmlns:wp14="http://schemas.microsoft.com/office/word/2010/wordprocessingDrawing" xmlns:wp="http://schemas.openxmlformats.org/drawingml/2006/wordprocessingDrawing" xmlns:w10="urn:schemas-microsoft-com:office:word" xmlns:w="http://schemas.openxmlformats.org/wordprocessingml/2006/main" xmlns:w14="http://schemas.microsoft.com/office/word/2010/wordml" xmlns:wpg="http://schemas.microsoft.com/office/word/2010/wordprocessingGroup" xmlns:wpi="http://schemas.microsoft.com/office/word/2010/wordprocessingInk" xmlns:wne="http://schemas.microsoft.com/office/word/2006/wordml" xmlns:wps="http://schemas.microsoft.com/office/word/2010/wordprocessingShape" mc:Ignorable="w14 wp14">
+  <w:comment w:id="8" w:author="Juan Manuel Galicia" w:date="2015-04-02T11:26:00Z" w:initials="JG">
+    <w:p>
+      <w:pPr>
+        <w:pStyle w:val="Textocomentario"/>
+      </w:pPr>
+      <w:r>
+        <w:rPr>
+          <w:rStyle w:val="Refdecomentario"/>
+        </w:rPr>
+        <w:annotationRef/>
+      </w:r>
+      <w:proofErr w:type="spellStart"/>
+      <w:r>
+        <w:t>Revisar</w:t>
+      </w:r>
+      <w:proofErr w:type="spellEnd"/>
+      <w:r>
+        <w:t xml:space="preserve"> </w:t>
+      </w:r>
+      <w:proofErr w:type="spellStart"/>
+      <w:r>
+        <w:t>si</w:t>
+      </w:r>
+      <w:proofErr w:type="spellEnd"/>
+      <w:r>
+        <w:t xml:space="preserve"> </w:t>
+      </w:r>
+      <w:proofErr w:type="spellStart"/>
+      <w:r>
+        <w:t>por</w:t>
+      </w:r>
+      <w:proofErr w:type="spellEnd"/>
+      <w:r>
+        <w:t xml:space="preserve"> </w:t>
+      </w:r>
+      <w:proofErr w:type="spellStart"/>
+      <w:r>
+        <w:t>cada</w:t>
+      </w:r>
+      <w:proofErr w:type="spellEnd"/>
+      <w:r>
+        <w:t xml:space="preserve"> RFC se </w:t>
+      </w:r>
+      <w:proofErr w:type="spellStart"/>
+      <w:r>
+        <w:t>generara</w:t>
+      </w:r>
+      <w:proofErr w:type="spellEnd"/>
+      <w:r>
+        <w:t xml:space="preserve"> un token</w:t>
+      </w:r>
+    </w:p>
+  </w:comment>
+</w:comments>
+</file>
+
 <file path=word/numbering.xml><?xml version="1.0" encoding="utf-8"?>
 <w:numbering xmlns:wpc="http://schemas.microsoft.com/office/word/2010/wordprocessingCanvas" xmlns:mo="http://schemas.microsoft.com/office/mac/office/2008/main" xmlns:mc="http://schemas.openxmlformats.org/markup-compatibility/2006" xmlns:mv="urn:schemas-microsoft-com:mac:vml" xmlns:o="urn:schemas-microsoft-com:office:office" xmlns:r="http://schemas.openxmlformats.org/officeDocument/2006/relationships" xmlns:m="http://schemas.openxmlformats.org/officeDocument/2006/math" xmlns:v="urn:schemas-microsoft-com:vml" xmlns:wp14="http://schemas.microsoft.com/office/word/2010/wordprocessingDrawing" xmlns:wp="http://schemas.openxmlformats.org/drawingml/2006/wordprocessingDrawing" xmlns:w10="urn:schemas-microsoft-com:office:word" xmlns:w="http://schemas.openxmlformats.org/wordprocessingml/2006/main" xmlns:w14="http://schemas.microsoft.com/office/word/2010/wordml" xmlns:wpg="http://schemas.microsoft.com/office/word/2010/wordprocessingGroup" xmlns:wpi="http://schemas.microsoft.com/office/word/2010/wordprocessingInk" xmlns:wne="http://schemas.microsoft.com/office/word/2006/wordml" xmlns:wps="http://schemas.microsoft.com/office/word/2010/wordprocessingShape" mc:Ignorable="w14 wp14">
   <w:abstractNum w:abstractNumId="0">
@@ -4138,7 +3332,7 @@
         <w:ind w:left="1440" w:hanging="360"/>
       </w:pPr>
     </w:lvl>
-    <w:lvl w:ilvl="2" w:tplc="0C0A001B" w:tentative="1">
+    <w:lvl w:ilvl="2" w:tplc="0C0A001B">
       <w:start w:val="1"/>
       <w:numFmt w:val="lowerRoman"/>
       <w:lvlText w:val="%3."/>
@@ -4482,7 +3676,7 @@
         <w:ind w:left="1440" w:hanging="360"/>
       </w:pPr>
     </w:lvl>
-    <w:lvl w:ilvl="2" w:tplc="0C0A001B" w:tentative="1">
+    <w:lvl w:ilvl="2" w:tplc="0C0A001B">
       <w:start w:val="1"/>
       <w:numFmt w:val="lowerRoman"/>
       <w:lvlText w:val="%3."/>
@@ -4559,7 +3753,7 @@
         <w:ind w:left="720" w:hanging="360"/>
       </w:pPr>
     </w:lvl>
-    <w:lvl w:ilvl="1" w:tplc="0C0A0019" w:tentative="1">
+    <w:lvl w:ilvl="1" w:tplc="0C0A0019">
       <w:start w:val="1"/>
       <w:numFmt w:val="lowerLetter"/>
       <w:lvlText w:val="%2."/>
@@ -4964,6 +4158,65 @@
       <w:szCs w:val="18"/>
     </w:rPr>
   </w:style>
+  <w:style w:type="character" w:styleId="Refdecomentario">
+    <w:name w:val="annotation reference"/>
+    <w:basedOn w:val="Fuentedeprrafopredeter"/>
+    <w:uiPriority w:val="99"/>
+    <w:semiHidden/>
+    <w:unhideWhenUsed/>
+    <w:rsid w:val="00B967E8"/>
+    <w:rPr>
+      <w:sz w:val="18"/>
+      <w:szCs w:val="18"/>
+    </w:rPr>
+  </w:style>
+  <w:style w:type="paragraph" w:styleId="Textocomentario">
+    <w:name w:val="annotation text"/>
+    <w:basedOn w:val="Normal"/>
+    <w:link w:val="TextocomentarioCar"/>
+    <w:uiPriority w:val="99"/>
+    <w:semiHidden/>
+    <w:unhideWhenUsed/>
+    <w:rsid w:val="00B967E8"/>
+  </w:style>
+  <w:style w:type="character" w:customStyle="1" w:styleId="TextocomentarioCar">
+    <w:name w:val="Texto comentario Car"/>
+    <w:basedOn w:val="Fuentedeprrafopredeter"/>
+    <w:link w:val="Textocomentario"/>
+    <w:uiPriority w:val="99"/>
+    <w:semiHidden/>
+    <w:rsid w:val="00B967E8"/>
+  </w:style>
+  <w:style w:type="paragraph" w:styleId="Asuntodelcomentario">
+    <w:name w:val="annotation subject"/>
+    <w:basedOn w:val="Textocomentario"/>
+    <w:next w:val="Textocomentario"/>
+    <w:link w:val="AsuntodelcomentarioCar"/>
+    <w:uiPriority w:val="99"/>
+    <w:semiHidden/>
+    <w:unhideWhenUsed/>
+    <w:rsid w:val="00B967E8"/>
+    <w:rPr>
+      <w:b/>
+      <w:bCs/>
+      <w:sz w:val="20"/>
+      <w:szCs w:val="20"/>
+    </w:rPr>
+  </w:style>
+  <w:style w:type="character" w:customStyle="1" w:styleId="AsuntodelcomentarioCar">
+    <w:name w:val="Asunto del comentario Car"/>
+    <w:basedOn w:val="TextocomentarioCar"/>
+    <w:link w:val="Asuntodelcomentario"/>
+    <w:uiPriority w:val="99"/>
+    <w:semiHidden/>
+    <w:rsid w:val="00B967E8"/>
+    <w:rPr>
+      <w:b/>
+      <w:bCs/>
+      <w:sz w:val="20"/>
+      <w:szCs w:val="20"/>
+    </w:rPr>
+  </w:style>
 </w:styles>
 </file>
 
@@ -5264,6 +4517,65 @@
       <w:rFonts w:ascii="Lucida Grande" w:hAnsi="Lucida Grande"/>
       <w:sz w:val="18"/>
       <w:szCs w:val="18"/>
+    </w:rPr>
+  </w:style>
+  <w:style w:type="character" w:styleId="Refdecomentario">
+    <w:name w:val="annotation reference"/>
+    <w:basedOn w:val="Fuentedeprrafopredeter"/>
+    <w:uiPriority w:val="99"/>
+    <w:semiHidden/>
+    <w:unhideWhenUsed/>
+    <w:rsid w:val="00B967E8"/>
+    <w:rPr>
+      <w:sz w:val="18"/>
+      <w:szCs w:val="18"/>
+    </w:rPr>
+  </w:style>
+  <w:style w:type="paragraph" w:styleId="Textocomentario">
+    <w:name w:val="annotation text"/>
+    <w:basedOn w:val="Normal"/>
+    <w:link w:val="TextocomentarioCar"/>
+    <w:uiPriority w:val="99"/>
+    <w:semiHidden/>
+    <w:unhideWhenUsed/>
+    <w:rsid w:val="00B967E8"/>
+  </w:style>
+  <w:style w:type="character" w:customStyle="1" w:styleId="TextocomentarioCar">
+    <w:name w:val="Texto comentario Car"/>
+    <w:basedOn w:val="Fuentedeprrafopredeter"/>
+    <w:link w:val="Textocomentario"/>
+    <w:uiPriority w:val="99"/>
+    <w:semiHidden/>
+    <w:rsid w:val="00B967E8"/>
+  </w:style>
+  <w:style w:type="paragraph" w:styleId="Asuntodelcomentario">
+    <w:name w:val="annotation subject"/>
+    <w:basedOn w:val="Textocomentario"/>
+    <w:next w:val="Textocomentario"/>
+    <w:link w:val="AsuntodelcomentarioCar"/>
+    <w:uiPriority w:val="99"/>
+    <w:semiHidden/>
+    <w:unhideWhenUsed/>
+    <w:rsid w:val="00B967E8"/>
+    <w:rPr>
+      <w:b/>
+      <w:bCs/>
+      <w:sz w:val="20"/>
+      <w:szCs w:val="20"/>
+    </w:rPr>
+  </w:style>
+  <w:style w:type="character" w:customStyle="1" w:styleId="AsuntodelcomentarioCar">
+    <w:name w:val="Asunto del comentario Car"/>
+    <w:basedOn w:val="TextocomentarioCar"/>
+    <w:link w:val="Asuntodelcomentario"/>
+    <w:uiPriority w:val="99"/>
+    <w:semiHidden/>
+    <w:rsid w:val="00B967E8"/>
+    <w:rPr>
+      <w:b/>
+      <w:bCs/>
+      <w:sz w:val="20"/>
+      <w:szCs w:val="20"/>
     </w:rPr>
   </w:style>
 </w:styles>

</xml_diff>